<commit_message>
[/] changes to PVA
</commit_message>
<xml_diff>
--- a/Documentatie/PVA-CCSB.docx
+++ b/Documentatie/PVA-CCSB.docx
@@ -51,7 +51,7 @@
                         <pic:cNvPicPr/>
                       </pic:nvPicPr>
                       <pic:blipFill>
-                        <a:blip r:embed="rId7" cstate="print">
+                        <a:blip r:embed="rId8" cstate="print">
                           <a:extLst>
                             <a:ext uri="{28A0092B-C50C-407E-A947-70E740481C1C}">
                               <a14:useLocalDpi xmlns:a14="http://schemas.microsoft.com/office/drawing/2010/main" val="0"/>
@@ -842,19 +842,4112 @@
         </w:tc>
       </w:tr>
     </w:tbl>
-    <w:p>
-      <w:r>
+    <w:p/>
+    <w:p/>
+    <w:sdt>
+      <w:sdtPr>
+        <w:rPr>
+          <w:rFonts w:ascii="Arial" w:eastAsiaTheme="minorHAnsi" w:hAnsi="Arial" w:cs="Times New Roman"/>
+          <w:color w:val="002060"/>
+          <w:kern w:val="24"/>
+          <w:sz w:val="22"/>
+          <w:szCs w:val="20"/>
+          <w:lang w:eastAsia="en-US"/>
+          <w14:ligatures w14:val="standardContextual"/>
+        </w:rPr>
+        <w:id w:val="-1792512299"/>
+        <w:docPartObj>
+          <w:docPartGallery w:val="Table of Contents"/>
+          <w:docPartUnique/>
+        </w:docPartObj>
+      </w:sdtPr>
+      <w:sdtEndPr>
+        <w:rPr>
+          <w:rFonts w:asciiTheme="minorHAnsi" w:hAnsiTheme="minorHAnsi" w:cstheme="minorBidi"/>
+          <w:b/>
+          <w:bCs/>
+          <w:color w:val="auto"/>
+          <w:kern w:val="0"/>
+          <w:szCs w:val="22"/>
+          <w14:ligatures w14:val="none"/>
+        </w:rPr>
+      </w:sdtEndPr>
+      <w:sdtContent>
+        <w:p>
+          <w:pPr>
+            <w:pStyle w:val="Kopvaninhoudsopgave"/>
+          </w:pPr>
+          <w:r>
+            <w:t>Inhoudsopgave</w:t>
+          </w:r>
+        </w:p>
+        <w:p>
+          <w:pPr>
+            <w:pStyle w:val="Inhopg1"/>
+            <w:rPr>
+              <w:rFonts w:asciiTheme="minorHAnsi" w:eastAsiaTheme="minorEastAsia" w:hAnsiTheme="minorHAnsi" w:cstheme="minorBidi"/>
+              <w:b w:val="0"/>
+              <w:kern w:val="0"/>
+              <w:szCs w:val="22"/>
+              <w14:ligatures w14:val="none"/>
+            </w:rPr>
+          </w:pPr>
+          <w:r>
+            <w:rPr>
+              <w:b w:val="0"/>
+              <w:caps/>
+              <w:color w:val="44546A" w:themeColor="text2"/>
+            </w:rPr>
+            <w:fldChar w:fldCharType="begin"/>
+          </w:r>
+          <w:r>
+            <w:rPr>
+              <w:b w:val="0"/>
+              <w:caps/>
+              <w:color w:val="44546A" w:themeColor="text2"/>
+            </w:rPr>
+            <w:instrText xml:space="preserve"> TOC \o "1-3" \h \z \u </w:instrText>
+          </w:r>
+          <w:r>
+            <w:rPr>
+              <w:b w:val="0"/>
+              <w:caps/>
+              <w:color w:val="44546A" w:themeColor="text2"/>
+            </w:rPr>
+            <w:fldChar w:fldCharType="separate"/>
+          </w:r>
+          <w:hyperlink w:anchor="_Toc536687822" w:history="1">
+            <w:r>
+              <w:rPr>
+                <w:rStyle w:val="Hyperlink"/>
+              </w:rPr>
+              <w:t>Voorwoord</w:t>
+            </w:r>
+            <w:r>
+              <w:rPr>
+                <w:webHidden/>
+              </w:rPr>
+              <w:tab/>
+            </w:r>
+            <w:r>
+              <w:rPr>
+                <w:webHidden/>
+              </w:rPr>
+              <w:fldChar w:fldCharType="begin"/>
+            </w:r>
+            <w:r>
+              <w:rPr>
+                <w:webHidden/>
+              </w:rPr>
+              <w:instrText xml:space="preserve"> PAGEREF _Toc536687822 \h </w:instrText>
+            </w:r>
+            <w:r>
+              <w:rPr>
+                <w:webHidden/>
+              </w:rPr>
+            </w:r>
+            <w:r>
+              <w:rPr>
+                <w:webHidden/>
+              </w:rPr>
+              <w:fldChar w:fldCharType="separate"/>
+            </w:r>
+            <w:r>
+              <w:rPr>
+                <w:webHidden/>
+              </w:rPr>
+              <w:t>1</w:t>
+            </w:r>
+            <w:r>
+              <w:rPr>
+                <w:webHidden/>
+              </w:rPr>
+              <w:fldChar w:fldCharType="end"/>
+            </w:r>
+          </w:hyperlink>
+        </w:p>
+        <w:p>
+          <w:pPr>
+            <w:pStyle w:val="Inhopg1"/>
+            <w:rPr>
+              <w:rFonts w:asciiTheme="minorHAnsi" w:eastAsiaTheme="minorEastAsia" w:hAnsiTheme="minorHAnsi" w:cstheme="minorBidi"/>
+              <w:b w:val="0"/>
+              <w:kern w:val="0"/>
+              <w:szCs w:val="22"/>
+              <w14:ligatures w14:val="none"/>
+            </w:rPr>
+          </w:pPr>
+          <w:hyperlink w:anchor="_Toc536687823" w:history="1">
+            <w:r>
+              <w:rPr>
+                <w:rStyle w:val="Hyperlink"/>
+              </w:rPr>
+              <w:t>Versiebeheer</w:t>
+            </w:r>
+            <w:r>
+              <w:rPr>
+                <w:webHidden/>
+              </w:rPr>
+              <w:tab/>
+            </w:r>
+            <w:r>
+              <w:rPr>
+                <w:webHidden/>
+              </w:rPr>
+              <w:fldChar w:fldCharType="begin"/>
+            </w:r>
+            <w:r>
+              <w:rPr>
+                <w:webHidden/>
+              </w:rPr>
+              <w:instrText xml:space="preserve"> PAGEREF _Toc536687823 \h </w:instrText>
+            </w:r>
+            <w:r>
+              <w:rPr>
+                <w:webHidden/>
+              </w:rPr>
+            </w:r>
+            <w:r>
+              <w:rPr>
+                <w:webHidden/>
+              </w:rPr>
+              <w:fldChar w:fldCharType="separate"/>
+            </w:r>
+            <w:r>
+              <w:rPr>
+                <w:webHidden/>
+              </w:rPr>
+              <w:t>2</w:t>
+            </w:r>
+            <w:r>
+              <w:rPr>
+                <w:webHidden/>
+              </w:rPr>
+              <w:fldChar w:fldCharType="end"/>
+            </w:r>
+          </w:hyperlink>
+        </w:p>
+        <w:p>
+          <w:pPr>
+            <w:pStyle w:val="Inhopg1"/>
+            <w:rPr>
+              <w:rFonts w:asciiTheme="minorHAnsi" w:eastAsiaTheme="minorEastAsia" w:hAnsiTheme="minorHAnsi" w:cstheme="minorBidi"/>
+              <w:b w:val="0"/>
+              <w:kern w:val="0"/>
+              <w:szCs w:val="22"/>
+              <w14:ligatures w14:val="none"/>
+            </w:rPr>
+          </w:pPr>
+          <w:hyperlink w:anchor="_Toc536687824" w:history="1">
+            <w:r>
+              <w:rPr>
+                <w:rStyle w:val="Hyperlink"/>
+              </w:rPr>
+              <w:t>Inleiding</w:t>
+            </w:r>
+            <w:r>
+              <w:rPr>
+                <w:webHidden/>
+              </w:rPr>
+              <w:tab/>
+            </w:r>
+            <w:r>
+              <w:rPr>
+                <w:webHidden/>
+              </w:rPr>
+              <w:fldChar w:fldCharType="begin"/>
+            </w:r>
+            <w:r>
+              <w:rPr>
+                <w:webHidden/>
+              </w:rPr>
+              <w:instrText xml:space="preserve"> PAGEREF _Toc536687824 \h </w:instrText>
+            </w:r>
+            <w:r>
+              <w:rPr>
+                <w:webHidden/>
+              </w:rPr>
+            </w:r>
+            <w:r>
+              <w:rPr>
+                <w:webHidden/>
+              </w:rPr>
+              <w:fldChar w:fldCharType="separate"/>
+            </w:r>
+            <w:r>
+              <w:rPr>
+                <w:webHidden/>
+              </w:rPr>
+              <w:t>4</w:t>
+            </w:r>
+            <w:r>
+              <w:rPr>
+                <w:webHidden/>
+              </w:rPr>
+              <w:fldChar w:fldCharType="end"/>
+            </w:r>
+          </w:hyperlink>
+        </w:p>
+        <w:p>
+          <w:pPr>
+            <w:pStyle w:val="Inhopg1"/>
+            <w:rPr>
+              <w:rFonts w:asciiTheme="minorHAnsi" w:eastAsiaTheme="minorEastAsia" w:hAnsiTheme="minorHAnsi" w:cstheme="minorBidi"/>
+              <w:b w:val="0"/>
+              <w:kern w:val="0"/>
+              <w:szCs w:val="22"/>
+              <w14:ligatures w14:val="none"/>
+            </w:rPr>
+          </w:pPr>
+          <w:hyperlink w:anchor="_Toc536687825" w:history="1">
+            <w:r>
+              <w:rPr>
+                <w:rStyle w:val="Hyperlink"/>
+              </w:rPr>
+              <w:t>Achtergronden</w:t>
+            </w:r>
+            <w:r>
+              <w:rPr>
+                <w:webHidden/>
+              </w:rPr>
+              <w:tab/>
+            </w:r>
+            <w:r>
+              <w:rPr>
+                <w:webHidden/>
+              </w:rPr>
+              <w:fldChar w:fldCharType="begin"/>
+            </w:r>
+            <w:r>
+              <w:rPr>
+                <w:webHidden/>
+              </w:rPr>
+              <w:instrText xml:space="preserve"> PAGEREF _Toc536687825 \h </w:instrText>
+            </w:r>
+            <w:r>
+              <w:rPr>
+                <w:webHidden/>
+              </w:rPr>
+            </w:r>
+            <w:r>
+              <w:rPr>
+                <w:webHidden/>
+              </w:rPr>
+              <w:fldChar w:fldCharType="separate"/>
+            </w:r>
+            <w:r>
+              <w:rPr>
+                <w:webHidden/>
+              </w:rPr>
+              <w:t>5</w:t>
+            </w:r>
+            <w:r>
+              <w:rPr>
+                <w:webHidden/>
+              </w:rPr>
+              <w:fldChar w:fldCharType="end"/>
+            </w:r>
+          </w:hyperlink>
+        </w:p>
+        <w:p>
+          <w:pPr>
+            <w:pStyle w:val="Inhopg2"/>
+            <w:rPr>
+              <w:rFonts w:asciiTheme="minorHAnsi" w:eastAsiaTheme="minorEastAsia" w:hAnsiTheme="minorHAnsi" w:cstheme="minorBidi"/>
+              <w:kern w:val="0"/>
+              <w:szCs w:val="22"/>
+              <w14:ligatures w14:val="none"/>
+            </w:rPr>
+          </w:pPr>
+          <w:hyperlink w:anchor="_Toc536687826" w:history="1">
+            <w:r>
+              <w:rPr>
+                <w:rStyle w:val="Hyperlink"/>
+              </w:rPr>
+              <w:t>Aanleiding project</w:t>
+            </w:r>
+            <w:r>
+              <w:rPr>
+                <w:webHidden/>
+              </w:rPr>
+              <w:tab/>
+            </w:r>
+            <w:r>
+              <w:rPr>
+                <w:webHidden/>
+              </w:rPr>
+              <w:fldChar w:fldCharType="begin"/>
+            </w:r>
+            <w:r>
+              <w:rPr>
+                <w:webHidden/>
+              </w:rPr>
+              <w:instrText xml:space="preserve"> PAGEREF _Toc536687826 \h </w:instrText>
+            </w:r>
+            <w:r>
+              <w:rPr>
+                <w:webHidden/>
+              </w:rPr>
+            </w:r>
+            <w:r>
+              <w:rPr>
+                <w:webHidden/>
+              </w:rPr>
+              <w:fldChar w:fldCharType="separate"/>
+            </w:r>
+            <w:r>
+              <w:rPr>
+                <w:webHidden/>
+              </w:rPr>
+              <w:t>5</w:t>
+            </w:r>
+            <w:r>
+              <w:rPr>
+                <w:webHidden/>
+              </w:rPr>
+              <w:fldChar w:fldCharType="end"/>
+            </w:r>
+          </w:hyperlink>
+        </w:p>
+        <w:p>
+          <w:pPr>
+            <w:pStyle w:val="Inhopg2"/>
+            <w:rPr>
+              <w:rFonts w:asciiTheme="minorHAnsi" w:eastAsiaTheme="minorEastAsia" w:hAnsiTheme="minorHAnsi" w:cstheme="minorBidi"/>
+              <w:kern w:val="0"/>
+              <w:szCs w:val="22"/>
+              <w14:ligatures w14:val="none"/>
+            </w:rPr>
+          </w:pPr>
+          <w:hyperlink w:anchor="_Toc536687827" w:history="1">
+            <w:r>
+              <w:rPr>
+                <w:rStyle w:val="Hyperlink"/>
+              </w:rPr>
+              <w:t>Communicatie en Organisatie</w:t>
+            </w:r>
+            <w:r>
+              <w:rPr>
+                <w:webHidden/>
+              </w:rPr>
+              <w:tab/>
+            </w:r>
+            <w:r>
+              <w:rPr>
+                <w:webHidden/>
+              </w:rPr>
+              <w:fldChar w:fldCharType="begin"/>
+            </w:r>
+            <w:r>
+              <w:rPr>
+                <w:webHidden/>
+              </w:rPr>
+              <w:instrText xml:space="preserve"> PAGEREF _Toc536687827 \h </w:instrText>
+            </w:r>
+            <w:r>
+              <w:rPr>
+                <w:webHidden/>
+              </w:rPr>
+            </w:r>
+            <w:r>
+              <w:rPr>
+                <w:webHidden/>
+              </w:rPr>
+              <w:fldChar w:fldCharType="separate"/>
+            </w:r>
+            <w:r>
+              <w:rPr>
+                <w:webHidden/>
+              </w:rPr>
+              <w:t>5</w:t>
+            </w:r>
+            <w:r>
+              <w:rPr>
+                <w:webHidden/>
+              </w:rPr>
+              <w:fldChar w:fldCharType="end"/>
+            </w:r>
+          </w:hyperlink>
+        </w:p>
+        <w:p>
+          <w:pPr>
+            <w:pStyle w:val="Inhopg1"/>
+            <w:rPr>
+              <w:rFonts w:asciiTheme="minorHAnsi" w:eastAsiaTheme="minorEastAsia" w:hAnsiTheme="minorHAnsi" w:cstheme="minorBidi"/>
+              <w:b w:val="0"/>
+              <w:kern w:val="0"/>
+              <w:szCs w:val="22"/>
+              <w14:ligatures w14:val="none"/>
+            </w:rPr>
+          </w:pPr>
+          <w:hyperlink w:anchor="_Toc536687828" w:history="1">
+            <w:r>
+              <w:rPr>
+                <w:rStyle w:val="Hyperlink"/>
+              </w:rPr>
+              <w:t>Projectresultaat</w:t>
+            </w:r>
+            <w:r>
+              <w:rPr>
+                <w:webHidden/>
+              </w:rPr>
+              <w:tab/>
+            </w:r>
+            <w:r>
+              <w:rPr>
+                <w:webHidden/>
+              </w:rPr>
+              <w:fldChar w:fldCharType="begin"/>
+            </w:r>
+            <w:r>
+              <w:rPr>
+                <w:webHidden/>
+              </w:rPr>
+              <w:instrText xml:space="preserve"> PAGEREF _Toc536687828 \h </w:instrText>
+            </w:r>
+            <w:r>
+              <w:rPr>
+                <w:webHidden/>
+              </w:rPr>
+            </w:r>
+            <w:r>
+              <w:rPr>
+                <w:webHidden/>
+              </w:rPr>
+              <w:fldChar w:fldCharType="separate"/>
+            </w:r>
+            <w:r>
+              <w:rPr>
+                <w:webHidden/>
+              </w:rPr>
+              <w:t>6</w:t>
+            </w:r>
+            <w:r>
+              <w:rPr>
+                <w:webHidden/>
+              </w:rPr>
+              <w:fldChar w:fldCharType="end"/>
+            </w:r>
+          </w:hyperlink>
+        </w:p>
+        <w:p>
+          <w:pPr>
+            <w:pStyle w:val="Inhopg2"/>
+            <w:rPr>
+              <w:rFonts w:asciiTheme="minorHAnsi" w:eastAsiaTheme="minorEastAsia" w:hAnsiTheme="minorHAnsi" w:cstheme="minorBidi"/>
+              <w:kern w:val="0"/>
+              <w:szCs w:val="22"/>
+              <w14:ligatures w14:val="none"/>
+            </w:rPr>
+          </w:pPr>
+          <w:hyperlink w:anchor="_Toc536687829" w:history="1">
+            <w:r>
+              <w:rPr>
+                <w:rStyle w:val="Hyperlink"/>
+              </w:rPr>
+              <w:t>Eisen</w:t>
+            </w:r>
+            <w:r>
+              <w:rPr>
+                <w:webHidden/>
+              </w:rPr>
+              <w:tab/>
+            </w:r>
+            <w:r>
+              <w:rPr>
+                <w:webHidden/>
+              </w:rPr>
+              <w:fldChar w:fldCharType="begin"/>
+            </w:r>
+            <w:r>
+              <w:rPr>
+                <w:webHidden/>
+              </w:rPr>
+              <w:instrText xml:space="preserve"> PAGEREF _Toc536687829 \h </w:instrText>
+            </w:r>
+            <w:r>
+              <w:rPr>
+                <w:webHidden/>
+              </w:rPr>
+            </w:r>
+            <w:r>
+              <w:rPr>
+                <w:webHidden/>
+              </w:rPr>
+              <w:fldChar w:fldCharType="separate"/>
+            </w:r>
+            <w:r>
+              <w:rPr>
+                <w:webHidden/>
+              </w:rPr>
+              <w:t>6</w:t>
+            </w:r>
+            <w:r>
+              <w:rPr>
+                <w:webHidden/>
+              </w:rPr>
+              <w:fldChar w:fldCharType="end"/>
+            </w:r>
+          </w:hyperlink>
+        </w:p>
+        <w:p>
+          <w:pPr>
+            <w:pStyle w:val="Inhopg1"/>
+            <w:rPr>
+              <w:rFonts w:asciiTheme="minorHAnsi" w:eastAsiaTheme="minorEastAsia" w:hAnsiTheme="minorHAnsi" w:cstheme="minorBidi"/>
+              <w:b w:val="0"/>
+              <w:kern w:val="0"/>
+              <w:szCs w:val="22"/>
+              <w14:ligatures w14:val="none"/>
+            </w:rPr>
+          </w:pPr>
+          <w:hyperlink w:anchor="_Toc536687830" w:history="1">
+            <w:r>
+              <w:rPr>
+                <w:rStyle w:val="Hyperlink"/>
+              </w:rPr>
+              <w:t>Projectactiviteiten</w:t>
+            </w:r>
+            <w:r>
+              <w:rPr>
+                <w:webHidden/>
+              </w:rPr>
+              <w:tab/>
+            </w:r>
+            <w:r>
+              <w:rPr>
+                <w:webHidden/>
+              </w:rPr>
+              <w:fldChar w:fldCharType="begin"/>
+            </w:r>
+            <w:r>
+              <w:rPr>
+                <w:webHidden/>
+              </w:rPr>
+              <w:instrText xml:space="preserve"> PAGEREF _Toc536687830 \h </w:instrText>
+            </w:r>
+            <w:r>
+              <w:rPr>
+                <w:webHidden/>
+              </w:rPr>
+            </w:r>
+            <w:r>
+              <w:rPr>
+                <w:webHidden/>
+              </w:rPr>
+              <w:fldChar w:fldCharType="separate"/>
+            </w:r>
+            <w:r>
+              <w:rPr>
+                <w:webHidden/>
+              </w:rPr>
+              <w:t>7</w:t>
+            </w:r>
+            <w:r>
+              <w:rPr>
+                <w:webHidden/>
+              </w:rPr>
+              <w:fldChar w:fldCharType="end"/>
+            </w:r>
+          </w:hyperlink>
+        </w:p>
+        <w:p>
+          <w:pPr>
+            <w:pStyle w:val="Inhopg1"/>
+            <w:rPr>
+              <w:rFonts w:asciiTheme="minorHAnsi" w:eastAsiaTheme="minorEastAsia" w:hAnsiTheme="minorHAnsi" w:cstheme="minorBidi"/>
+              <w:b w:val="0"/>
+              <w:kern w:val="0"/>
+              <w:szCs w:val="22"/>
+              <w14:ligatures w14:val="none"/>
+            </w:rPr>
+          </w:pPr>
+          <w:hyperlink w:anchor="_Toc536687831" w:history="1">
+            <w:r>
+              <w:rPr>
+                <w:rStyle w:val="Hyperlink"/>
+              </w:rPr>
+              <w:t>Projectgrenzen</w:t>
+            </w:r>
+            <w:r>
+              <w:rPr>
+                <w:webHidden/>
+              </w:rPr>
+              <w:tab/>
+            </w:r>
+            <w:r>
+              <w:rPr>
+                <w:webHidden/>
+              </w:rPr>
+              <w:fldChar w:fldCharType="begin"/>
+            </w:r>
+            <w:r>
+              <w:rPr>
+                <w:webHidden/>
+              </w:rPr>
+              <w:instrText xml:space="preserve"> PAGEREF _Toc536687831 \h </w:instrText>
+            </w:r>
+            <w:r>
+              <w:rPr>
+                <w:webHidden/>
+              </w:rPr>
+            </w:r>
+            <w:r>
+              <w:rPr>
+                <w:webHidden/>
+              </w:rPr>
+              <w:fldChar w:fldCharType="separate"/>
+            </w:r>
+            <w:r>
+              <w:rPr>
+                <w:webHidden/>
+              </w:rPr>
+              <w:t>8</w:t>
+            </w:r>
+            <w:r>
+              <w:rPr>
+                <w:webHidden/>
+              </w:rPr>
+              <w:fldChar w:fldCharType="end"/>
+            </w:r>
+          </w:hyperlink>
+        </w:p>
+        <w:p>
+          <w:pPr>
+            <w:pStyle w:val="Inhopg2"/>
+            <w:rPr>
+              <w:rFonts w:asciiTheme="minorHAnsi" w:eastAsiaTheme="minorEastAsia" w:hAnsiTheme="minorHAnsi" w:cstheme="minorBidi"/>
+              <w:kern w:val="0"/>
+              <w:szCs w:val="22"/>
+              <w14:ligatures w14:val="none"/>
+            </w:rPr>
+          </w:pPr>
+          <w:hyperlink w:anchor="_Toc536687832" w:history="1">
+            <w:r>
+              <w:rPr>
+                <w:rStyle w:val="Hyperlink"/>
+              </w:rPr>
+              <w:t>Tijdsbestek</w:t>
+            </w:r>
+            <w:r>
+              <w:rPr>
+                <w:webHidden/>
+              </w:rPr>
+              <w:tab/>
+            </w:r>
+            <w:r>
+              <w:rPr>
+                <w:webHidden/>
+              </w:rPr>
+              <w:fldChar w:fldCharType="begin"/>
+            </w:r>
+            <w:r>
+              <w:rPr>
+                <w:webHidden/>
+              </w:rPr>
+              <w:instrText xml:space="preserve"> PAGEREF _Toc536687832 \h </w:instrText>
+            </w:r>
+            <w:r>
+              <w:rPr>
+                <w:webHidden/>
+              </w:rPr>
+            </w:r>
+            <w:r>
+              <w:rPr>
+                <w:webHidden/>
+              </w:rPr>
+              <w:fldChar w:fldCharType="separate"/>
+            </w:r>
+            <w:r>
+              <w:rPr>
+                <w:webHidden/>
+              </w:rPr>
+              <w:t>8</w:t>
+            </w:r>
+            <w:r>
+              <w:rPr>
+                <w:webHidden/>
+              </w:rPr>
+              <w:fldChar w:fldCharType="end"/>
+            </w:r>
+          </w:hyperlink>
+        </w:p>
+        <w:p>
+          <w:pPr>
+            <w:pStyle w:val="Inhopg2"/>
+            <w:rPr>
+              <w:rFonts w:asciiTheme="minorHAnsi" w:eastAsiaTheme="minorEastAsia" w:hAnsiTheme="minorHAnsi" w:cstheme="minorBidi"/>
+              <w:kern w:val="0"/>
+              <w:szCs w:val="22"/>
+              <w14:ligatures w14:val="none"/>
+            </w:rPr>
+          </w:pPr>
+          <w:hyperlink w:anchor="_Toc536687833" w:history="1">
+            <w:r>
+              <w:rPr>
+                <w:rStyle w:val="Hyperlink"/>
+              </w:rPr>
+              <w:t>Must en Should Haves</w:t>
+            </w:r>
+            <w:r>
+              <w:rPr>
+                <w:webHidden/>
+              </w:rPr>
+              <w:tab/>
+            </w:r>
+            <w:r>
+              <w:rPr>
+                <w:webHidden/>
+              </w:rPr>
+              <w:fldChar w:fldCharType="begin"/>
+            </w:r>
+            <w:r>
+              <w:rPr>
+                <w:webHidden/>
+              </w:rPr>
+              <w:instrText xml:space="preserve"> PAGEREF _Toc536687833 \h </w:instrText>
+            </w:r>
+            <w:r>
+              <w:rPr>
+                <w:webHidden/>
+              </w:rPr>
+            </w:r>
+            <w:r>
+              <w:rPr>
+                <w:webHidden/>
+              </w:rPr>
+              <w:fldChar w:fldCharType="separate"/>
+            </w:r>
+            <w:r>
+              <w:rPr>
+                <w:webHidden/>
+              </w:rPr>
+              <w:t>8</w:t>
+            </w:r>
+            <w:r>
+              <w:rPr>
+                <w:webHidden/>
+              </w:rPr>
+              <w:fldChar w:fldCharType="end"/>
+            </w:r>
+          </w:hyperlink>
+        </w:p>
+        <w:p>
+          <w:pPr>
+            <w:pStyle w:val="Inhopg2"/>
+            <w:rPr>
+              <w:rFonts w:asciiTheme="minorHAnsi" w:eastAsiaTheme="minorEastAsia" w:hAnsiTheme="minorHAnsi" w:cstheme="minorBidi"/>
+              <w:kern w:val="0"/>
+              <w:szCs w:val="22"/>
+              <w14:ligatures w14:val="none"/>
+            </w:rPr>
+          </w:pPr>
+          <w:hyperlink w:anchor="_Toc536687834" w:history="1">
+            <w:r>
+              <w:rPr>
+                <w:rStyle w:val="Hyperlink"/>
+              </w:rPr>
+              <w:t>Voorwaarden</w:t>
+            </w:r>
+            <w:r>
+              <w:rPr>
+                <w:webHidden/>
+              </w:rPr>
+              <w:tab/>
+            </w:r>
+            <w:r>
+              <w:rPr>
+                <w:webHidden/>
+              </w:rPr>
+              <w:fldChar w:fldCharType="begin"/>
+            </w:r>
+            <w:r>
+              <w:rPr>
+                <w:webHidden/>
+              </w:rPr>
+              <w:instrText xml:space="preserve"> PAGEREF _Toc536687834 \h </w:instrText>
+            </w:r>
+            <w:r>
+              <w:rPr>
+                <w:webHidden/>
+              </w:rPr>
+            </w:r>
+            <w:r>
+              <w:rPr>
+                <w:webHidden/>
+              </w:rPr>
+              <w:fldChar w:fldCharType="separate"/>
+            </w:r>
+            <w:r>
+              <w:rPr>
+                <w:webHidden/>
+              </w:rPr>
+              <w:t>8</w:t>
+            </w:r>
+            <w:r>
+              <w:rPr>
+                <w:webHidden/>
+              </w:rPr>
+              <w:fldChar w:fldCharType="end"/>
+            </w:r>
+          </w:hyperlink>
+        </w:p>
+        <w:p>
+          <w:pPr>
+            <w:pStyle w:val="Inhopg1"/>
+            <w:rPr>
+              <w:rFonts w:asciiTheme="minorHAnsi" w:eastAsiaTheme="minorEastAsia" w:hAnsiTheme="minorHAnsi" w:cstheme="minorBidi"/>
+              <w:b w:val="0"/>
+              <w:kern w:val="0"/>
+              <w:szCs w:val="22"/>
+              <w14:ligatures w14:val="none"/>
+            </w:rPr>
+          </w:pPr>
+          <w:hyperlink w:anchor="_Toc536687835" w:history="1">
+            <w:r>
+              <w:rPr>
+                <w:rStyle w:val="Hyperlink"/>
+              </w:rPr>
+              <w:t>Tussenresultaten</w:t>
+            </w:r>
+            <w:r>
+              <w:rPr>
+                <w:webHidden/>
+              </w:rPr>
+              <w:tab/>
+            </w:r>
+            <w:r>
+              <w:rPr>
+                <w:webHidden/>
+              </w:rPr>
+              <w:fldChar w:fldCharType="begin"/>
+            </w:r>
+            <w:r>
+              <w:rPr>
+                <w:webHidden/>
+              </w:rPr>
+              <w:instrText xml:space="preserve"> PAGEREF _Toc536687835 \h </w:instrText>
+            </w:r>
+            <w:r>
+              <w:rPr>
+                <w:webHidden/>
+              </w:rPr>
+            </w:r>
+            <w:r>
+              <w:rPr>
+                <w:webHidden/>
+              </w:rPr>
+              <w:fldChar w:fldCharType="separate"/>
+            </w:r>
+            <w:r>
+              <w:rPr>
+                <w:webHidden/>
+              </w:rPr>
+              <w:t>9</w:t>
+            </w:r>
+            <w:r>
+              <w:rPr>
+                <w:webHidden/>
+              </w:rPr>
+              <w:fldChar w:fldCharType="end"/>
+            </w:r>
+          </w:hyperlink>
+        </w:p>
+        <w:p>
+          <w:pPr>
+            <w:pStyle w:val="Inhopg2"/>
+            <w:rPr>
+              <w:rFonts w:asciiTheme="minorHAnsi" w:eastAsiaTheme="minorEastAsia" w:hAnsiTheme="minorHAnsi" w:cstheme="minorBidi"/>
+              <w:kern w:val="0"/>
+              <w:szCs w:val="22"/>
+              <w14:ligatures w14:val="none"/>
+            </w:rPr>
+          </w:pPr>
+          <w:hyperlink w:anchor="_Toc536687836" w:history="1">
+            <w:r>
+              <w:rPr>
+                <w:rStyle w:val="Hyperlink"/>
+              </w:rPr>
+              <w:t>Plan van aanpak</w:t>
+            </w:r>
+            <w:r>
+              <w:rPr>
+                <w:webHidden/>
+              </w:rPr>
+              <w:tab/>
+            </w:r>
+            <w:r>
+              <w:rPr>
+                <w:webHidden/>
+              </w:rPr>
+              <w:fldChar w:fldCharType="begin"/>
+            </w:r>
+            <w:r>
+              <w:rPr>
+                <w:webHidden/>
+              </w:rPr>
+              <w:instrText xml:space="preserve"> PAGEREF _Toc536687836 \h </w:instrText>
+            </w:r>
+            <w:r>
+              <w:rPr>
+                <w:webHidden/>
+              </w:rPr>
+            </w:r>
+            <w:r>
+              <w:rPr>
+                <w:webHidden/>
+              </w:rPr>
+              <w:fldChar w:fldCharType="separate"/>
+            </w:r>
+            <w:r>
+              <w:rPr>
+                <w:webHidden/>
+              </w:rPr>
+              <w:t>9</w:t>
+            </w:r>
+            <w:r>
+              <w:rPr>
+                <w:webHidden/>
+              </w:rPr>
+              <w:fldChar w:fldCharType="end"/>
+            </w:r>
+          </w:hyperlink>
+        </w:p>
+        <w:p>
+          <w:pPr>
+            <w:pStyle w:val="Inhopg2"/>
+            <w:rPr>
+              <w:rFonts w:asciiTheme="minorHAnsi" w:eastAsiaTheme="minorEastAsia" w:hAnsiTheme="minorHAnsi" w:cstheme="minorBidi"/>
+              <w:kern w:val="0"/>
+              <w:szCs w:val="22"/>
+              <w14:ligatures w14:val="none"/>
+            </w:rPr>
+          </w:pPr>
+          <w:hyperlink w:anchor="_Toc536687837" w:history="1">
+            <w:r>
+              <w:rPr>
+                <w:rStyle w:val="Hyperlink"/>
+              </w:rPr>
+              <w:t>Functioneel ontwerp</w:t>
+            </w:r>
+            <w:r>
+              <w:rPr>
+                <w:webHidden/>
+              </w:rPr>
+              <w:tab/>
+            </w:r>
+            <w:r>
+              <w:rPr>
+                <w:webHidden/>
+              </w:rPr>
+              <w:fldChar w:fldCharType="begin"/>
+            </w:r>
+            <w:r>
+              <w:rPr>
+                <w:webHidden/>
+              </w:rPr>
+              <w:instrText xml:space="preserve"> PAGEREF _Toc536687837 \h </w:instrText>
+            </w:r>
+            <w:r>
+              <w:rPr>
+                <w:webHidden/>
+              </w:rPr>
+            </w:r>
+            <w:r>
+              <w:rPr>
+                <w:webHidden/>
+              </w:rPr>
+              <w:fldChar w:fldCharType="separate"/>
+            </w:r>
+            <w:r>
+              <w:rPr>
+                <w:webHidden/>
+              </w:rPr>
+              <w:t>9</w:t>
+            </w:r>
+            <w:r>
+              <w:rPr>
+                <w:webHidden/>
+              </w:rPr>
+              <w:fldChar w:fldCharType="end"/>
+            </w:r>
+          </w:hyperlink>
+        </w:p>
+        <w:p>
+          <w:pPr>
+            <w:pStyle w:val="Inhopg2"/>
+            <w:rPr>
+              <w:rFonts w:asciiTheme="minorHAnsi" w:eastAsiaTheme="minorEastAsia" w:hAnsiTheme="minorHAnsi" w:cstheme="minorBidi"/>
+              <w:kern w:val="0"/>
+              <w:szCs w:val="22"/>
+              <w14:ligatures w14:val="none"/>
+            </w:rPr>
+          </w:pPr>
+          <w:hyperlink w:anchor="_Toc536687838" w:history="1">
+            <w:r>
+              <w:rPr>
+                <w:rStyle w:val="Hyperlink"/>
+              </w:rPr>
+              <w:t>De realisatie</w:t>
+            </w:r>
+            <w:r>
+              <w:rPr>
+                <w:webHidden/>
+              </w:rPr>
+              <w:tab/>
+            </w:r>
+            <w:r>
+              <w:rPr>
+                <w:webHidden/>
+              </w:rPr>
+              <w:fldChar w:fldCharType="begin"/>
+            </w:r>
+            <w:r>
+              <w:rPr>
+                <w:webHidden/>
+              </w:rPr>
+              <w:instrText xml:space="preserve"> PAGEREF _Toc536687838 \h </w:instrText>
+            </w:r>
+            <w:r>
+              <w:rPr>
+                <w:webHidden/>
+              </w:rPr>
+            </w:r>
+            <w:r>
+              <w:rPr>
+                <w:webHidden/>
+              </w:rPr>
+              <w:fldChar w:fldCharType="separate"/>
+            </w:r>
+            <w:r>
+              <w:rPr>
+                <w:webHidden/>
+              </w:rPr>
+              <w:t>9</w:t>
+            </w:r>
+            <w:r>
+              <w:rPr>
+                <w:webHidden/>
+              </w:rPr>
+              <w:fldChar w:fldCharType="end"/>
+            </w:r>
+          </w:hyperlink>
+        </w:p>
+        <w:p>
+          <w:pPr>
+            <w:pStyle w:val="Inhopg2"/>
+            <w:rPr>
+              <w:rFonts w:asciiTheme="minorHAnsi" w:eastAsiaTheme="minorEastAsia" w:hAnsiTheme="minorHAnsi" w:cstheme="minorBidi"/>
+              <w:kern w:val="0"/>
+              <w:szCs w:val="22"/>
+              <w14:ligatures w14:val="none"/>
+            </w:rPr>
+          </w:pPr>
+          <w:hyperlink w:anchor="_Toc536687839" w:history="1">
+            <w:r>
+              <w:rPr>
+                <w:rStyle w:val="Hyperlink"/>
+              </w:rPr>
+              <w:t>De implementatie</w:t>
+            </w:r>
+            <w:r>
+              <w:rPr>
+                <w:webHidden/>
+              </w:rPr>
+              <w:tab/>
+            </w:r>
+            <w:r>
+              <w:rPr>
+                <w:webHidden/>
+              </w:rPr>
+              <w:fldChar w:fldCharType="begin"/>
+            </w:r>
+            <w:r>
+              <w:rPr>
+                <w:webHidden/>
+              </w:rPr>
+              <w:instrText xml:space="preserve"> PAGEREF _Toc536687839 \h </w:instrText>
+            </w:r>
+            <w:r>
+              <w:rPr>
+                <w:webHidden/>
+              </w:rPr>
+            </w:r>
+            <w:r>
+              <w:rPr>
+                <w:webHidden/>
+              </w:rPr>
+              <w:fldChar w:fldCharType="separate"/>
+            </w:r>
+            <w:r>
+              <w:rPr>
+                <w:webHidden/>
+              </w:rPr>
+              <w:t>9</w:t>
+            </w:r>
+            <w:r>
+              <w:rPr>
+                <w:webHidden/>
+              </w:rPr>
+              <w:fldChar w:fldCharType="end"/>
+            </w:r>
+          </w:hyperlink>
+        </w:p>
+        <w:p>
+          <w:pPr>
+            <w:pStyle w:val="Inhopg1"/>
+            <w:rPr>
+              <w:rFonts w:asciiTheme="minorHAnsi" w:eastAsiaTheme="minorEastAsia" w:hAnsiTheme="minorHAnsi" w:cstheme="minorBidi"/>
+              <w:b w:val="0"/>
+              <w:kern w:val="0"/>
+              <w:szCs w:val="22"/>
+              <w14:ligatures w14:val="none"/>
+            </w:rPr>
+          </w:pPr>
+          <w:hyperlink w:anchor="_Toc536687840" w:history="1">
+            <w:r>
+              <w:rPr>
+                <w:rStyle w:val="Hyperlink"/>
+              </w:rPr>
+              <w:t>Kwaliteit</w:t>
+            </w:r>
+            <w:r>
+              <w:rPr>
+                <w:webHidden/>
+              </w:rPr>
+              <w:tab/>
+            </w:r>
+            <w:r>
+              <w:rPr>
+                <w:webHidden/>
+              </w:rPr>
+              <w:fldChar w:fldCharType="begin"/>
+            </w:r>
+            <w:r>
+              <w:rPr>
+                <w:webHidden/>
+              </w:rPr>
+              <w:instrText xml:space="preserve"> PAGEREF _Toc536687840 \h </w:instrText>
+            </w:r>
+            <w:r>
+              <w:rPr>
+                <w:webHidden/>
+              </w:rPr>
+            </w:r>
+            <w:r>
+              <w:rPr>
+                <w:webHidden/>
+              </w:rPr>
+              <w:fldChar w:fldCharType="separate"/>
+            </w:r>
+            <w:r>
+              <w:rPr>
+                <w:webHidden/>
+              </w:rPr>
+              <w:t>10</w:t>
+            </w:r>
+            <w:r>
+              <w:rPr>
+                <w:webHidden/>
+              </w:rPr>
+              <w:fldChar w:fldCharType="end"/>
+            </w:r>
+          </w:hyperlink>
+        </w:p>
+        <w:p>
+          <w:pPr>
+            <w:pStyle w:val="Inhopg1"/>
+            <w:rPr>
+              <w:rFonts w:asciiTheme="minorHAnsi" w:eastAsiaTheme="minorEastAsia" w:hAnsiTheme="minorHAnsi" w:cstheme="minorBidi"/>
+              <w:b w:val="0"/>
+              <w:kern w:val="0"/>
+              <w:szCs w:val="22"/>
+              <w14:ligatures w14:val="none"/>
+            </w:rPr>
+          </w:pPr>
+          <w:hyperlink w:anchor="_Toc536687841" w:history="1">
+            <w:r>
+              <w:rPr>
+                <w:rStyle w:val="Hyperlink"/>
+              </w:rPr>
+              <w:t>Projectorganisatie</w:t>
+            </w:r>
+            <w:r>
+              <w:rPr>
+                <w:webHidden/>
+              </w:rPr>
+              <w:tab/>
+            </w:r>
+            <w:r>
+              <w:rPr>
+                <w:webHidden/>
+              </w:rPr>
+              <w:fldChar w:fldCharType="begin"/>
+            </w:r>
+            <w:r>
+              <w:rPr>
+                <w:webHidden/>
+              </w:rPr>
+              <w:instrText xml:space="preserve"> PAGEREF _Toc536687841 \h </w:instrText>
+            </w:r>
+            <w:r>
+              <w:rPr>
+                <w:webHidden/>
+              </w:rPr>
+            </w:r>
+            <w:r>
+              <w:rPr>
+                <w:webHidden/>
+              </w:rPr>
+              <w:fldChar w:fldCharType="separate"/>
+            </w:r>
+            <w:r>
+              <w:rPr>
+                <w:webHidden/>
+              </w:rPr>
+              <w:t>11</w:t>
+            </w:r>
+            <w:r>
+              <w:rPr>
+                <w:webHidden/>
+              </w:rPr>
+              <w:fldChar w:fldCharType="end"/>
+            </w:r>
+          </w:hyperlink>
+        </w:p>
+        <w:p>
+          <w:pPr>
+            <w:pStyle w:val="Inhopg2"/>
+            <w:rPr>
+              <w:rFonts w:asciiTheme="minorHAnsi" w:eastAsiaTheme="minorEastAsia" w:hAnsiTheme="minorHAnsi" w:cstheme="minorBidi"/>
+              <w:kern w:val="0"/>
+              <w:szCs w:val="22"/>
+              <w14:ligatures w14:val="none"/>
+            </w:rPr>
+          </w:pPr>
+          <w:hyperlink w:anchor="_Toc536687842" w:history="1">
+            <w:r>
+              <w:rPr>
+                <w:rStyle w:val="Hyperlink"/>
+              </w:rPr>
+              <w:t>Urenregistratie</w:t>
+            </w:r>
+            <w:r>
+              <w:rPr>
+                <w:webHidden/>
+              </w:rPr>
+              <w:tab/>
+            </w:r>
+            <w:r>
+              <w:rPr>
+                <w:webHidden/>
+              </w:rPr>
+              <w:fldChar w:fldCharType="begin"/>
+            </w:r>
+            <w:r>
+              <w:rPr>
+                <w:webHidden/>
+              </w:rPr>
+              <w:instrText xml:space="preserve"> PAGEREF _Toc536687842 \h </w:instrText>
+            </w:r>
+            <w:r>
+              <w:rPr>
+                <w:webHidden/>
+              </w:rPr>
+            </w:r>
+            <w:r>
+              <w:rPr>
+                <w:webHidden/>
+              </w:rPr>
+              <w:fldChar w:fldCharType="separate"/>
+            </w:r>
+            <w:r>
+              <w:rPr>
+                <w:webHidden/>
+              </w:rPr>
+              <w:t>11</w:t>
+            </w:r>
+            <w:r>
+              <w:rPr>
+                <w:webHidden/>
+              </w:rPr>
+              <w:fldChar w:fldCharType="end"/>
+            </w:r>
+          </w:hyperlink>
+        </w:p>
+        <w:p>
+          <w:pPr>
+            <w:pStyle w:val="Inhopg2"/>
+            <w:rPr>
+              <w:rFonts w:asciiTheme="minorHAnsi" w:eastAsiaTheme="minorEastAsia" w:hAnsiTheme="minorHAnsi" w:cstheme="minorBidi"/>
+              <w:kern w:val="0"/>
+              <w:szCs w:val="22"/>
+              <w14:ligatures w14:val="none"/>
+            </w:rPr>
+          </w:pPr>
+          <w:hyperlink w:anchor="_Toc536687843" w:history="1">
+            <w:r>
+              <w:rPr>
+                <w:rStyle w:val="Hyperlink"/>
+              </w:rPr>
+              <w:t>Voortgangsbespreking</w:t>
+            </w:r>
+            <w:r>
+              <w:rPr>
+                <w:webHidden/>
+              </w:rPr>
+              <w:tab/>
+            </w:r>
+            <w:r>
+              <w:rPr>
+                <w:webHidden/>
+              </w:rPr>
+              <w:fldChar w:fldCharType="begin"/>
+            </w:r>
+            <w:r>
+              <w:rPr>
+                <w:webHidden/>
+              </w:rPr>
+              <w:instrText xml:space="preserve"> PAGEREF _Toc536687843 \h </w:instrText>
+            </w:r>
+            <w:r>
+              <w:rPr>
+                <w:webHidden/>
+              </w:rPr>
+            </w:r>
+            <w:r>
+              <w:rPr>
+                <w:webHidden/>
+              </w:rPr>
+              <w:fldChar w:fldCharType="separate"/>
+            </w:r>
+            <w:r>
+              <w:rPr>
+                <w:webHidden/>
+              </w:rPr>
+              <w:t>12</w:t>
+            </w:r>
+            <w:r>
+              <w:rPr>
+                <w:webHidden/>
+              </w:rPr>
+              <w:fldChar w:fldCharType="end"/>
+            </w:r>
+          </w:hyperlink>
+        </w:p>
+        <w:p>
+          <w:pPr>
+            <w:pStyle w:val="Inhopg1"/>
+            <w:rPr>
+              <w:rFonts w:asciiTheme="minorHAnsi" w:eastAsiaTheme="minorEastAsia" w:hAnsiTheme="minorHAnsi" w:cstheme="minorBidi"/>
+              <w:b w:val="0"/>
+              <w:kern w:val="0"/>
+              <w:szCs w:val="22"/>
+              <w14:ligatures w14:val="none"/>
+            </w:rPr>
+          </w:pPr>
+          <w:hyperlink w:anchor="_Toc536687844" w:history="1">
+            <w:r>
+              <w:rPr>
+                <w:rStyle w:val="Hyperlink"/>
+              </w:rPr>
+              <w:t>Planning</w:t>
+            </w:r>
+            <w:r>
+              <w:rPr>
+                <w:webHidden/>
+              </w:rPr>
+              <w:tab/>
+            </w:r>
+            <w:r>
+              <w:rPr>
+                <w:webHidden/>
+              </w:rPr>
+              <w:fldChar w:fldCharType="begin"/>
+            </w:r>
+            <w:r>
+              <w:rPr>
+                <w:webHidden/>
+              </w:rPr>
+              <w:instrText xml:space="preserve"> PAGEREF _Toc536687844 \h </w:instrText>
+            </w:r>
+            <w:r>
+              <w:rPr>
+                <w:webHidden/>
+              </w:rPr>
+            </w:r>
+            <w:r>
+              <w:rPr>
+                <w:webHidden/>
+              </w:rPr>
+              <w:fldChar w:fldCharType="separate"/>
+            </w:r>
+            <w:r>
+              <w:rPr>
+                <w:webHidden/>
+              </w:rPr>
+              <w:t>13</w:t>
+            </w:r>
+            <w:r>
+              <w:rPr>
+                <w:webHidden/>
+              </w:rPr>
+              <w:fldChar w:fldCharType="end"/>
+            </w:r>
+          </w:hyperlink>
+        </w:p>
+        <w:p>
+          <w:pPr>
+            <w:pStyle w:val="Inhopg1"/>
+            <w:rPr>
+              <w:rFonts w:asciiTheme="minorHAnsi" w:eastAsiaTheme="minorEastAsia" w:hAnsiTheme="minorHAnsi" w:cstheme="minorBidi"/>
+              <w:b w:val="0"/>
+              <w:kern w:val="0"/>
+              <w:szCs w:val="22"/>
+              <w14:ligatures w14:val="none"/>
+            </w:rPr>
+          </w:pPr>
+          <w:hyperlink w:anchor="_Toc536687845" w:history="1">
+            <w:r>
+              <w:rPr>
+                <w:rStyle w:val="Hyperlink"/>
+              </w:rPr>
+              <w:t>Kosten &amp; Baten</w:t>
+            </w:r>
+            <w:r>
+              <w:rPr>
+                <w:webHidden/>
+              </w:rPr>
+              <w:tab/>
+            </w:r>
+            <w:r>
+              <w:rPr>
+                <w:webHidden/>
+              </w:rPr>
+              <w:fldChar w:fldCharType="begin"/>
+            </w:r>
+            <w:r>
+              <w:rPr>
+                <w:webHidden/>
+              </w:rPr>
+              <w:instrText xml:space="preserve"> PAGEREF _Toc536687845 \h </w:instrText>
+            </w:r>
+            <w:r>
+              <w:rPr>
+                <w:webHidden/>
+              </w:rPr>
+            </w:r>
+            <w:r>
+              <w:rPr>
+                <w:webHidden/>
+              </w:rPr>
+              <w:fldChar w:fldCharType="separate"/>
+            </w:r>
+            <w:r>
+              <w:rPr>
+                <w:webHidden/>
+              </w:rPr>
+              <w:t>14</w:t>
+            </w:r>
+            <w:r>
+              <w:rPr>
+                <w:webHidden/>
+              </w:rPr>
+              <w:fldChar w:fldCharType="end"/>
+            </w:r>
+          </w:hyperlink>
+        </w:p>
+        <w:p>
+          <w:pPr>
+            <w:pStyle w:val="Inhopg1"/>
+            <w:rPr>
+              <w:rFonts w:asciiTheme="minorHAnsi" w:eastAsiaTheme="minorEastAsia" w:hAnsiTheme="minorHAnsi" w:cstheme="minorBidi"/>
+              <w:b w:val="0"/>
+              <w:kern w:val="0"/>
+              <w:szCs w:val="22"/>
+              <w14:ligatures w14:val="none"/>
+            </w:rPr>
+          </w:pPr>
+          <w:hyperlink w:anchor="_Toc536687846" w:history="1">
+            <w:r>
+              <w:rPr>
+                <w:rStyle w:val="Hyperlink"/>
+              </w:rPr>
+              <w:t>Risico’s</w:t>
+            </w:r>
+            <w:r>
+              <w:rPr>
+                <w:webHidden/>
+              </w:rPr>
+              <w:tab/>
+            </w:r>
+            <w:r>
+              <w:rPr>
+                <w:webHidden/>
+              </w:rPr>
+              <w:fldChar w:fldCharType="begin"/>
+            </w:r>
+            <w:r>
+              <w:rPr>
+                <w:webHidden/>
+              </w:rPr>
+              <w:instrText xml:space="preserve"> PAGEREF _Toc536687846 \h </w:instrText>
+            </w:r>
+            <w:r>
+              <w:rPr>
+                <w:webHidden/>
+              </w:rPr>
+            </w:r>
+            <w:r>
+              <w:rPr>
+                <w:webHidden/>
+              </w:rPr>
+              <w:fldChar w:fldCharType="separate"/>
+            </w:r>
+            <w:r>
+              <w:rPr>
+                <w:webHidden/>
+              </w:rPr>
+              <w:t>16</w:t>
+            </w:r>
+            <w:r>
+              <w:rPr>
+                <w:webHidden/>
+              </w:rPr>
+              <w:fldChar w:fldCharType="end"/>
+            </w:r>
+          </w:hyperlink>
+        </w:p>
+        <w:p>
+          <w:pPr>
+            <w:pStyle w:val="Inhopg1"/>
+            <w:rPr>
+              <w:rFonts w:asciiTheme="minorHAnsi" w:eastAsiaTheme="minorEastAsia" w:hAnsiTheme="minorHAnsi" w:cstheme="minorBidi"/>
+              <w:b w:val="0"/>
+              <w:kern w:val="0"/>
+              <w:szCs w:val="22"/>
+              <w14:ligatures w14:val="none"/>
+            </w:rPr>
+          </w:pPr>
+          <w:hyperlink w:anchor="_Toc536687847" w:history="1">
+            <w:r>
+              <w:rPr>
+                <w:rStyle w:val="Hyperlink"/>
+              </w:rPr>
+              <w:t>Akkoord</w:t>
+            </w:r>
+            <w:r>
+              <w:rPr>
+                <w:webHidden/>
+              </w:rPr>
+              <w:tab/>
+            </w:r>
+            <w:r>
+              <w:rPr>
+                <w:webHidden/>
+              </w:rPr>
+              <w:fldChar w:fldCharType="begin"/>
+            </w:r>
+            <w:r>
+              <w:rPr>
+                <w:webHidden/>
+              </w:rPr>
+              <w:instrText xml:space="preserve"> PAGEREF _Toc536687847 \h </w:instrText>
+            </w:r>
+            <w:r>
+              <w:rPr>
+                <w:webHidden/>
+              </w:rPr>
+            </w:r>
+            <w:r>
+              <w:rPr>
+                <w:webHidden/>
+              </w:rPr>
+              <w:fldChar w:fldCharType="separate"/>
+            </w:r>
+            <w:r>
+              <w:rPr>
+                <w:webHidden/>
+              </w:rPr>
+              <w:t>17</w:t>
+            </w:r>
+            <w:r>
+              <w:rPr>
+                <w:webHidden/>
+              </w:rPr>
+              <w:fldChar w:fldCharType="end"/>
+            </w:r>
+          </w:hyperlink>
+        </w:p>
+        <w:p>
+          <w:pPr>
+            <w:pStyle w:val="Inhopg1"/>
+            <w:rPr>
+              <w:rFonts w:asciiTheme="minorHAnsi" w:eastAsiaTheme="minorEastAsia" w:hAnsiTheme="minorHAnsi" w:cstheme="minorBidi"/>
+              <w:b w:val="0"/>
+              <w:kern w:val="0"/>
+              <w:szCs w:val="22"/>
+              <w14:ligatures w14:val="none"/>
+            </w:rPr>
+          </w:pPr>
+          <w:hyperlink w:anchor="_Toc536687848" w:history="1">
+            <w:r>
+              <w:rPr>
+                <w:rStyle w:val="Hyperlink"/>
+              </w:rPr>
+              <w:t>Bijlage I</w:t>
+            </w:r>
+            <w:r>
+              <w:rPr>
+                <w:webHidden/>
+              </w:rPr>
+              <w:tab/>
+            </w:r>
+            <w:r>
+              <w:rPr>
+                <w:webHidden/>
+              </w:rPr>
+              <w:fldChar w:fldCharType="begin"/>
+            </w:r>
+            <w:r>
+              <w:rPr>
+                <w:webHidden/>
+              </w:rPr>
+              <w:instrText xml:space="preserve"> PAGEREF _Toc536687848 \h </w:instrText>
+            </w:r>
+            <w:r>
+              <w:rPr>
+                <w:webHidden/>
+              </w:rPr>
+            </w:r>
+            <w:r>
+              <w:rPr>
+                <w:webHidden/>
+              </w:rPr>
+              <w:fldChar w:fldCharType="separate"/>
+            </w:r>
+            <w:r>
+              <w:rPr>
+                <w:webHidden/>
+              </w:rPr>
+              <w:t>18</w:t>
+            </w:r>
+            <w:r>
+              <w:rPr>
+                <w:webHidden/>
+              </w:rPr>
+              <w:fldChar w:fldCharType="end"/>
+            </w:r>
+          </w:hyperlink>
+        </w:p>
+        <w:p>
+          <w:r>
+            <w:rPr>
+              <w:b/>
+              <w:caps/>
+              <w:noProof/>
+              <w:color w:val="44546A" w:themeColor="text2"/>
+            </w:rPr>
+            <w:fldChar w:fldCharType="end"/>
+          </w:r>
+        </w:p>
+      </w:sdtContent>
+    </w:sdt>
+    <w:p>
+      <w:pPr>
+        <w:spacing w:after="200" w:line="276" w:lineRule="auto"/>
+        <w:rPr>
+          <w:rFonts w:cs="Arial"/>
+        </w:rPr>
+      </w:pPr>
+    </w:p>
+    <w:p>
+      <w:pPr>
+        <w:spacing w:after="200" w:line="276" w:lineRule="auto"/>
+        <w:rPr>
+          <w:rFonts w:cs="Arial"/>
+        </w:rPr>
+      </w:pPr>
+      <w:r>
+        <w:rPr>
+          <w:rFonts w:cs="Arial"/>
+        </w:rPr>
         <w:br w:type="page"/>
       </w:r>
     </w:p>
+    <w:p>
+      <w:pPr>
+        <w:pStyle w:val="Kop1"/>
+      </w:pPr>
+      <w:bookmarkStart w:id="2" w:name="_Toc536687824"/>
+      <w:r>
+        <w:lastRenderedPageBreak/>
+        <w:t>Inleiding</w:t>
+      </w:r>
+      <w:bookmarkEnd w:id="2"/>
+    </w:p>
+    <w:p>
+      <w:r>
+        <w:t xml:space="preserve">In dit document beschrijven we het project </w:t>
+      </w:r>
+      <w:r>
+        <w:t>CCSB</w:t>
+      </w:r>
+      <w:r>
+        <w:t xml:space="preserve">. Wat in de verschillende hoofdstukken terug te lezen is, zijn de specificaties en de benodigdheden voor dit project. Als eerste wordt kort de aanleiding voor dit project beschreven. </w:t>
+      </w:r>
+    </w:p>
+    <w:p>
+      <w:r>
+        <w:t xml:space="preserve">Gevolgd door onderdelen die het project gaan dragen, Daarbij valt te denken aan het uiteindelijke projectresultaat, de activiteiten die leiden tot het projectresultaat en de grenzen ven dit project die gezamenlijk zijn afgesproken. </w:t>
+      </w:r>
+    </w:p>
+    <w:p>
+      <w:r>
+        <w:t xml:space="preserve">Gedurende het project zullen wij tussenresultaten gaan tonen aan de hand van de projectactiviteiten. Dit zorgt ervoor dat een richting en een beeld wordt verkregen van hetgeen te verwachten bij de oplevering van het product, namelijk de wagenpark applicatie. Deze tussenresultaten worden getoond zodra wij de kwaliteit kunnen waarborgen. </w:t>
+      </w:r>
+    </w:p>
+    <w:p>
+      <w:r>
+        <w:t>We staan nog even stil bij de projectorganisatie en de planning van het project. Eveneens maken wij een kosten en baten overzicht. Deze gegevens zorgen voor meer duidelijkheid door wie, wanneer en tegen welke prijs het project wordt afgewerkt.</w:t>
+      </w:r>
+    </w:p>
+    <w:p>
+      <w:r>
+        <w:t>Ondanks dat wij risico’s beperken, staan we uiteraard nog even stil bij de risico’s die kunnen opspelen tijdens het project.</w:t>
+      </w:r>
+    </w:p>
+    <w:p>
+      <w:r>
+        <w:t xml:space="preserve">Tot slot. Wanneer </w:t>
+      </w:r>
+      <w:r>
+        <w:t>heer van der Stal</w:t>
+      </w:r>
+      <w:r>
+        <w:t xml:space="preserve"> akkoord gaat met hetgeen beschreven is er op de laatste pagina een akkoordverklaring neergezet, waar een handtekening voor akkoord geplaatst kan worden. </w:t>
+      </w:r>
+    </w:p>
+    <w:p>
+      <w:r>
+        <w:t>Zodra de handtekening gezet is gaan we starten met het project.</w:t>
+      </w:r>
+    </w:p>
+    <w:p>
+      <w:pPr>
+        <w:rPr>
+          <w:lang w:eastAsia="nl-NL"/>
+        </w:rPr>
+      </w:pPr>
+    </w:p>
+    <w:p>
+      <w:pPr>
+        <w:pStyle w:val="Kop1"/>
+      </w:pPr>
+      <w:bookmarkStart w:id="3" w:name="_Toc536687825"/>
+      <w:r>
+        <w:t>Achtergronden</w:t>
+      </w:r>
+      <w:bookmarkEnd w:id="3"/>
+    </w:p>
     <w:p/>
+    <w:p>
+      <w:pPr>
+        <w:pStyle w:val="Kop2"/>
+      </w:pPr>
+      <w:bookmarkStart w:id="4" w:name="_Toc536687826"/>
+      <w:r>
+        <w:t>Aanleiding project</w:t>
+      </w:r>
+      <w:bookmarkEnd w:id="4"/>
+    </w:p>
+    <w:p>
+      <w:pPr>
+        <w:spacing w:after="200" w:line="276" w:lineRule="auto"/>
+      </w:pPr>
+      <w:r>
+        <w:t>De heer van der Stal heeft een vraag bij ons neergelegd om een website te bouwen voor zijn caravan/camper stalling. Zijn belangrijkste reden voor deze vraag was dat hij vaak niet bereikbaar is en zo moeilijk de afspraken kan regelen. Daarom de keus om een website te maken zodat klanten zelf afspraken kunnen inplannen en overzichtelijk te zien zijn.</w:t>
+      </w:r>
+    </w:p>
+    <w:p>
+      <w:pPr>
+        <w:spacing w:after="200" w:line="276" w:lineRule="auto"/>
+      </w:pPr>
+      <w:r>
+        <w:t>De opdracht is een database-applicatie op het web die de gegevens van de stalling gaat bijhouden voor 60 voertuigen.</w:t>
+      </w:r>
+    </w:p>
+    <w:p>
+      <w:pPr>
+        <w:pStyle w:val="Kop2"/>
+      </w:pPr>
+      <w:bookmarkStart w:id="5" w:name="_Toc536687827"/>
+      <w:r>
+        <w:t>Communicatie en Organisatie</w:t>
+      </w:r>
+      <w:bookmarkEnd w:id="5"/>
+    </w:p>
+    <w:p>
+      <w:pPr>
+        <w:rPr>
+          <w:lang w:eastAsia="nl-NL"/>
+        </w:rPr>
+      </w:pPr>
+    </w:p>
+    <w:p>
+      <w:pPr>
+        <w:rPr>
+          <w:lang w:eastAsia="nl-NL"/>
+        </w:rPr>
+      </w:pPr>
+    </w:p>
+    <w:p>
+      <w:pPr>
+        <w:rPr>
+          <w:lang w:eastAsia="nl-NL"/>
+        </w:rPr>
+      </w:pPr>
+    </w:p>
+    <w:p>
+      <w:pPr>
+        <w:pStyle w:val="Kop1"/>
+      </w:pPr>
+      <w:bookmarkStart w:id="6" w:name="_Toc536687828"/>
+      <w:r>
+        <w:t>Projectresultaat</w:t>
+      </w:r>
+      <w:bookmarkEnd w:id="6"/>
+    </w:p>
+    <w:p>
+      <w:pPr>
+        <w:rPr>
+          <w:lang w:eastAsia="nl-NL"/>
+        </w:rPr>
+      </w:pPr>
+    </w:p>
+    <w:p>
+      <w:pPr>
+        <w:pStyle w:val="Kop2"/>
+      </w:pPr>
+      <w:bookmarkStart w:id="7" w:name="_Toc536687829"/>
+      <w:r>
+        <w:lastRenderedPageBreak/>
+        <w:t>Eisen</w:t>
+      </w:r>
+      <w:bookmarkEnd w:id="7"/>
+    </w:p>
+    <w:p/>
+    <w:p/>
+    <w:p>
+      <w:r>
+        <w:br w:type="page"/>
+      </w:r>
+    </w:p>
+    <w:p/>
+    <w:p>
+      <w:pPr>
+        <w:pStyle w:val="Kop1"/>
+      </w:pPr>
+      <w:bookmarkStart w:id="8" w:name="_Toc536687830"/>
+      <w:r>
+        <w:t>Projectactiviteiten</w:t>
+      </w:r>
+      <w:bookmarkEnd w:id="8"/>
+    </w:p>
+    <w:p/>
+    <w:p>
+      <w:pPr>
+        <w:pStyle w:val="Geenafstand"/>
+      </w:pPr>
+      <w:r>
+        <w:t>Voor het maken van deze website zijn afspraken met de klant vereist. Zo is het belangrijk dat de project activiteiten duidelijk geformuleerd naar voren komen. Aan de hand van het volgende overzicht geven we de taken die van belang zijn.</w:t>
+      </w:r>
+    </w:p>
+    <w:p>
+      <w:pPr>
+        <w:pStyle w:val="Geenafstand"/>
+      </w:pPr>
+    </w:p>
+    <w:p>
+      <w:pPr>
+        <w:pStyle w:val="Geenafstand"/>
+      </w:pPr>
+      <w:r>
+        <w:t>Overzicht:</w:t>
+      </w:r>
+    </w:p>
+    <w:p>
+      <w:pPr>
+        <w:pStyle w:val="Geenafstand"/>
+        <w:numPr>
+          <w:ilvl w:val="0"/>
+          <w:numId w:val="1"/>
+        </w:numPr>
+        <w:spacing w:line="280" w:lineRule="exact"/>
+      </w:pPr>
+      <w:r>
+        <w:t>Het verwerken van de eisen van de klant</w:t>
+      </w:r>
+    </w:p>
+    <w:p>
+      <w:pPr>
+        <w:pStyle w:val="Geenafstand"/>
+        <w:numPr>
+          <w:ilvl w:val="0"/>
+          <w:numId w:val="1"/>
+        </w:numPr>
+        <w:spacing w:line="280" w:lineRule="exact"/>
+      </w:pPr>
+      <w:r>
+        <w:t>Opstellen van Plan van Aanpak</w:t>
+      </w:r>
+    </w:p>
+    <w:p>
+      <w:pPr>
+        <w:pStyle w:val="Geenafstand"/>
+        <w:numPr>
+          <w:ilvl w:val="0"/>
+          <w:numId w:val="1"/>
+        </w:numPr>
+        <w:spacing w:line="280" w:lineRule="exact"/>
+      </w:pPr>
+      <w:r>
+        <w:t>Het ontwerp van de website</w:t>
+      </w:r>
+    </w:p>
+    <w:p>
+      <w:pPr>
+        <w:pStyle w:val="Geenafstand"/>
+        <w:numPr>
+          <w:ilvl w:val="0"/>
+          <w:numId w:val="1"/>
+        </w:numPr>
+        <w:spacing w:line="280" w:lineRule="exact"/>
+      </w:pPr>
+      <w:r>
+        <w:t>Het schrijven van een functioneel ontwerp</w:t>
+      </w:r>
+    </w:p>
+    <w:p>
+      <w:pPr>
+        <w:pStyle w:val="Geenafstand"/>
+        <w:numPr>
+          <w:ilvl w:val="0"/>
+          <w:numId w:val="1"/>
+        </w:numPr>
+        <w:spacing w:line="280" w:lineRule="exact"/>
+      </w:pPr>
+      <w:r>
+        <w:t>Het technische ontwerp uitwerken</w:t>
+      </w:r>
+    </w:p>
+    <w:p>
+      <w:pPr>
+        <w:pStyle w:val="Geenafstand"/>
+        <w:numPr>
+          <w:ilvl w:val="0"/>
+          <w:numId w:val="1"/>
+        </w:numPr>
+        <w:spacing w:line="280" w:lineRule="exact"/>
+      </w:pPr>
+      <w:r>
+        <w:t>De realisatie van de website</w:t>
+      </w:r>
+    </w:p>
+    <w:p>
+      <w:pPr>
+        <w:pStyle w:val="Geenafstand"/>
+        <w:numPr>
+          <w:ilvl w:val="0"/>
+          <w:numId w:val="1"/>
+        </w:numPr>
+        <w:spacing w:line="280" w:lineRule="exact"/>
+      </w:pPr>
+      <w:r>
+        <w:t>Implementeren van de website</w:t>
+      </w:r>
+    </w:p>
+    <w:p>
+      <w:pPr>
+        <w:pStyle w:val="Geenafstand"/>
+        <w:numPr>
+          <w:ilvl w:val="0"/>
+          <w:numId w:val="1"/>
+        </w:numPr>
+        <w:spacing w:line="280" w:lineRule="exact"/>
+      </w:pPr>
+      <w:r>
+        <w:t xml:space="preserve">De nazorg van het project </w:t>
+      </w:r>
+    </w:p>
+    <w:p>
+      <w:pPr>
+        <w:pStyle w:val="Geenafstand"/>
+        <w:spacing w:line="280" w:lineRule="exact"/>
+      </w:pPr>
+    </w:p>
+    <w:p>
+      <w:pPr>
+        <w:pStyle w:val="Geenafstand"/>
+      </w:pPr>
+      <w:r>
+        <w:t>De bovengenoemde activiteiten worden later in dit Plan van Aanpak verder gespecificeerd bij de ‘</w:t>
+      </w:r>
+      <w:r>
+        <w:rPr>
+          <w:rStyle w:val="Hyperlink"/>
+        </w:rPr>
+        <w:t>Planning’</w:t>
+      </w:r>
+      <w:hyperlink w:anchor="_Planning" w:history="1"/>
+    </w:p>
+    <w:p>
+      <w:pPr>
+        <w:rPr>
+          <w:rFonts w:eastAsiaTheme="minorEastAsia"/>
+          <w:lang w:eastAsia="nl-NL"/>
+        </w:rPr>
+      </w:pPr>
+      <w:r>
+        <w:br w:type="page"/>
+      </w:r>
+    </w:p>
+    <w:p>
+      <w:pPr>
+        <w:pStyle w:val="Geenafstand"/>
+      </w:pPr>
+    </w:p>
+    <w:p>
+      <w:pPr>
+        <w:pStyle w:val="Kop1"/>
+      </w:pPr>
+      <w:bookmarkStart w:id="9" w:name="_Toc536687831"/>
+      <w:r>
+        <w:t>Projectgrenzen</w:t>
+      </w:r>
+      <w:bookmarkEnd w:id="9"/>
+    </w:p>
+    <w:p>
+      <w:pPr>
+        <w:rPr>
+          <w:lang w:eastAsia="nl-NL"/>
+        </w:rPr>
+      </w:pPr>
+    </w:p>
+    <w:p>
+      <w:pPr>
+        <w:pStyle w:val="Geenafstand"/>
+      </w:pPr>
+      <w:r>
+        <w:t xml:space="preserve">De projectgrenzen van de opdracht voor </w:t>
+      </w:r>
+      <w:r>
+        <w:t xml:space="preserve">CCSB </w:t>
+      </w:r>
+      <w:r>
+        <w:t xml:space="preserve">zijn hieronder gespecificeerd. We gaan de grenzen van dit project bespreken qua tijd en wat er allemaal bij het project hoort. De basis hiervoor wordt gelegd in de </w:t>
+      </w:r>
+      <w:proofErr w:type="spellStart"/>
+      <w:r>
+        <w:t>MoSCoW</w:t>
+      </w:r>
+      <w:proofErr w:type="spellEnd"/>
+      <w:r>
+        <w:t>-methode (</w:t>
+      </w:r>
+      <w:r>
+        <w:rPr>
+          <w:b/>
+        </w:rPr>
+        <w:t>M</w:t>
+      </w:r>
+      <w:r>
+        <w:t xml:space="preserve">ust </w:t>
+      </w:r>
+      <w:proofErr w:type="spellStart"/>
+      <w:r>
+        <w:t>haves</w:t>
+      </w:r>
+      <w:proofErr w:type="spellEnd"/>
+      <w:r>
+        <w:t xml:space="preserve">, </w:t>
+      </w:r>
+      <w:proofErr w:type="spellStart"/>
+      <w:r>
+        <w:rPr>
+          <w:b/>
+        </w:rPr>
+        <w:t>S</w:t>
+      </w:r>
+      <w:r>
+        <w:t>hould</w:t>
+      </w:r>
+      <w:proofErr w:type="spellEnd"/>
+      <w:r>
+        <w:t xml:space="preserve"> </w:t>
+      </w:r>
+      <w:proofErr w:type="spellStart"/>
+      <w:r>
+        <w:t>haves</w:t>
+      </w:r>
+      <w:proofErr w:type="spellEnd"/>
+      <w:r>
+        <w:t xml:space="preserve">, </w:t>
+      </w:r>
+      <w:proofErr w:type="spellStart"/>
+      <w:r>
+        <w:rPr>
+          <w:b/>
+        </w:rPr>
+        <w:t>C</w:t>
+      </w:r>
+      <w:r>
+        <w:t>ould</w:t>
+      </w:r>
+      <w:proofErr w:type="spellEnd"/>
+      <w:r>
+        <w:t xml:space="preserve"> </w:t>
+      </w:r>
+      <w:proofErr w:type="spellStart"/>
+      <w:r>
+        <w:t>haves</w:t>
+      </w:r>
+      <w:proofErr w:type="spellEnd"/>
+      <w:r>
+        <w:t xml:space="preserve"> en </w:t>
+      </w:r>
+      <w:proofErr w:type="spellStart"/>
+      <w:r>
+        <w:rPr>
+          <w:b/>
+        </w:rPr>
+        <w:t>W</w:t>
+      </w:r>
+      <w:r>
+        <w:t>on’t</w:t>
+      </w:r>
+      <w:proofErr w:type="spellEnd"/>
+      <w:r>
+        <w:t xml:space="preserve"> </w:t>
+      </w:r>
+      <w:proofErr w:type="spellStart"/>
+      <w:r>
+        <w:t>haves</w:t>
+      </w:r>
+      <w:proofErr w:type="spellEnd"/>
+      <w:r>
+        <w:t xml:space="preserve">). Overleg met </w:t>
+      </w:r>
+      <w:r>
+        <w:t xml:space="preserve">heer van der Stal </w:t>
+      </w:r>
+      <w:r>
+        <w:t xml:space="preserve">heeft geleerd wat er in het project moet komen (de Must en </w:t>
+      </w:r>
+      <w:proofErr w:type="spellStart"/>
+      <w:r>
+        <w:t>Should</w:t>
+      </w:r>
+      <w:proofErr w:type="spellEnd"/>
+      <w:r>
+        <w:t xml:space="preserve">). Buiten de scope van dit project vallen dan de </w:t>
+      </w:r>
+      <w:proofErr w:type="spellStart"/>
+      <w:r>
+        <w:t>Could</w:t>
+      </w:r>
+      <w:proofErr w:type="spellEnd"/>
+      <w:r>
+        <w:t xml:space="preserve"> en </w:t>
+      </w:r>
+      <w:proofErr w:type="spellStart"/>
+      <w:r>
+        <w:t>Won’t</w:t>
+      </w:r>
+      <w:proofErr w:type="spellEnd"/>
+      <w:r>
+        <w:t>. De laatste kunnen in een nieuw project opgepakt worden.</w:t>
+      </w:r>
+    </w:p>
+    <w:p>
+      <w:pPr>
+        <w:pStyle w:val="Geenafstand"/>
+      </w:pPr>
+      <w:r>
+        <w:t>Ook zijn de voorwaarden hieronder opgesomd. Hierin worden de meest fundamentele zaken beschreven waaraan minimaal voldaan moet worden voor een succesvol projectverloop</w:t>
+      </w:r>
+    </w:p>
+    <w:p>
+      <w:pPr>
+        <w:pStyle w:val="Geenafstand"/>
+      </w:pPr>
+    </w:p>
+    <w:p>
+      <w:pPr>
+        <w:pStyle w:val="Geenafstand"/>
+      </w:pPr>
+    </w:p>
+    <w:p>
+      <w:pPr>
+        <w:pStyle w:val="Kop2"/>
+      </w:pPr>
+      <w:bookmarkStart w:id="10" w:name="_Toc536687832"/>
+      <w:r>
+        <w:t>Tijdsbestek</w:t>
+      </w:r>
+      <w:bookmarkEnd w:id="10"/>
+    </w:p>
+    <w:p>
+      <w:pPr>
+        <w:pStyle w:val="Geenafstand"/>
+        <w:rPr>
+          <w:lang w:val="en-US"/>
+        </w:rPr>
+      </w:pPr>
+    </w:p>
+    <w:p>
+      <w:pPr>
+        <w:pStyle w:val="Kop2"/>
+        <w:rPr>
+          <w:lang w:val="en-US"/>
+        </w:rPr>
+      </w:pPr>
+      <w:bookmarkStart w:id="11" w:name="_Toc536687833"/>
+      <w:r>
+        <w:rPr>
+          <w:lang w:val="en-US"/>
+        </w:rPr>
+        <w:t xml:space="preserve">Must </w:t>
+      </w:r>
+      <w:proofErr w:type="spellStart"/>
+      <w:r>
+        <w:rPr>
+          <w:lang w:val="en-US"/>
+        </w:rPr>
+        <w:t>en</w:t>
+      </w:r>
+      <w:proofErr w:type="spellEnd"/>
+      <w:r>
+        <w:rPr>
+          <w:lang w:val="en-US"/>
+        </w:rPr>
+        <w:t xml:space="preserve"> Should Haves</w:t>
+      </w:r>
+      <w:bookmarkEnd w:id="11"/>
+    </w:p>
+    <w:p>
+      <w:pPr>
+        <w:rPr>
+          <w:lang w:val="en-US"/>
+        </w:rPr>
+      </w:pPr>
+    </w:p>
+    <w:p>
+      <w:pPr>
+        <w:pStyle w:val="Kop2"/>
+      </w:pPr>
+      <w:bookmarkStart w:id="12" w:name="_Toc482700079"/>
+      <w:bookmarkStart w:id="13" w:name="_Toc536687834"/>
+      <w:r>
+        <w:t>Voorwaarden</w:t>
+      </w:r>
+      <w:bookmarkEnd w:id="12"/>
+      <w:bookmarkEnd w:id="13"/>
+    </w:p>
+    <w:p>
+      <w:pPr>
+        <w:pStyle w:val="Geenafstand"/>
+      </w:pPr>
+      <w:r>
+        <w:t xml:space="preserve">Met de voorwaarden van het projectresultaat, stellen we enkele regels op met de desbetreffende voorwaarden waaraan het project minimaal aan moet voldoen. Het zal een website worden die lijkt op het aangeboden ontwerp. Alle besproken functionaliteiten, zoals </w:t>
+      </w:r>
+      <w:r>
+        <w:t>de kalender</w:t>
+      </w:r>
+      <w:r>
+        <w:t xml:space="preserve">, overzichten en meer zal hierom gerealiseerd moeten worden voor een projectresultaat. Ongeacht de kosten van het project, moet deze website binnen een tijdsbestek van </w:t>
+      </w:r>
+      <w:r>
+        <w:t>acht</w:t>
+      </w:r>
+      <w:r>
+        <w:t xml:space="preserve"> weken opgeleverd worden.</w:t>
+      </w:r>
+    </w:p>
+    <w:p/>
+    <w:p>
+      <w:pPr>
+        <w:spacing w:after="200" w:line="276" w:lineRule="auto"/>
+      </w:pPr>
+      <w:r>
+        <w:br w:type="page"/>
+      </w:r>
+    </w:p>
+    <w:p>
+      <w:pPr>
+        <w:pStyle w:val="Kop1"/>
+      </w:pPr>
+      <w:bookmarkStart w:id="14" w:name="_Toc536687835"/>
+      <w:r>
+        <w:lastRenderedPageBreak/>
+        <w:t>Tussenresultaten</w:t>
+      </w:r>
+      <w:bookmarkEnd w:id="14"/>
+    </w:p>
+    <w:p/>
+    <w:p>
+      <w:pPr>
+        <w:pStyle w:val="Kop2"/>
+      </w:pPr>
+      <w:bookmarkStart w:id="15" w:name="_Toc482700082"/>
+      <w:bookmarkStart w:id="16" w:name="_Toc536687836"/>
+      <w:r>
+        <w:t>Plan van aanpak</w:t>
+      </w:r>
+      <w:bookmarkEnd w:id="15"/>
+      <w:bookmarkEnd w:id="16"/>
+    </w:p>
+    <w:p/>
+    <w:p>
+      <w:pPr>
+        <w:pStyle w:val="Kop2"/>
+      </w:pPr>
+      <w:bookmarkStart w:id="17" w:name="_Toc482700083"/>
+      <w:bookmarkStart w:id="18" w:name="_Toc536687837"/>
+      <w:r>
+        <w:t>Functioneel ontwerp</w:t>
+      </w:r>
+      <w:bookmarkEnd w:id="17"/>
+      <w:bookmarkEnd w:id="18"/>
+    </w:p>
+    <w:p>
+      <w:pPr>
+        <w:pStyle w:val="Kop2"/>
+      </w:pPr>
+      <w:bookmarkStart w:id="19" w:name="_Toc482700086"/>
+      <w:bookmarkStart w:id="20" w:name="_Toc536687838"/>
+    </w:p>
+    <w:p>
+      <w:pPr>
+        <w:pStyle w:val="Kop2"/>
+      </w:pPr>
+      <w:r>
+        <w:t>De realisatie</w:t>
+      </w:r>
+      <w:bookmarkEnd w:id="19"/>
+      <w:bookmarkEnd w:id="20"/>
+    </w:p>
+    <w:p>
+      <w:pPr>
+        <w:pStyle w:val="Kop2"/>
+      </w:pPr>
+      <w:bookmarkStart w:id="21" w:name="_Toc482700087"/>
+      <w:bookmarkStart w:id="22" w:name="_Toc536687839"/>
+    </w:p>
+    <w:p>
+      <w:pPr>
+        <w:pStyle w:val="Kop2"/>
+      </w:pPr>
+      <w:r>
+        <w:t>De implementatie</w:t>
+      </w:r>
+      <w:bookmarkEnd w:id="21"/>
+      <w:bookmarkEnd w:id="22"/>
+    </w:p>
+    <w:p/>
+    <w:p/>
+    <w:p>
+      <w:r>
+        <w:br w:type="page"/>
+      </w:r>
+    </w:p>
+    <w:p>
+      <w:pPr>
+        <w:pStyle w:val="Kop1"/>
+      </w:pPr>
+      <w:bookmarkStart w:id="23" w:name="_Toc536687840"/>
+      <w:r>
+        <w:lastRenderedPageBreak/>
+        <w:t>Kwaliteit</w:t>
+      </w:r>
+      <w:bookmarkEnd w:id="23"/>
+    </w:p>
+    <w:p/>
+    <w:p>
+      <w:pPr>
+        <w:pStyle w:val="Geenafstand"/>
+      </w:pPr>
+      <w:r>
+        <w:t>Om de kwaliteit van het projectresultaat te bewaken, hebben we enkele punten die van belang zijn bij het bouwen van de website. Om te garanderen zullen wij regelmatig gesprekken voeren over de voortgang van het project om te kijken of er op tijd opgeleverd gaat worden. Dit biedt de mogelijkheid om transparant en efficiënt met de tijd om te gaan.</w:t>
+      </w:r>
+    </w:p>
+    <w:p>
+      <w:r>
+        <w:t xml:space="preserve">Verder is bij het beschrijven de tussenresultaten al aangegeven dat wij regelmatig tussentijdse testen zullen uitvoeren. De belangrijkste reden voor ons om regelmatig te testen is dat wij willen garanderen dat de kwaliteit van de website overeenkomt met de wensen/eisen van </w:t>
+      </w:r>
+      <w:r>
+        <w:t>heer van der Stal</w:t>
+      </w:r>
+      <w:r>
+        <w:t>.</w:t>
+      </w:r>
+    </w:p>
+    <w:p/>
+    <w:p>
+      <w:pPr>
+        <w:pStyle w:val="Kop1"/>
+      </w:pPr>
+      <w:bookmarkStart w:id="24" w:name="_Toc536687841"/>
+      <w:r>
+        <w:t>Projectorganisatie</w:t>
+      </w:r>
+      <w:bookmarkEnd w:id="24"/>
+    </w:p>
+    <w:p/>
+    <w:p>
+      <w:pPr>
+        <w:pStyle w:val="Geenafstand"/>
+      </w:pPr>
+      <w:r>
+        <w:t xml:space="preserve">Om </w:t>
+      </w:r>
+      <w:r>
+        <w:t>meneer van der Stal</w:t>
+      </w:r>
+      <w:r>
+        <w:t xml:space="preserve"> een beeld te geven van onze projectorganisatie, ziet u hieronder het aangewezen projectteam als uitvoerende projectleden.</w:t>
+      </w:r>
+    </w:p>
+    <w:p>
+      <w:pPr>
+        <w:pStyle w:val="Geenafstand"/>
+      </w:pPr>
+      <w:r>
+        <w:t>Per lid van het project bekijken we de vaardigheden, maar ook de contactgegevens voor eventuele communicatie richting de projectorganisatie in geval van nood of gerichte vragen aan een ontwikkelaar.</w:t>
+      </w:r>
+    </w:p>
+    <w:p>
+      <w:pPr>
+        <w:pStyle w:val="Geenafstand"/>
+      </w:pPr>
+      <w:r>
+        <w:t xml:space="preserve">De standaard manier van communiceren tijden dit project is via mail. </w:t>
+      </w:r>
+    </w:p>
+    <w:p>
+      <w:pPr>
+        <w:pStyle w:val="Geenafstand"/>
+      </w:pPr>
+    </w:p>
+    <w:tbl>
+      <w:tblPr>
+        <w:tblStyle w:val="Rastertabel1licht-Accent1"/>
+        <w:tblW w:w="0" w:type="auto"/>
+        <w:tblInd w:w="0" w:type="dxa"/>
+        <w:tblLook w:val="04A0" w:firstRow="1" w:lastRow="0" w:firstColumn="1" w:lastColumn="0" w:noHBand="0" w:noVBand="1"/>
+      </w:tblPr>
+      <w:tblGrid>
+        <w:gridCol w:w="2234"/>
+        <w:gridCol w:w="3273"/>
+        <w:gridCol w:w="3555"/>
+      </w:tblGrid>
+      <w:tr>
+        <w:trPr>
+          <w:cnfStyle w:val="100000000000" w:firstRow="1" w:lastRow="0" w:firstColumn="0" w:lastColumn="0" w:oddVBand="0" w:evenVBand="0" w:oddHBand="0" w:evenHBand="0" w:firstRowFirstColumn="0" w:firstRowLastColumn="0" w:lastRowFirstColumn="0" w:lastRowLastColumn="0"/>
+        </w:trPr>
+        <w:tc>
+          <w:tcPr>
+            <w:cnfStyle w:val="001000000000" w:firstRow="0" w:lastRow="0" w:firstColumn="1" w:lastColumn="0" w:oddVBand="0" w:evenVBand="0" w:oddHBand="0" w:evenHBand="0" w:firstRowFirstColumn="0" w:firstRowLastColumn="0" w:lastRowFirstColumn="0" w:lastRowLastColumn="0"/>
+            <w:tcW w:w="2406" w:type="dxa"/>
+            <w:tcBorders>
+              <w:top w:val="single" w:sz="4" w:space="0" w:color="B4C6E7" w:themeColor="accent1" w:themeTint="66"/>
+              <w:left w:val="single" w:sz="4" w:space="0" w:color="B4C6E7" w:themeColor="accent1" w:themeTint="66"/>
+              <w:right w:val="single" w:sz="4" w:space="0" w:color="B4C6E7" w:themeColor="accent1" w:themeTint="66"/>
+            </w:tcBorders>
+            <w:hideMark/>
+          </w:tcPr>
+          <w:p>
+            <w:pPr>
+              <w:pStyle w:val="Geenafstand"/>
+              <w:rPr>
+                <w:rFonts w:ascii="Arial" w:hAnsi="Arial" w:cs="Arial"/>
+                <w:i/>
+                <w:sz w:val="20"/>
+                <w:szCs w:val="20"/>
+              </w:rPr>
+            </w:pPr>
+            <w:r>
+              <w:rPr>
+                <w:rFonts w:ascii="Arial" w:hAnsi="Arial" w:cs="Arial"/>
+                <w:sz w:val="20"/>
+                <w:szCs w:val="20"/>
+                <w:shd w:val="clear" w:color="auto" w:fill="D5DCE4" w:themeFill="text2" w:themeFillTint="33"/>
+              </w:rPr>
+              <w:t>Functie</w:t>
+            </w:r>
+            <w:r>
+              <w:rPr>
+                <w:rFonts w:ascii="Arial" w:hAnsi="Arial" w:cs="Arial"/>
+                <w:sz w:val="20"/>
+                <w:szCs w:val="20"/>
+              </w:rPr>
+              <w:t xml:space="preserve"> / Naam</w:t>
+            </w:r>
+          </w:p>
+        </w:tc>
+        <w:tc>
+          <w:tcPr>
+            <w:tcW w:w="3709" w:type="dxa"/>
+            <w:tcBorders>
+              <w:top w:val="single" w:sz="4" w:space="0" w:color="B4C6E7" w:themeColor="accent1" w:themeTint="66"/>
+              <w:left w:val="single" w:sz="4" w:space="0" w:color="B4C6E7" w:themeColor="accent1" w:themeTint="66"/>
+              <w:right w:val="single" w:sz="4" w:space="0" w:color="B4C6E7" w:themeColor="accent1" w:themeTint="66"/>
+            </w:tcBorders>
+            <w:hideMark/>
+          </w:tcPr>
+          <w:p>
+            <w:pPr>
+              <w:pStyle w:val="Geenafstand"/>
+              <w:cnfStyle w:val="100000000000" w:firstRow="1" w:lastRow="0" w:firstColumn="0" w:lastColumn="0" w:oddVBand="0" w:evenVBand="0" w:oddHBand="0" w:evenHBand="0" w:firstRowFirstColumn="0" w:firstRowLastColumn="0" w:lastRowFirstColumn="0" w:lastRowLastColumn="0"/>
+              <w:rPr>
+                <w:rFonts w:ascii="Arial" w:hAnsi="Arial" w:cs="Arial"/>
+                <w:i/>
+                <w:sz w:val="20"/>
+                <w:szCs w:val="20"/>
+              </w:rPr>
+            </w:pPr>
+            <w:r>
+              <w:rPr>
+                <w:rFonts w:ascii="Arial" w:hAnsi="Arial" w:cs="Arial"/>
+                <w:sz w:val="20"/>
+                <w:szCs w:val="20"/>
+              </w:rPr>
+              <w:t>Beschrijving / vaardigheden</w:t>
+            </w:r>
+          </w:p>
+        </w:tc>
+        <w:tc>
+          <w:tcPr>
+            <w:tcW w:w="2947" w:type="dxa"/>
+            <w:tcBorders>
+              <w:top w:val="single" w:sz="4" w:space="0" w:color="B4C6E7" w:themeColor="accent1" w:themeTint="66"/>
+              <w:left w:val="single" w:sz="4" w:space="0" w:color="B4C6E7" w:themeColor="accent1" w:themeTint="66"/>
+              <w:right w:val="single" w:sz="4" w:space="0" w:color="B4C6E7" w:themeColor="accent1" w:themeTint="66"/>
+            </w:tcBorders>
+            <w:hideMark/>
+          </w:tcPr>
+          <w:p>
+            <w:pPr>
+              <w:pStyle w:val="Geenafstand"/>
+              <w:cnfStyle w:val="100000000000" w:firstRow="1" w:lastRow="0" w:firstColumn="0" w:lastColumn="0" w:oddVBand="0" w:evenVBand="0" w:oddHBand="0" w:evenHBand="0" w:firstRowFirstColumn="0" w:firstRowLastColumn="0" w:lastRowFirstColumn="0" w:lastRowLastColumn="0"/>
+              <w:rPr>
+                <w:rFonts w:ascii="Arial" w:hAnsi="Arial" w:cs="Arial"/>
+                <w:i/>
+                <w:sz w:val="20"/>
+                <w:szCs w:val="20"/>
+              </w:rPr>
+            </w:pPr>
+            <w:r>
+              <w:rPr>
+                <w:rFonts w:ascii="Arial" w:hAnsi="Arial" w:cs="Arial"/>
+                <w:sz w:val="20"/>
+                <w:szCs w:val="20"/>
+              </w:rPr>
+              <w:t>Email</w:t>
+            </w:r>
+          </w:p>
+        </w:tc>
+      </w:tr>
+      <w:tr>
+        <w:tc>
+          <w:tcPr>
+            <w:cnfStyle w:val="001000000000" w:firstRow="0" w:lastRow="0" w:firstColumn="1" w:lastColumn="0" w:oddVBand="0" w:evenVBand="0" w:oddHBand="0" w:evenHBand="0" w:firstRowFirstColumn="0" w:firstRowLastColumn="0" w:lastRowFirstColumn="0" w:lastRowLastColumn="0"/>
+            <w:tcW w:w="2406" w:type="dxa"/>
+            <w:tcBorders>
+              <w:top w:val="single" w:sz="4" w:space="0" w:color="B4C6E7" w:themeColor="accent1" w:themeTint="66"/>
+              <w:left w:val="single" w:sz="4" w:space="0" w:color="B4C6E7" w:themeColor="accent1" w:themeTint="66"/>
+              <w:bottom w:val="single" w:sz="4" w:space="0" w:color="B4C6E7" w:themeColor="accent1" w:themeTint="66"/>
+              <w:right w:val="single" w:sz="4" w:space="0" w:color="B4C6E7" w:themeColor="accent1" w:themeTint="66"/>
+            </w:tcBorders>
+            <w:shd w:val="clear" w:color="auto" w:fill="D5DCE4" w:themeFill="text2" w:themeFillTint="33"/>
+            <w:hideMark/>
+          </w:tcPr>
+          <w:p>
+            <w:pPr>
+              <w:pStyle w:val="Geenafstand"/>
+              <w:rPr>
+                <w:rFonts w:ascii="Arial" w:hAnsi="Arial" w:cs="Arial"/>
+                <w:i/>
+                <w:sz w:val="20"/>
+                <w:szCs w:val="20"/>
+              </w:rPr>
+            </w:pPr>
+            <w:r>
+              <w:rPr>
+                <w:rFonts w:ascii="Arial" w:hAnsi="Arial" w:cs="Arial"/>
+                <w:sz w:val="20"/>
+                <w:szCs w:val="20"/>
+              </w:rPr>
+              <w:t>Projectleider</w:t>
+            </w:r>
+            <w:r>
+              <w:rPr>
+                <w:rFonts w:ascii="Arial" w:hAnsi="Arial" w:cs="Arial"/>
+                <w:sz w:val="20"/>
+                <w:szCs w:val="20"/>
+              </w:rPr>
+              <w:t>s</w:t>
+            </w:r>
+          </w:p>
+        </w:tc>
+        <w:tc>
+          <w:tcPr>
+            <w:tcW w:w="3709" w:type="dxa"/>
+            <w:tcBorders>
+              <w:top w:val="single" w:sz="4" w:space="0" w:color="B4C6E7" w:themeColor="accent1" w:themeTint="66"/>
+              <w:left w:val="single" w:sz="4" w:space="0" w:color="B4C6E7" w:themeColor="accent1" w:themeTint="66"/>
+              <w:bottom w:val="single" w:sz="4" w:space="0" w:color="B4C6E7" w:themeColor="accent1" w:themeTint="66"/>
+              <w:right w:val="single" w:sz="4" w:space="0" w:color="B4C6E7" w:themeColor="accent1" w:themeTint="66"/>
+            </w:tcBorders>
+            <w:shd w:val="clear" w:color="auto" w:fill="D5DCE4" w:themeFill="text2" w:themeFillTint="33"/>
+          </w:tcPr>
+          <w:p>
+            <w:pPr>
+              <w:pStyle w:val="Geenafstand"/>
+              <w:cnfStyle w:val="000000000000" w:firstRow="0" w:lastRow="0" w:firstColumn="0" w:lastColumn="0" w:oddVBand="0" w:evenVBand="0" w:oddHBand="0" w:evenHBand="0" w:firstRowFirstColumn="0" w:firstRowLastColumn="0" w:lastRowFirstColumn="0" w:lastRowLastColumn="0"/>
+              <w:rPr>
+                <w:rFonts w:ascii="Arial" w:hAnsi="Arial" w:cs="Arial"/>
+                <w:b/>
+                <w:i/>
+                <w:sz w:val="20"/>
+                <w:szCs w:val="20"/>
+              </w:rPr>
+            </w:pPr>
+          </w:p>
+        </w:tc>
+        <w:tc>
+          <w:tcPr>
+            <w:tcW w:w="2947" w:type="dxa"/>
+            <w:tcBorders>
+              <w:top w:val="single" w:sz="4" w:space="0" w:color="B4C6E7" w:themeColor="accent1" w:themeTint="66"/>
+              <w:left w:val="single" w:sz="4" w:space="0" w:color="B4C6E7" w:themeColor="accent1" w:themeTint="66"/>
+              <w:bottom w:val="single" w:sz="4" w:space="0" w:color="B4C6E7" w:themeColor="accent1" w:themeTint="66"/>
+              <w:right w:val="single" w:sz="4" w:space="0" w:color="B4C6E7" w:themeColor="accent1" w:themeTint="66"/>
+            </w:tcBorders>
+            <w:shd w:val="clear" w:color="auto" w:fill="D5DCE4" w:themeFill="text2" w:themeFillTint="33"/>
+          </w:tcPr>
+          <w:p>
+            <w:pPr>
+              <w:pStyle w:val="Geenafstand"/>
+              <w:cnfStyle w:val="000000000000" w:firstRow="0" w:lastRow="0" w:firstColumn="0" w:lastColumn="0" w:oddVBand="0" w:evenVBand="0" w:oddHBand="0" w:evenHBand="0" w:firstRowFirstColumn="0" w:firstRowLastColumn="0" w:lastRowFirstColumn="0" w:lastRowLastColumn="0"/>
+              <w:rPr>
+                <w:rFonts w:ascii="Arial" w:hAnsi="Arial" w:cs="Arial"/>
+                <w:b/>
+                <w:i/>
+                <w:sz w:val="20"/>
+                <w:szCs w:val="20"/>
+              </w:rPr>
+            </w:pPr>
+          </w:p>
+        </w:tc>
+      </w:tr>
+      <w:tr>
+        <w:tc>
+          <w:tcPr>
+            <w:cnfStyle w:val="001000000000" w:firstRow="0" w:lastRow="0" w:firstColumn="1" w:lastColumn="0" w:oddVBand="0" w:evenVBand="0" w:oddHBand="0" w:evenHBand="0" w:firstRowFirstColumn="0" w:firstRowLastColumn="0" w:lastRowFirstColumn="0" w:lastRowLastColumn="0"/>
+            <w:tcW w:w="2406" w:type="dxa"/>
+            <w:tcBorders>
+              <w:top w:val="single" w:sz="4" w:space="0" w:color="B4C6E7" w:themeColor="accent1" w:themeTint="66"/>
+              <w:left w:val="single" w:sz="4" w:space="0" w:color="B4C6E7" w:themeColor="accent1" w:themeTint="66"/>
+              <w:bottom w:val="single" w:sz="4" w:space="0" w:color="B4C6E7" w:themeColor="accent1" w:themeTint="66"/>
+              <w:right w:val="single" w:sz="4" w:space="0" w:color="B4C6E7" w:themeColor="accent1" w:themeTint="66"/>
+            </w:tcBorders>
+            <w:hideMark/>
+          </w:tcPr>
+          <w:p>
+            <w:pPr>
+              <w:pStyle w:val="Geenafstand"/>
+              <w:rPr>
+                <w:rFonts w:ascii="Arial" w:hAnsi="Arial" w:cs="Arial"/>
+                <w:i/>
+                <w:sz w:val="20"/>
+                <w:szCs w:val="20"/>
+              </w:rPr>
+            </w:pPr>
+            <w:r>
+              <w:rPr>
+                <w:rFonts w:ascii="Arial" w:hAnsi="Arial" w:cs="Arial"/>
+                <w:sz w:val="20"/>
+                <w:szCs w:val="20"/>
+              </w:rPr>
+              <w:t xml:space="preserve">Sam </w:t>
+            </w:r>
+            <w:proofErr w:type="spellStart"/>
+            <w:r>
+              <w:rPr>
+                <w:rFonts w:ascii="Arial" w:hAnsi="Arial" w:cs="Arial"/>
+                <w:sz w:val="20"/>
+                <w:szCs w:val="20"/>
+              </w:rPr>
+              <w:t>Elfring</w:t>
+            </w:r>
+            <w:proofErr w:type="spellEnd"/>
+          </w:p>
+        </w:tc>
+        <w:tc>
+          <w:tcPr>
+            <w:tcW w:w="3709" w:type="dxa"/>
+            <w:tcBorders>
+              <w:top w:val="single" w:sz="4" w:space="0" w:color="B4C6E7" w:themeColor="accent1" w:themeTint="66"/>
+              <w:left w:val="single" w:sz="4" w:space="0" w:color="B4C6E7" w:themeColor="accent1" w:themeTint="66"/>
+              <w:bottom w:val="single" w:sz="4" w:space="0" w:color="B4C6E7" w:themeColor="accent1" w:themeTint="66"/>
+              <w:right w:val="single" w:sz="4" w:space="0" w:color="B4C6E7" w:themeColor="accent1" w:themeTint="66"/>
+            </w:tcBorders>
+            <w:hideMark/>
+          </w:tcPr>
+          <w:p>
+            <w:pPr>
+              <w:pStyle w:val="Geenafstand"/>
+              <w:cnfStyle w:val="000000000000" w:firstRow="0" w:lastRow="0" w:firstColumn="0" w:lastColumn="0" w:oddVBand="0" w:evenVBand="0" w:oddHBand="0" w:evenHBand="0" w:firstRowFirstColumn="0" w:firstRowLastColumn="0" w:lastRowFirstColumn="0" w:lastRowLastColumn="0"/>
+              <w:rPr>
+                <w:rFonts w:ascii="Arial" w:hAnsi="Arial" w:cs="Arial"/>
+                <w:b/>
+                <w:i/>
+                <w:sz w:val="20"/>
+                <w:szCs w:val="20"/>
+              </w:rPr>
+            </w:pPr>
+          </w:p>
+        </w:tc>
+        <w:tc>
+          <w:tcPr>
+            <w:tcW w:w="2947" w:type="dxa"/>
+            <w:tcBorders>
+              <w:top w:val="single" w:sz="4" w:space="0" w:color="B4C6E7" w:themeColor="accent1" w:themeTint="66"/>
+              <w:left w:val="single" w:sz="4" w:space="0" w:color="B4C6E7" w:themeColor="accent1" w:themeTint="66"/>
+              <w:bottom w:val="single" w:sz="4" w:space="0" w:color="B4C6E7" w:themeColor="accent1" w:themeTint="66"/>
+              <w:right w:val="single" w:sz="4" w:space="0" w:color="B4C6E7" w:themeColor="accent1" w:themeTint="66"/>
+            </w:tcBorders>
+            <w:hideMark/>
+          </w:tcPr>
+          <w:p>
+            <w:pPr>
+              <w:pStyle w:val="Geenafstand"/>
+              <w:cnfStyle w:val="000000000000" w:firstRow="0" w:lastRow="0" w:firstColumn="0" w:lastColumn="0" w:oddVBand="0" w:evenVBand="0" w:oddHBand="0" w:evenHBand="0" w:firstRowFirstColumn="0" w:firstRowLastColumn="0" w:lastRowFirstColumn="0" w:lastRowLastColumn="0"/>
+              <w:rPr>
+                <w:rFonts w:ascii="Arial" w:hAnsi="Arial" w:cs="Arial"/>
+                <w:b/>
+                <w:i/>
+                <w:sz w:val="20"/>
+                <w:szCs w:val="20"/>
+              </w:rPr>
+            </w:pPr>
+            <w:r>
+              <w:rPr>
+                <w:rFonts w:ascii="Arial" w:hAnsi="Arial" w:cs="Arial"/>
+                <w:sz w:val="20"/>
+                <w:szCs w:val="20"/>
+              </w:rPr>
+              <w:t>0318893@student.rocvantwente.nl</w:t>
+            </w:r>
+          </w:p>
+        </w:tc>
+      </w:tr>
+      <w:tr>
+        <w:tc>
+          <w:tcPr>
+            <w:cnfStyle w:val="001000000000" w:firstRow="0" w:lastRow="0" w:firstColumn="1" w:lastColumn="0" w:oddVBand="0" w:evenVBand="0" w:oddHBand="0" w:evenHBand="0" w:firstRowFirstColumn="0" w:firstRowLastColumn="0" w:lastRowFirstColumn="0" w:lastRowLastColumn="0"/>
+            <w:tcW w:w="9062" w:type="dxa"/>
+            <w:gridSpan w:val="3"/>
+            <w:tcBorders>
+              <w:top w:val="single" w:sz="4" w:space="0" w:color="B4C6E7" w:themeColor="accent1" w:themeTint="66"/>
+              <w:left w:val="single" w:sz="4" w:space="0" w:color="B4C6E7" w:themeColor="accent1" w:themeTint="66"/>
+              <w:bottom w:val="single" w:sz="4" w:space="0" w:color="B4C6E7" w:themeColor="accent1" w:themeTint="66"/>
+              <w:right w:val="single" w:sz="4" w:space="0" w:color="B4C6E7" w:themeColor="accent1" w:themeTint="66"/>
+            </w:tcBorders>
+            <w:shd w:val="clear" w:color="auto" w:fill="D5DCE4" w:themeFill="text2" w:themeFillTint="33"/>
+            <w:hideMark/>
+          </w:tcPr>
+          <w:p>
+            <w:pPr>
+              <w:pStyle w:val="Geenafstand"/>
+              <w:rPr>
+                <w:rFonts w:ascii="Arial" w:hAnsi="Arial" w:cs="Arial"/>
+                <w:b w:val="0"/>
+                <w:i/>
+                <w:sz w:val="20"/>
+                <w:szCs w:val="20"/>
+              </w:rPr>
+            </w:pPr>
+            <w:r>
+              <w:rPr>
+                <w:rFonts w:ascii="Arial" w:hAnsi="Arial" w:cs="Arial"/>
+                <w:sz w:val="20"/>
+                <w:szCs w:val="20"/>
+              </w:rPr>
+              <w:t xml:space="preserve">Software </w:t>
+            </w:r>
+            <w:proofErr w:type="spellStart"/>
+            <w:r>
+              <w:rPr>
+                <w:rFonts w:ascii="Arial" w:hAnsi="Arial" w:cs="Arial"/>
+                <w:sz w:val="20"/>
+                <w:szCs w:val="20"/>
+              </w:rPr>
+              <w:t>developer</w:t>
+            </w:r>
+            <w:r>
+              <w:rPr>
+                <w:rFonts w:ascii="Arial" w:hAnsi="Arial" w:cs="Arial"/>
+                <w:sz w:val="20"/>
+                <w:szCs w:val="20"/>
+              </w:rPr>
+              <w:t>s</w:t>
+            </w:r>
+            <w:proofErr w:type="spellEnd"/>
+            <w:r>
+              <w:rPr>
+                <w:rFonts w:ascii="Arial" w:hAnsi="Arial" w:cs="Arial"/>
+                <w:sz w:val="20"/>
+                <w:szCs w:val="20"/>
+              </w:rPr>
+              <w:t>/Web Designers</w:t>
+            </w:r>
+          </w:p>
+        </w:tc>
+      </w:tr>
+      <w:tr>
+        <w:tc>
+          <w:tcPr>
+            <w:cnfStyle w:val="001000000000" w:firstRow="0" w:lastRow="0" w:firstColumn="1" w:lastColumn="0" w:oddVBand="0" w:evenVBand="0" w:oddHBand="0" w:evenHBand="0" w:firstRowFirstColumn="0" w:firstRowLastColumn="0" w:lastRowFirstColumn="0" w:lastRowLastColumn="0"/>
+            <w:tcW w:w="2406" w:type="dxa"/>
+            <w:tcBorders>
+              <w:top w:val="single" w:sz="4" w:space="0" w:color="B4C6E7" w:themeColor="accent1" w:themeTint="66"/>
+              <w:left w:val="single" w:sz="4" w:space="0" w:color="B4C6E7" w:themeColor="accent1" w:themeTint="66"/>
+              <w:bottom w:val="single" w:sz="4" w:space="0" w:color="B4C6E7" w:themeColor="accent1" w:themeTint="66"/>
+              <w:right w:val="single" w:sz="4" w:space="0" w:color="B4C6E7" w:themeColor="accent1" w:themeTint="66"/>
+            </w:tcBorders>
+            <w:hideMark/>
+          </w:tcPr>
+          <w:p>
+            <w:pPr>
+              <w:pStyle w:val="Geenafstand"/>
+              <w:rPr>
+                <w:rFonts w:ascii="Arial" w:hAnsi="Arial" w:cs="Arial"/>
+                <w:i/>
+                <w:sz w:val="20"/>
+                <w:szCs w:val="20"/>
+              </w:rPr>
+            </w:pPr>
+            <w:r>
+              <w:rPr>
+                <w:rFonts w:ascii="Arial" w:hAnsi="Arial" w:cs="Arial"/>
+                <w:sz w:val="20"/>
+                <w:szCs w:val="20"/>
+              </w:rPr>
+              <w:t>Guus Hinrichs</w:t>
+            </w:r>
+          </w:p>
+        </w:tc>
+        <w:tc>
+          <w:tcPr>
+            <w:tcW w:w="3709" w:type="dxa"/>
+            <w:tcBorders>
+              <w:top w:val="single" w:sz="4" w:space="0" w:color="B4C6E7" w:themeColor="accent1" w:themeTint="66"/>
+              <w:left w:val="single" w:sz="4" w:space="0" w:color="B4C6E7" w:themeColor="accent1" w:themeTint="66"/>
+              <w:bottom w:val="single" w:sz="4" w:space="0" w:color="B4C6E7" w:themeColor="accent1" w:themeTint="66"/>
+              <w:right w:val="single" w:sz="4" w:space="0" w:color="B4C6E7" w:themeColor="accent1" w:themeTint="66"/>
+            </w:tcBorders>
+            <w:hideMark/>
+          </w:tcPr>
+          <w:p>
+            <w:pPr>
+              <w:pStyle w:val="Geenafstand"/>
+              <w:cnfStyle w:val="000000000000" w:firstRow="0" w:lastRow="0" w:firstColumn="0" w:lastColumn="0" w:oddVBand="0" w:evenVBand="0" w:oddHBand="0" w:evenHBand="0" w:firstRowFirstColumn="0" w:firstRowLastColumn="0" w:lastRowFirstColumn="0" w:lastRowLastColumn="0"/>
+              <w:rPr>
+                <w:rFonts w:ascii="Arial" w:hAnsi="Arial" w:cs="Arial"/>
+                <w:b/>
+                <w:i/>
+                <w:sz w:val="20"/>
+                <w:szCs w:val="20"/>
+              </w:rPr>
+            </w:pPr>
+          </w:p>
+        </w:tc>
+        <w:tc>
+          <w:tcPr>
+            <w:tcW w:w="2947" w:type="dxa"/>
+            <w:tcBorders>
+              <w:top w:val="single" w:sz="4" w:space="0" w:color="B4C6E7" w:themeColor="accent1" w:themeTint="66"/>
+              <w:left w:val="single" w:sz="4" w:space="0" w:color="B4C6E7" w:themeColor="accent1" w:themeTint="66"/>
+              <w:bottom w:val="single" w:sz="4" w:space="0" w:color="B4C6E7" w:themeColor="accent1" w:themeTint="66"/>
+              <w:right w:val="single" w:sz="4" w:space="0" w:color="B4C6E7" w:themeColor="accent1" w:themeTint="66"/>
+            </w:tcBorders>
+            <w:hideMark/>
+          </w:tcPr>
+          <w:p>
+            <w:pPr>
+              <w:pStyle w:val="Geenafstand"/>
+              <w:cnfStyle w:val="000000000000" w:firstRow="0" w:lastRow="0" w:firstColumn="0" w:lastColumn="0" w:oddVBand="0" w:evenVBand="0" w:oddHBand="0" w:evenHBand="0" w:firstRowFirstColumn="0" w:firstRowLastColumn="0" w:lastRowFirstColumn="0" w:lastRowLastColumn="0"/>
+              <w:rPr>
+                <w:rFonts w:ascii="Arial" w:hAnsi="Arial" w:cs="Arial"/>
+                <w:b/>
+                <w:i/>
+                <w:sz w:val="20"/>
+                <w:szCs w:val="20"/>
+              </w:rPr>
+            </w:pPr>
+            <w:r>
+              <w:rPr>
+                <w:rFonts w:ascii="Arial" w:hAnsi="Arial" w:cs="Arial"/>
+                <w:sz w:val="20"/>
+                <w:szCs w:val="20"/>
+              </w:rPr>
+              <w:t>ghinrichs01@student.rocvantwente.nl</w:t>
+            </w:r>
+          </w:p>
+        </w:tc>
+      </w:tr>
+      <w:tr>
+        <w:tc>
+          <w:tcPr>
+            <w:cnfStyle w:val="001000000000" w:firstRow="0" w:lastRow="0" w:firstColumn="1" w:lastColumn="0" w:oddVBand="0" w:evenVBand="0" w:oddHBand="0" w:evenHBand="0" w:firstRowFirstColumn="0" w:firstRowLastColumn="0" w:lastRowFirstColumn="0" w:lastRowLastColumn="0"/>
+            <w:tcW w:w="2406" w:type="dxa"/>
+            <w:tcBorders>
+              <w:top w:val="single" w:sz="4" w:space="0" w:color="B4C6E7" w:themeColor="accent1" w:themeTint="66"/>
+              <w:left w:val="single" w:sz="4" w:space="0" w:color="B4C6E7" w:themeColor="accent1" w:themeTint="66"/>
+              <w:bottom w:val="single" w:sz="4" w:space="0" w:color="B4C6E7" w:themeColor="accent1" w:themeTint="66"/>
+              <w:right w:val="single" w:sz="4" w:space="0" w:color="B4C6E7" w:themeColor="accent1" w:themeTint="66"/>
+            </w:tcBorders>
+            <w:hideMark/>
+          </w:tcPr>
+          <w:p>
+            <w:pPr>
+              <w:pStyle w:val="Geenafstand"/>
+              <w:rPr>
+                <w:rFonts w:ascii="Arial" w:hAnsi="Arial" w:cs="Arial"/>
+                <w:i/>
+                <w:sz w:val="20"/>
+                <w:szCs w:val="20"/>
+              </w:rPr>
+            </w:pPr>
+            <w:r>
+              <w:rPr>
+                <w:rFonts w:ascii="Arial" w:hAnsi="Arial" w:cs="Arial"/>
+                <w:sz w:val="20"/>
+                <w:szCs w:val="20"/>
+              </w:rPr>
+              <w:t>Bram van Nek</w:t>
+            </w:r>
+          </w:p>
+        </w:tc>
+        <w:tc>
+          <w:tcPr>
+            <w:tcW w:w="3709" w:type="dxa"/>
+            <w:tcBorders>
+              <w:top w:val="single" w:sz="4" w:space="0" w:color="B4C6E7" w:themeColor="accent1" w:themeTint="66"/>
+              <w:left w:val="single" w:sz="4" w:space="0" w:color="B4C6E7" w:themeColor="accent1" w:themeTint="66"/>
+              <w:bottom w:val="single" w:sz="4" w:space="0" w:color="B4C6E7" w:themeColor="accent1" w:themeTint="66"/>
+              <w:right w:val="single" w:sz="4" w:space="0" w:color="B4C6E7" w:themeColor="accent1" w:themeTint="66"/>
+            </w:tcBorders>
+            <w:hideMark/>
+          </w:tcPr>
+          <w:p>
+            <w:pPr>
+              <w:pStyle w:val="Geenafstand"/>
+              <w:cnfStyle w:val="000000000000" w:firstRow="0" w:lastRow="0" w:firstColumn="0" w:lastColumn="0" w:oddVBand="0" w:evenVBand="0" w:oddHBand="0" w:evenHBand="0" w:firstRowFirstColumn="0" w:firstRowLastColumn="0" w:lastRowFirstColumn="0" w:lastRowLastColumn="0"/>
+              <w:rPr>
+                <w:rFonts w:ascii="Arial" w:hAnsi="Arial" w:cs="Arial"/>
+                <w:b/>
+                <w:i/>
+                <w:sz w:val="20"/>
+                <w:szCs w:val="20"/>
+              </w:rPr>
+            </w:pPr>
+          </w:p>
+        </w:tc>
+        <w:tc>
+          <w:tcPr>
+            <w:tcW w:w="2947" w:type="dxa"/>
+            <w:tcBorders>
+              <w:top w:val="single" w:sz="4" w:space="0" w:color="B4C6E7" w:themeColor="accent1" w:themeTint="66"/>
+              <w:left w:val="single" w:sz="4" w:space="0" w:color="B4C6E7" w:themeColor="accent1" w:themeTint="66"/>
+              <w:bottom w:val="single" w:sz="4" w:space="0" w:color="B4C6E7" w:themeColor="accent1" w:themeTint="66"/>
+              <w:right w:val="single" w:sz="4" w:space="0" w:color="B4C6E7" w:themeColor="accent1" w:themeTint="66"/>
+            </w:tcBorders>
+            <w:hideMark/>
+          </w:tcPr>
+          <w:p>
+            <w:pPr>
+              <w:pStyle w:val="Geenafstand"/>
+              <w:cnfStyle w:val="000000000000" w:firstRow="0" w:lastRow="0" w:firstColumn="0" w:lastColumn="0" w:oddVBand="0" w:evenVBand="0" w:oddHBand="0" w:evenHBand="0" w:firstRowFirstColumn="0" w:firstRowLastColumn="0" w:lastRowFirstColumn="0" w:lastRowLastColumn="0"/>
+              <w:rPr>
+                <w:rFonts w:ascii="Arial" w:hAnsi="Arial" w:cs="Arial"/>
+                <w:b/>
+                <w:i/>
+                <w:sz w:val="20"/>
+                <w:szCs w:val="20"/>
+              </w:rPr>
+            </w:pPr>
+            <w:r>
+              <w:rPr>
+                <w:rFonts w:ascii="Arial" w:hAnsi="Arial" w:cs="Arial"/>
+                <w:sz w:val="20"/>
+                <w:szCs w:val="20"/>
+              </w:rPr>
+              <w:t>0320069@student.rocvantwente.nl</w:t>
+            </w:r>
+          </w:p>
+        </w:tc>
+      </w:tr>
+      <w:tr>
+        <w:tc>
+          <w:tcPr>
+            <w:cnfStyle w:val="001000000000" w:firstRow="0" w:lastRow="0" w:firstColumn="1" w:lastColumn="0" w:oddVBand="0" w:evenVBand="0" w:oddHBand="0" w:evenHBand="0" w:firstRowFirstColumn="0" w:firstRowLastColumn="0" w:lastRowFirstColumn="0" w:lastRowLastColumn="0"/>
+            <w:tcW w:w="2406" w:type="dxa"/>
+            <w:tcBorders>
+              <w:top w:val="single" w:sz="4" w:space="0" w:color="B4C6E7" w:themeColor="accent1" w:themeTint="66"/>
+              <w:left w:val="single" w:sz="4" w:space="0" w:color="B4C6E7" w:themeColor="accent1" w:themeTint="66"/>
+              <w:bottom w:val="single" w:sz="4" w:space="0" w:color="B4C6E7" w:themeColor="accent1" w:themeTint="66"/>
+              <w:right w:val="single" w:sz="4" w:space="0" w:color="B4C6E7" w:themeColor="accent1" w:themeTint="66"/>
+            </w:tcBorders>
+            <w:hideMark/>
+          </w:tcPr>
+          <w:p>
+            <w:pPr>
+              <w:pStyle w:val="Geenafstand"/>
+              <w:rPr>
+                <w:rFonts w:ascii="Arial" w:hAnsi="Arial" w:cs="Arial"/>
+                <w:i/>
+                <w:sz w:val="20"/>
+                <w:szCs w:val="20"/>
+              </w:rPr>
+            </w:pPr>
+            <w:r>
+              <w:rPr>
+                <w:rFonts w:ascii="Arial" w:hAnsi="Arial" w:cs="Arial"/>
+                <w:sz w:val="20"/>
+                <w:szCs w:val="20"/>
+              </w:rPr>
+              <w:t>Lucas Huls</w:t>
+            </w:r>
+          </w:p>
+        </w:tc>
+        <w:tc>
+          <w:tcPr>
+            <w:tcW w:w="3709" w:type="dxa"/>
+            <w:tcBorders>
+              <w:top w:val="single" w:sz="4" w:space="0" w:color="B4C6E7" w:themeColor="accent1" w:themeTint="66"/>
+              <w:left w:val="single" w:sz="4" w:space="0" w:color="B4C6E7" w:themeColor="accent1" w:themeTint="66"/>
+              <w:bottom w:val="single" w:sz="4" w:space="0" w:color="B4C6E7" w:themeColor="accent1" w:themeTint="66"/>
+              <w:right w:val="single" w:sz="4" w:space="0" w:color="B4C6E7" w:themeColor="accent1" w:themeTint="66"/>
+            </w:tcBorders>
+            <w:hideMark/>
+          </w:tcPr>
+          <w:p>
+            <w:pPr>
+              <w:pStyle w:val="Geenafstand"/>
+              <w:cnfStyle w:val="000000000000" w:firstRow="0" w:lastRow="0" w:firstColumn="0" w:lastColumn="0" w:oddVBand="0" w:evenVBand="0" w:oddHBand="0" w:evenHBand="0" w:firstRowFirstColumn="0" w:firstRowLastColumn="0" w:lastRowFirstColumn="0" w:lastRowLastColumn="0"/>
+              <w:rPr>
+                <w:rFonts w:ascii="Arial" w:hAnsi="Arial" w:cs="Arial"/>
+                <w:b/>
+                <w:i/>
+                <w:sz w:val="20"/>
+                <w:szCs w:val="20"/>
+              </w:rPr>
+            </w:pPr>
+          </w:p>
+        </w:tc>
+        <w:tc>
+          <w:tcPr>
+            <w:tcW w:w="2947" w:type="dxa"/>
+            <w:tcBorders>
+              <w:top w:val="single" w:sz="4" w:space="0" w:color="B4C6E7" w:themeColor="accent1" w:themeTint="66"/>
+              <w:left w:val="single" w:sz="4" w:space="0" w:color="B4C6E7" w:themeColor="accent1" w:themeTint="66"/>
+              <w:bottom w:val="single" w:sz="4" w:space="0" w:color="B4C6E7" w:themeColor="accent1" w:themeTint="66"/>
+              <w:right w:val="single" w:sz="4" w:space="0" w:color="B4C6E7" w:themeColor="accent1" w:themeTint="66"/>
+            </w:tcBorders>
+            <w:hideMark/>
+          </w:tcPr>
+          <w:p>
+            <w:pPr>
+              <w:pStyle w:val="Geenafstand"/>
+              <w:cnfStyle w:val="000000000000" w:firstRow="0" w:lastRow="0" w:firstColumn="0" w:lastColumn="0" w:oddVBand="0" w:evenVBand="0" w:oddHBand="0" w:evenHBand="0" w:firstRowFirstColumn="0" w:firstRowLastColumn="0" w:lastRowFirstColumn="0" w:lastRowLastColumn="0"/>
+              <w:rPr>
+                <w:rFonts w:ascii="Arial" w:hAnsi="Arial" w:cs="Arial"/>
+                <w:b/>
+                <w:i/>
+                <w:sz w:val="20"/>
+                <w:szCs w:val="20"/>
+              </w:rPr>
+            </w:pPr>
+            <w:r>
+              <w:rPr>
+                <w:rFonts w:ascii="Arial" w:hAnsi="Arial" w:cs="Arial"/>
+                <w:sz w:val="20"/>
+                <w:szCs w:val="20"/>
+              </w:rPr>
+              <w:t>0320242@student.rocvantwente.nl</w:t>
+            </w:r>
+          </w:p>
+        </w:tc>
+      </w:tr>
+    </w:tbl>
+    <w:p>
+      <w:pPr>
+        <w:pStyle w:val="Geenafstand"/>
+      </w:pPr>
+    </w:p>
+    <w:p>
+      <w:pPr>
+        <w:pStyle w:val="Kop2"/>
+      </w:pPr>
+      <w:bookmarkStart w:id="25" w:name="_Toc536687842"/>
+      <w:r>
+        <w:t>Urenregistratie</w:t>
+      </w:r>
+      <w:bookmarkEnd w:id="25"/>
+    </w:p>
+    <w:p/>
+    <w:p>
+      <w:pPr>
+        <w:pStyle w:val="Geenafstand"/>
+      </w:pPr>
+    </w:p>
+    <w:p/>
+    <w:p>
+      <w:r>
+        <w:br w:type="page"/>
+      </w:r>
+    </w:p>
+    <w:p>
+      <w:pPr>
+        <w:pStyle w:val="Kop2"/>
+      </w:pPr>
+      <w:bookmarkStart w:id="26" w:name="_Toc536687843"/>
+      <w:r>
+        <w:lastRenderedPageBreak/>
+        <w:t>Voortgangsbespreking</w:t>
+      </w:r>
+      <w:bookmarkEnd w:id="26"/>
+    </w:p>
+    <w:p>
+      <w:pPr>
+        <w:pStyle w:val="Geenafstand"/>
+      </w:pPr>
+      <w:r>
+        <w:t>We</w:t>
+      </w:r>
+      <w:r>
+        <w:t xml:space="preserve"> doe</w:t>
+      </w:r>
+      <w:r>
+        <w:t xml:space="preserve">n </w:t>
+      </w:r>
+      <w:r>
+        <w:t>er alles aan om structureel en gedisciplineerd te werken. Wij gaan voor dit project Scrum introduceren. Er worden stand-</w:t>
+      </w:r>
+      <w:proofErr w:type="spellStart"/>
+      <w:r>
+        <w:t>up’s</w:t>
+      </w:r>
+      <w:proofErr w:type="spellEnd"/>
+      <w:r>
+        <w:t xml:space="preserve"> gehouden in de ochtend. Elke ochtend bespreken we met elkaar wat er de vorige werkdag gerealiseerd is en wat er gerealiseerd moet worden. Zo creëren we een efficiënte en betrouwbare planning die we volgen om het project te </w:t>
+      </w:r>
+      <w:r>
+        <w:t>realiseren</w:t>
+      </w:r>
+      <w:r>
+        <w:t>.</w:t>
+      </w:r>
+    </w:p>
+    <w:p>
+      <w:pPr>
+        <w:pStyle w:val="Geenafstand"/>
+      </w:pPr>
+    </w:p>
+    <w:p>
+      <w:pPr>
+        <w:pStyle w:val="Kop1"/>
+      </w:pPr>
+      <w:bookmarkStart w:id="27" w:name="_Toc536687844"/>
+      <w:r>
+        <w:t>Planning</w:t>
+      </w:r>
+      <w:bookmarkEnd w:id="27"/>
+    </w:p>
+    <w:p>
+      <w:pPr>
+        <w:pStyle w:val="Geenafstand"/>
+      </w:pPr>
+    </w:p>
+    <w:p/>
+    <w:p/>
+    <w:p>
+      <w:pPr>
+        <w:pStyle w:val="Kop1"/>
+      </w:pPr>
+      <w:bookmarkStart w:id="28" w:name="_Toc536687845"/>
+      <w:r>
+        <w:t>Kosten &amp; Baten</w:t>
+      </w:r>
+      <w:bookmarkEnd w:id="28"/>
+    </w:p>
+    <w:p/>
+    <w:p/>
+    <w:p/>
+    <w:p>
+      <w:pPr>
+        <w:pStyle w:val="Kop1"/>
+      </w:pPr>
+      <w:bookmarkStart w:id="29" w:name="_Toc536687846"/>
+      <w:r>
+        <w:t>Risico’s</w:t>
+      </w:r>
+      <w:bookmarkEnd w:id="29"/>
+    </w:p>
+    <w:p>
+      <w:pPr>
+        <w:pStyle w:val="Geenafstand"/>
+      </w:pPr>
+      <w:r>
+        <w:t>De risico's van dit project worden onderverdeeld in 3 categorieën. Bij het optreden van dit risico kunnen tegenmaatregelen getroffen worden</w:t>
+      </w:r>
+    </w:p>
+    <w:p>
+      <w:pPr>
+        <w:pStyle w:val="Geenafstand"/>
+      </w:pPr>
+      <w:r>
+        <w:t>High (H) – Heeft grote impact op het project</w:t>
+      </w:r>
+    </w:p>
+    <w:p>
+      <w:pPr>
+        <w:pStyle w:val="Geenafstand"/>
+      </w:pPr>
+      <w:r>
+        <w:t>Medium (M) - Heeft gemiddeld impact op het project</w:t>
+      </w:r>
+    </w:p>
+    <w:p>
+      <w:pPr>
+        <w:pStyle w:val="Geenafstand"/>
+      </w:pPr>
+      <w:r>
+        <w:t>Low (L) - Heeft weinig impact op het project</w:t>
+      </w:r>
+    </w:p>
+    <w:p>
+      <w:pPr>
+        <w:pStyle w:val="Geenafstand"/>
+      </w:pPr>
+    </w:p>
+    <w:tbl>
+      <w:tblPr>
+        <w:tblStyle w:val="Rastertabel1licht-Accent1"/>
+        <w:tblW w:w="0" w:type="auto"/>
+        <w:tblInd w:w="0" w:type="dxa"/>
+        <w:tblLayout w:type="fixed"/>
+        <w:tblLook w:val="06A0" w:firstRow="1" w:lastRow="0" w:firstColumn="1" w:lastColumn="0" w:noHBand="1" w:noVBand="1"/>
+      </w:tblPr>
+      <w:tblGrid>
+        <w:gridCol w:w="2850"/>
+        <w:gridCol w:w="2550"/>
+        <w:gridCol w:w="810"/>
+        <w:gridCol w:w="3870"/>
+      </w:tblGrid>
+      <w:tr>
+        <w:trPr>
+          <w:cnfStyle w:val="100000000000" w:firstRow="1" w:lastRow="0" w:firstColumn="0" w:lastColumn="0" w:oddVBand="0" w:evenVBand="0" w:oddHBand="0" w:evenHBand="0" w:firstRowFirstColumn="0" w:firstRowLastColumn="0" w:lastRowFirstColumn="0" w:lastRowLastColumn="0"/>
+        </w:trPr>
+        <w:tc>
+          <w:tcPr>
+            <w:cnfStyle w:val="001000000000" w:firstRow="0" w:lastRow="0" w:firstColumn="1" w:lastColumn="0" w:oddVBand="0" w:evenVBand="0" w:oddHBand="0" w:evenHBand="0" w:firstRowFirstColumn="0" w:firstRowLastColumn="0" w:lastRowFirstColumn="0" w:lastRowLastColumn="0"/>
+            <w:tcW w:w="2850" w:type="dxa"/>
+            <w:shd w:val="clear" w:color="auto" w:fill="CFCDCD" w:themeFill="background2" w:themeFillShade="E5"/>
+          </w:tcPr>
+          <w:p>
+            <w:pPr>
+              <w:pStyle w:val="Geenafstand"/>
+              <w:rPr>
+                <w:sz w:val="24"/>
+                <w:szCs w:val="24"/>
+              </w:rPr>
+            </w:pPr>
+            <w:r>
+              <w:rPr>
+                <w:sz w:val="24"/>
+                <w:szCs w:val="24"/>
+              </w:rPr>
+              <w:t>Risico</w:t>
+            </w:r>
+          </w:p>
+        </w:tc>
+        <w:tc>
+          <w:tcPr>
+            <w:tcW w:w="2550" w:type="dxa"/>
+            <w:shd w:val="clear" w:color="auto" w:fill="CFCDCD" w:themeFill="background2" w:themeFillShade="E5"/>
+          </w:tcPr>
+          <w:p>
+            <w:pPr>
+              <w:pStyle w:val="Geenafstand"/>
+              <w:cnfStyle w:val="100000000000" w:firstRow="1" w:lastRow="0" w:firstColumn="0" w:lastColumn="0" w:oddVBand="0" w:evenVBand="0" w:oddHBand="0" w:evenHBand="0" w:firstRowFirstColumn="0" w:firstRowLastColumn="0" w:lastRowFirstColumn="0" w:lastRowLastColumn="0"/>
+              <w:rPr>
+                <w:sz w:val="24"/>
+                <w:szCs w:val="24"/>
+              </w:rPr>
+            </w:pPr>
+            <w:r>
+              <w:rPr>
+                <w:sz w:val="24"/>
+                <w:szCs w:val="24"/>
+              </w:rPr>
+              <w:t>Gevolg</w:t>
+            </w:r>
+          </w:p>
+        </w:tc>
+        <w:tc>
+          <w:tcPr>
+            <w:tcW w:w="810" w:type="dxa"/>
+            <w:shd w:val="clear" w:color="auto" w:fill="CFCDCD" w:themeFill="background2" w:themeFillShade="E5"/>
+          </w:tcPr>
+          <w:p>
+            <w:pPr>
+              <w:pStyle w:val="Geenafstand"/>
+              <w:cnfStyle w:val="100000000000" w:firstRow="1" w:lastRow="0" w:firstColumn="0" w:lastColumn="0" w:oddVBand="0" w:evenVBand="0" w:oddHBand="0" w:evenHBand="0" w:firstRowFirstColumn="0" w:firstRowLastColumn="0" w:lastRowFirstColumn="0" w:lastRowLastColumn="0"/>
+              <w:rPr>
+                <w:sz w:val="24"/>
+                <w:szCs w:val="24"/>
+              </w:rPr>
+            </w:pPr>
+            <w:r>
+              <w:rPr>
+                <w:sz w:val="24"/>
+                <w:szCs w:val="24"/>
+              </w:rPr>
+              <w:t>Impact</w:t>
+            </w:r>
+          </w:p>
+        </w:tc>
+        <w:tc>
+          <w:tcPr>
+            <w:tcW w:w="3870" w:type="dxa"/>
+            <w:shd w:val="clear" w:color="auto" w:fill="CFCDCD" w:themeFill="background2" w:themeFillShade="E5"/>
+          </w:tcPr>
+          <w:p>
+            <w:pPr>
+              <w:pStyle w:val="Geenafstand"/>
+              <w:cnfStyle w:val="100000000000" w:firstRow="1" w:lastRow="0" w:firstColumn="0" w:lastColumn="0" w:oddVBand="0" w:evenVBand="0" w:oddHBand="0" w:evenHBand="0" w:firstRowFirstColumn="0" w:firstRowLastColumn="0" w:lastRowFirstColumn="0" w:lastRowLastColumn="0"/>
+              <w:rPr>
+                <w:sz w:val="24"/>
+                <w:szCs w:val="24"/>
+              </w:rPr>
+            </w:pPr>
+            <w:r>
+              <w:rPr>
+                <w:sz w:val="24"/>
+                <w:szCs w:val="24"/>
+              </w:rPr>
+              <w:t>Tegenmaatregel</w:t>
+            </w:r>
+          </w:p>
+        </w:tc>
+      </w:tr>
+      <w:tr>
+        <w:tc>
+          <w:tcPr>
+            <w:cnfStyle w:val="001000000000" w:firstRow="0" w:lastRow="0" w:firstColumn="1" w:lastColumn="0" w:oddVBand="0" w:evenVBand="0" w:oddHBand="0" w:evenHBand="0" w:firstRowFirstColumn="0" w:firstRowLastColumn="0" w:lastRowFirstColumn="0" w:lastRowLastColumn="0"/>
+            <w:tcW w:w="2850" w:type="dxa"/>
+          </w:tcPr>
+          <w:p>
+            <w:pPr>
+              <w:pStyle w:val="Geenafstand"/>
+            </w:pPr>
+            <w:r>
+              <w:t>Tekort aan resources (ziekte)</w:t>
+            </w:r>
+          </w:p>
+        </w:tc>
+        <w:tc>
+          <w:tcPr>
+            <w:tcW w:w="2550" w:type="dxa"/>
+          </w:tcPr>
+          <w:p>
+            <w:pPr>
+              <w:pStyle w:val="Geenafstand"/>
+              <w:cnfStyle w:val="000000000000" w:firstRow="0" w:lastRow="0" w:firstColumn="0" w:lastColumn="0" w:oddVBand="0" w:evenVBand="0" w:oddHBand="0" w:evenHBand="0" w:firstRowFirstColumn="0" w:firstRowLastColumn="0" w:lastRowFirstColumn="0" w:lastRowLastColumn="0"/>
+            </w:pPr>
+            <w:r>
+              <w:t xml:space="preserve">Te laat opleveren </w:t>
+            </w:r>
+          </w:p>
+        </w:tc>
+        <w:tc>
+          <w:tcPr>
+            <w:tcW w:w="810" w:type="dxa"/>
+          </w:tcPr>
+          <w:p>
+            <w:pPr>
+              <w:pStyle w:val="Geenafstand"/>
+              <w:cnfStyle w:val="000000000000" w:firstRow="0" w:lastRow="0" w:firstColumn="0" w:lastColumn="0" w:oddVBand="0" w:evenVBand="0" w:oddHBand="0" w:evenHBand="0" w:firstRowFirstColumn="0" w:firstRowLastColumn="0" w:lastRowFirstColumn="0" w:lastRowLastColumn="0"/>
+            </w:pPr>
+            <w:r>
+              <w:t>H</w:t>
+            </w:r>
+          </w:p>
+        </w:tc>
+        <w:tc>
+          <w:tcPr>
+            <w:tcW w:w="3870" w:type="dxa"/>
+          </w:tcPr>
+          <w:p>
+            <w:pPr>
+              <w:pStyle w:val="Geenafstand"/>
+              <w:cnfStyle w:val="000000000000" w:firstRow="0" w:lastRow="0" w:firstColumn="0" w:lastColumn="0" w:oddVBand="0" w:evenVBand="0" w:oddHBand="0" w:evenHBand="0" w:firstRowFirstColumn="0" w:firstRowLastColumn="0" w:lastRowFirstColumn="0" w:lastRowLastColumn="0"/>
+            </w:pPr>
+            <w:r>
+              <w:t>Overwerken</w:t>
+            </w:r>
+          </w:p>
+        </w:tc>
+      </w:tr>
+      <w:tr>
+        <w:tc>
+          <w:tcPr>
+            <w:cnfStyle w:val="001000000000" w:firstRow="0" w:lastRow="0" w:firstColumn="1" w:lastColumn="0" w:oddVBand="0" w:evenVBand="0" w:oddHBand="0" w:evenHBand="0" w:firstRowFirstColumn="0" w:firstRowLastColumn="0" w:lastRowFirstColumn="0" w:lastRowLastColumn="0"/>
+            <w:tcW w:w="2850" w:type="dxa"/>
+          </w:tcPr>
+          <w:p>
+            <w:pPr>
+              <w:pStyle w:val="Geenafstand"/>
+            </w:pPr>
+            <w:r>
+              <w:t>Wijzigen scope</w:t>
+            </w:r>
+          </w:p>
+        </w:tc>
+        <w:tc>
+          <w:tcPr>
+            <w:tcW w:w="2550" w:type="dxa"/>
+          </w:tcPr>
+          <w:p>
+            <w:pPr>
+              <w:pStyle w:val="Geenafstand"/>
+              <w:cnfStyle w:val="000000000000" w:firstRow="0" w:lastRow="0" w:firstColumn="0" w:lastColumn="0" w:oddVBand="0" w:evenVBand="0" w:oddHBand="0" w:evenHBand="0" w:firstRowFirstColumn="0" w:firstRowLastColumn="0" w:lastRowFirstColumn="0" w:lastRowLastColumn="0"/>
+            </w:pPr>
+            <w:r>
+              <w:t>Uitloop project</w:t>
+            </w:r>
+          </w:p>
+        </w:tc>
+        <w:tc>
+          <w:tcPr>
+            <w:tcW w:w="810" w:type="dxa"/>
+          </w:tcPr>
+          <w:p>
+            <w:pPr>
+              <w:pStyle w:val="Geenafstand"/>
+              <w:cnfStyle w:val="000000000000" w:firstRow="0" w:lastRow="0" w:firstColumn="0" w:lastColumn="0" w:oddVBand="0" w:evenVBand="0" w:oddHBand="0" w:evenHBand="0" w:firstRowFirstColumn="0" w:firstRowLastColumn="0" w:lastRowFirstColumn="0" w:lastRowLastColumn="0"/>
+            </w:pPr>
+            <w:r>
+              <w:t>M</w:t>
+            </w:r>
+          </w:p>
+        </w:tc>
+        <w:tc>
+          <w:tcPr>
+            <w:tcW w:w="3870" w:type="dxa"/>
+          </w:tcPr>
+          <w:p>
+            <w:pPr>
+              <w:pStyle w:val="Geenafstand"/>
+              <w:cnfStyle w:val="000000000000" w:firstRow="0" w:lastRow="0" w:firstColumn="0" w:lastColumn="0" w:oddVBand="0" w:evenVBand="0" w:oddHBand="0" w:evenHBand="0" w:firstRowFirstColumn="0" w:firstRowLastColumn="0" w:lastRowFirstColumn="0" w:lastRowLastColumn="0"/>
+            </w:pPr>
+            <w:r>
+              <w:t>Scope bewaken</w:t>
+            </w:r>
+          </w:p>
+        </w:tc>
+      </w:tr>
+      <w:tr>
+        <w:tc>
+          <w:tcPr>
+            <w:cnfStyle w:val="001000000000" w:firstRow="0" w:lastRow="0" w:firstColumn="1" w:lastColumn="0" w:oddVBand="0" w:evenVBand="0" w:oddHBand="0" w:evenHBand="0" w:firstRowFirstColumn="0" w:firstRowLastColumn="0" w:lastRowFirstColumn="0" w:lastRowLastColumn="0"/>
+            <w:tcW w:w="2850" w:type="dxa"/>
+          </w:tcPr>
+          <w:p>
+            <w:pPr>
+              <w:pStyle w:val="Geenafstand"/>
+            </w:pPr>
+            <w:r>
+              <w:t>Te laat opleveren hardware</w:t>
+            </w:r>
+          </w:p>
+        </w:tc>
+        <w:tc>
+          <w:tcPr>
+            <w:tcW w:w="2550" w:type="dxa"/>
+          </w:tcPr>
+          <w:p>
+            <w:pPr>
+              <w:pStyle w:val="Geenafstand"/>
+              <w:cnfStyle w:val="000000000000" w:firstRow="0" w:lastRow="0" w:firstColumn="0" w:lastColumn="0" w:oddVBand="0" w:evenVBand="0" w:oddHBand="0" w:evenHBand="0" w:firstRowFirstColumn="0" w:firstRowLastColumn="0" w:lastRowFirstColumn="0" w:lastRowLastColumn="0"/>
+            </w:pPr>
+            <w:r>
+              <w:t xml:space="preserve">Te laat opleveren </w:t>
+            </w:r>
+          </w:p>
+        </w:tc>
+        <w:tc>
+          <w:tcPr>
+            <w:tcW w:w="810" w:type="dxa"/>
+          </w:tcPr>
+          <w:p>
+            <w:pPr>
+              <w:pStyle w:val="Geenafstand"/>
+              <w:cnfStyle w:val="000000000000" w:firstRow="0" w:lastRow="0" w:firstColumn="0" w:lastColumn="0" w:oddVBand="0" w:evenVBand="0" w:oddHBand="0" w:evenHBand="0" w:firstRowFirstColumn="0" w:firstRowLastColumn="0" w:lastRowFirstColumn="0" w:lastRowLastColumn="0"/>
+            </w:pPr>
+            <w:r>
+              <w:t>M</w:t>
+            </w:r>
+          </w:p>
+        </w:tc>
+        <w:tc>
+          <w:tcPr>
+            <w:tcW w:w="3870" w:type="dxa"/>
+          </w:tcPr>
+          <w:p>
+            <w:pPr>
+              <w:pStyle w:val="Geenafstand"/>
+              <w:cnfStyle w:val="000000000000" w:firstRow="0" w:lastRow="0" w:firstColumn="0" w:lastColumn="0" w:oddVBand="0" w:evenVBand="0" w:oddHBand="0" w:evenHBand="0" w:firstRowFirstColumn="0" w:firstRowLastColumn="0" w:lastRowFirstColumn="0" w:lastRowLastColumn="0"/>
+            </w:pPr>
+            <w:r>
+              <w:t>Overwerken</w:t>
+            </w:r>
+          </w:p>
+        </w:tc>
+      </w:tr>
+      <w:tr>
+        <w:tc>
+          <w:tcPr>
+            <w:cnfStyle w:val="001000000000" w:firstRow="0" w:lastRow="0" w:firstColumn="1" w:lastColumn="0" w:oddVBand="0" w:evenVBand="0" w:oddHBand="0" w:evenHBand="0" w:firstRowFirstColumn="0" w:firstRowLastColumn="0" w:lastRowFirstColumn="0" w:lastRowLastColumn="0"/>
+            <w:tcW w:w="2850" w:type="dxa"/>
+          </w:tcPr>
+          <w:p>
+            <w:pPr>
+              <w:pStyle w:val="Geenafstand"/>
+            </w:pPr>
+            <w:r>
+              <w:t>Onduidelijkheid ontwerp</w:t>
+            </w:r>
+          </w:p>
+        </w:tc>
+        <w:tc>
+          <w:tcPr>
+            <w:tcW w:w="2550" w:type="dxa"/>
+          </w:tcPr>
+          <w:p>
+            <w:pPr>
+              <w:pStyle w:val="Geenafstand"/>
+              <w:cnfStyle w:val="000000000000" w:firstRow="0" w:lastRow="0" w:firstColumn="0" w:lastColumn="0" w:oddVBand="0" w:evenVBand="0" w:oddHBand="0" w:evenHBand="0" w:firstRowFirstColumn="0" w:firstRowLastColumn="0" w:lastRowFirstColumn="0" w:lastRowLastColumn="0"/>
+            </w:pPr>
+            <w:r>
+              <w:t>Verkeerde functionaliteit</w:t>
+            </w:r>
+          </w:p>
+        </w:tc>
+        <w:tc>
+          <w:tcPr>
+            <w:tcW w:w="810" w:type="dxa"/>
+          </w:tcPr>
+          <w:p>
+            <w:pPr>
+              <w:pStyle w:val="Geenafstand"/>
+              <w:cnfStyle w:val="000000000000" w:firstRow="0" w:lastRow="0" w:firstColumn="0" w:lastColumn="0" w:oddVBand="0" w:evenVBand="0" w:oddHBand="0" w:evenHBand="0" w:firstRowFirstColumn="0" w:firstRowLastColumn="0" w:lastRowFirstColumn="0" w:lastRowLastColumn="0"/>
+            </w:pPr>
+            <w:r>
+              <w:t>L</w:t>
+            </w:r>
+          </w:p>
+        </w:tc>
+        <w:tc>
+          <w:tcPr>
+            <w:tcW w:w="3870" w:type="dxa"/>
+          </w:tcPr>
+          <w:p>
+            <w:pPr>
+              <w:pStyle w:val="Geenafstand"/>
+              <w:cnfStyle w:val="000000000000" w:firstRow="0" w:lastRow="0" w:firstColumn="0" w:lastColumn="0" w:oddVBand="0" w:evenVBand="0" w:oddHBand="0" w:evenHBand="0" w:firstRowFirstColumn="0" w:firstRowLastColumn="0" w:lastRowFirstColumn="0" w:lastRowLastColumn="0"/>
+            </w:pPr>
+            <w:r>
+              <w:t>Korte lijnen met opdrachtgever</w:t>
+            </w:r>
+          </w:p>
+        </w:tc>
+      </w:tr>
+      <w:tr>
+        <w:tc>
+          <w:tcPr>
+            <w:cnfStyle w:val="001000000000" w:firstRow="0" w:lastRow="0" w:firstColumn="1" w:lastColumn="0" w:oddVBand="0" w:evenVBand="0" w:oddHBand="0" w:evenHBand="0" w:firstRowFirstColumn="0" w:firstRowLastColumn="0" w:lastRowFirstColumn="0" w:lastRowLastColumn="0"/>
+            <w:tcW w:w="2850" w:type="dxa"/>
+          </w:tcPr>
+          <w:p>
+            <w:pPr>
+              <w:pStyle w:val="Geenafstand"/>
+            </w:pPr>
+            <w:r>
+              <w:t>Overschrijding kosten</w:t>
+            </w:r>
+          </w:p>
+        </w:tc>
+        <w:tc>
+          <w:tcPr>
+            <w:tcW w:w="2550" w:type="dxa"/>
+          </w:tcPr>
+          <w:p>
+            <w:pPr>
+              <w:pStyle w:val="Geenafstand"/>
+              <w:cnfStyle w:val="000000000000" w:firstRow="0" w:lastRow="0" w:firstColumn="0" w:lastColumn="0" w:oddVBand="0" w:evenVBand="0" w:oddHBand="0" w:evenHBand="0" w:firstRowFirstColumn="0" w:firstRowLastColumn="0" w:lastRowFirstColumn="0" w:lastRowLastColumn="0"/>
+            </w:pPr>
+            <w:r>
+              <w:t>Project stopt</w:t>
+            </w:r>
+          </w:p>
+        </w:tc>
+        <w:tc>
+          <w:tcPr>
+            <w:tcW w:w="810" w:type="dxa"/>
+          </w:tcPr>
+          <w:p>
+            <w:pPr>
+              <w:pStyle w:val="Geenafstand"/>
+              <w:cnfStyle w:val="000000000000" w:firstRow="0" w:lastRow="0" w:firstColumn="0" w:lastColumn="0" w:oddVBand="0" w:evenVBand="0" w:oddHBand="0" w:evenHBand="0" w:firstRowFirstColumn="0" w:firstRowLastColumn="0" w:lastRowFirstColumn="0" w:lastRowLastColumn="0"/>
+            </w:pPr>
+            <w:r>
+              <w:t>H</w:t>
+            </w:r>
+          </w:p>
+        </w:tc>
+        <w:tc>
+          <w:tcPr>
+            <w:tcW w:w="3870" w:type="dxa"/>
+          </w:tcPr>
+          <w:p>
+            <w:pPr>
+              <w:pStyle w:val="Geenafstand"/>
+              <w:cnfStyle w:val="000000000000" w:firstRow="0" w:lastRow="0" w:firstColumn="0" w:lastColumn="0" w:oddVBand="0" w:evenVBand="0" w:oddHBand="0" w:evenHBand="0" w:firstRowFirstColumn="0" w:firstRowLastColumn="0" w:lastRowFirstColumn="0" w:lastRowLastColumn="0"/>
+            </w:pPr>
+            <w:r>
+              <w:t>Budget bewaken</w:t>
+            </w:r>
+          </w:p>
+        </w:tc>
+      </w:tr>
+    </w:tbl>
+    <w:p>
+      <w:pPr>
+        <w:pStyle w:val="Geenafstand"/>
+      </w:pPr>
+      <w:r>
+        <w:t xml:space="preserve"> </w:t>
+      </w:r>
+    </w:p>
+    <w:p>
+      <w:r>
+        <w:t>De hierboven geschetste risico's hebben direct invloed op de kwaliteit, doorlooptijd en kosten van het project. Het signaleren en oplossen heeft daarmee ook de hoogste prioriteit.</w:t>
+      </w:r>
+    </w:p>
+    <w:p/>
+    <w:p>
+      <w:pPr>
+        <w:spacing w:after="200" w:line="276" w:lineRule="auto"/>
+      </w:pPr>
+      <w:r>
+        <w:br w:type="page"/>
+      </w:r>
+    </w:p>
+    <w:p>
+      <w:pPr>
+        <w:pStyle w:val="Kop1"/>
+      </w:pPr>
+      <w:bookmarkStart w:id="30" w:name="_Toc536687847"/>
+      <w:r>
+        <w:lastRenderedPageBreak/>
+        <w:t>Akkoord</w:t>
+      </w:r>
+      <w:bookmarkEnd w:id="30"/>
+    </w:p>
+    <w:p/>
+    <w:tbl>
+      <w:tblPr>
+        <w:tblW w:w="0" w:type="auto"/>
+        <w:tblInd w:w="108" w:type="dxa"/>
+        <w:tblBorders>
+          <w:top w:val="single" w:sz="6" w:space="0" w:color="auto"/>
+          <w:left w:val="single" w:sz="6" w:space="0" w:color="auto"/>
+          <w:bottom w:val="single" w:sz="6" w:space="0" w:color="auto"/>
+          <w:right w:val="single" w:sz="6" w:space="0" w:color="auto"/>
+          <w:insideH w:val="single" w:sz="6" w:space="0" w:color="auto"/>
+          <w:insideV w:val="single" w:sz="6" w:space="0" w:color="auto"/>
+        </w:tblBorders>
+        <w:tblLayout w:type="fixed"/>
+        <w:tblLook w:val="0000" w:firstRow="0" w:lastRow="0" w:firstColumn="0" w:lastColumn="0" w:noHBand="0" w:noVBand="0"/>
+      </w:tblPr>
+      <w:tblGrid>
+        <w:gridCol w:w="2268"/>
+        <w:gridCol w:w="3544"/>
+        <w:gridCol w:w="3686"/>
+      </w:tblGrid>
+      <w:tr>
+        <w:tc>
+          <w:tcPr>
+            <w:tcW w:w="5812" w:type="dxa"/>
+            <w:gridSpan w:val="2"/>
+            <w:tcBorders>
+              <w:top w:val="single" w:sz="6" w:space="0" w:color="auto"/>
+              <w:left w:val="single" w:sz="6" w:space="0" w:color="auto"/>
+              <w:bottom w:val="nil"/>
+              <w:right w:val="single" w:sz="6" w:space="0" w:color="auto"/>
+            </w:tcBorders>
+            <w:shd w:val="clear" w:color="auto" w:fill="auto"/>
+          </w:tcPr>
+          <w:p>
+            <w:pPr>
+              <w:rPr>
+                <w:sz w:val="28"/>
+                <w:szCs w:val="28"/>
+              </w:rPr>
+            </w:pPr>
+            <w:r>
+              <w:rPr>
+                <w:sz w:val="28"/>
+                <w:szCs w:val="28"/>
+              </w:rPr>
+              <w:t xml:space="preserve">Project </w:t>
+            </w:r>
+            <w:r>
+              <w:rPr>
+                <w:sz w:val="28"/>
+                <w:szCs w:val="28"/>
+              </w:rPr>
+              <w:t>CCSB</w:t>
+            </w:r>
+          </w:p>
+        </w:tc>
+        <w:tc>
+          <w:tcPr>
+            <w:tcW w:w="3686" w:type="dxa"/>
+            <w:tcBorders>
+              <w:top w:val="single" w:sz="6" w:space="0" w:color="auto"/>
+              <w:left w:val="single" w:sz="6" w:space="0" w:color="auto"/>
+              <w:bottom w:val="single" w:sz="6" w:space="0" w:color="auto"/>
+              <w:right w:val="single" w:sz="6" w:space="0" w:color="auto"/>
+            </w:tcBorders>
+          </w:tcPr>
+          <w:p>
+            <w:r>
+              <w:t>Versie: 0.1</w:t>
+            </w:r>
+          </w:p>
+          <w:p>
+            <w:pPr>
+              <w:rPr>
+                <w:sz w:val="16"/>
+                <w:szCs w:val="16"/>
+              </w:rPr>
+            </w:pPr>
+            <w:r>
+              <w:t xml:space="preserve">Bestandsnaam: </w:t>
+            </w:r>
+            <w:r>
+              <w:rPr>
+                <w:sz w:val="16"/>
+                <w:szCs w:val="16"/>
+              </w:rPr>
+              <w:t>PVA-</w:t>
+            </w:r>
+            <w:r>
+              <w:rPr>
+                <w:sz w:val="16"/>
+                <w:szCs w:val="16"/>
+              </w:rPr>
+              <w:t>CCSB</w:t>
+            </w:r>
+            <w:r>
+              <w:rPr>
+                <w:sz w:val="16"/>
+                <w:szCs w:val="16"/>
+              </w:rPr>
+              <w:t>.docx</w:t>
+            </w:r>
+          </w:p>
+        </w:tc>
+      </w:tr>
+      <w:tr>
+        <w:tc>
+          <w:tcPr>
+            <w:tcW w:w="5812" w:type="dxa"/>
+            <w:gridSpan w:val="2"/>
+            <w:tcBorders>
+              <w:top w:val="nil"/>
+              <w:left w:val="single" w:sz="6" w:space="0" w:color="auto"/>
+              <w:bottom w:val="single" w:sz="6" w:space="0" w:color="auto"/>
+              <w:right w:val="single" w:sz="6" w:space="0" w:color="auto"/>
+            </w:tcBorders>
+            <w:shd w:val="clear" w:color="auto" w:fill="auto"/>
+          </w:tcPr>
+          <w:p/>
+        </w:tc>
+        <w:tc>
+          <w:tcPr>
+            <w:tcW w:w="3686" w:type="dxa"/>
+            <w:tcBorders>
+              <w:top w:val="single" w:sz="6" w:space="0" w:color="auto"/>
+              <w:left w:val="single" w:sz="6" w:space="0" w:color="auto"/>
+              <w:bottom w:val="single" w:sz="6" w:space="0" w:color="auto"/>
+              <w:right w:val="single" w:sz="6" w:space="0" w:color="auto"/>
+            </w:tcBorders>
+          </w:tcPr>
+          <w:p>
+            <w:r>
+              <w:t>Datum opgesteld</w:t>
+            </w:r>
+            <w:r>
+              <w:t xml:space="preserve">: </w:t>
+            </w:r>
+          </w:p>
+        </w:tc>
+      </w:tr>
+      <w:tr>
+        <w:tc>
+          <w:tcPr>
+            <w:tcW w:w="2268" w:type="dxa"/>
+            <w:tcBorders>
+              <w:top w:val="single" w:sz="6" w:space="0" w:color="auto"/>
+              <w:left w:val="single" w:sz="6" w:space="0" w:color="auto"/>
+              <w:bottom w:val="single" w:sz="6" w:space="0" w:color="auto"/>
+              <w:right w:val="single" w:sz="6" w:space="0" w:color="auto"/>
+            </w:tcBorders>
+          </w:tcPr>
+          <w:p>
+            <w:r>
+              <w:t>Naam opdrachtgever</w:t>
+            </w:r>
+          </w:p>
+          <w:p/>
+          <w:p>
+            <w:r>
+              <w:t>Contactgegevens</w:t>
+            </w:r>
+          </w:p>
+        </w:tc>
+        <w:tc>
+          <w:tcPr>
+            <w:tcW w:w="3544" w:type="dxa"/>
+            <w:tcBorders>
+              <w:top w:val="single" w:sz="6" w:space="0" w:color="auto"/>
+              <w:left w:val="single" w:sz="6" w:space="0" w:color="auto"/>
+              <w:bottom w:val="single" w:sz="6" w:space="0" w:color="auto"/>
+              <w:right w:val="single" w:sz="6" w:space="0" w:color="auto"/>
+            </w:tcBorders>
+          </w:tcPr>
+          <w:p>
+            <w:pPr>
+              <w:pStyle w:val="GeenAfstand0"/>
+              <w:framePr w:wrap="auto"/>
+            </w:pPr>
+            <w:r>
+              <w:t>C. van der Stal</w:t>
+            </w:r>
+          </w:p>
+          <w:p>
+            <w:pPr>
+              <w:pStyle w:val="GeenAfstand0"/>
+              <w:framePr w:wrap="auto"/>
+            </w:pPr>
+          </w:p>
+          <w:p>
+            <w:pPr>
+              <w:pStyle w:val="GeenAfstand0"/>
+              <w:framePr w:wrap="auto"/>
+            </w:pPr>
+          </w:p>
+          <w:p>
+            <w:pPr>
+              <w:pStyle w:val="GeenAfstand0"/>
+              <w:framePr w:wrap="auto"/>
+            </w:pPr>
+          </w:p>
+          <w:p>
+            <w:pPr>
+              <w:pStyle w:val="GeenAfstand0"/>
+              <w:framePr w:wrap="auto"/>
+            </w:pPr>
+          </w:p>
+        </w:tc>
+        <w:tc>
+          <w:tcPr>
+            <w:tcW w:w="3686" w:type="dxa"/>
+            <w:tcBorders>
+              <w:top w:val="single" w:sz="6" w:space="0" w:color="auto"/>
+              <w:left w:val="single" w:sz="6" w:space="0" w:color="auto"/>
+              <w:bottom w:val="single" w:sz="6" w:space="0" w:color="auto"/>
+              <w:right w:val="single" w:sz="6" w:space="0" w:color="auto"/>
+            </w:tcBorders>
+          </w:tcPr>
+          <w:p>
+            <w:r>
+              <w:t>Voor akkoord:</w:t>
+            </w:r>
+          </w:p>
+          <w:p/>
+          <w:p>
+            <w:r>
+              <w:t>Datum:</w:t>
+            </w:r>
+          </w:p>
+        </w:tc>
+      </w:tr>
+      <w:tr>
+        <w:tc>
+          <w:tcPr>
+            <w:tcW w:w="2268" w:type="dxa"/>
+            <w:tcBorders>
+              <w:top w:val="single" w:sz="6" w:space="0" w:color="auto"/>
+              <w:left w:val="single" w:sz="6" w:space="0" w:color="auto"/>
+              <w:bottom w:val="single" w:sz="6" w:space="0" w:color="auto"/>
+              <w:right w:val="single" w:sz="6" w:space="0" w:color="auto"/>
+            </w:tcBorders>
+          </w:tcPr>
+          <w:p>
+            <w:r>
+              <w:t xml:space="preserve">Naam projectleider </w:t>
+            </w:r>
+          </w:p>
+          <w:p/>
+          <w:p>
+            <w:r>
+              <w:t>Contactgegevens</w:t>
+            </w:r>
+          </w:p>
+        </w:tc>
+        <w:tc>
+          <w:tcPr>
+            <w:tcW w:w="7230" w:type="dxa"/>
+            <w:gridSpan w:val="2"/>
+            <w:tcBorders>
+              <w:top w:val="single" w:sz="6" w:space="0" w:color="auto"/>
+              <w:left w:val="single" w:sz="6" w:space="0" w:color="auto"/>
+              <w:bottom w:val="single" w:sz="6" w:space="0" w:color="auto"/>
+              <w:right w:val="single" w:sz="6" w:space="0" w:color="auto"/>
+            </w:tcBorders>
+          </w:tcPr>
+          <w:p>
+            <w:pPr>
+              <w:rPr>
+                <w:lang w:val="en-US"/>
+              </w:rPr>
+            </w:pPr>
+            <w:r>
+              <w:rPr>
+                <w:lang w:val="en-US"/>
+              </w:rPr>
+              <w:t xml:space="preserve">Sam </w:t>
+            </w:r>
+            <w:proofErr w:type="spellStart"/>
+            <w:r>
+              <w:rPr>
+                <w:lang w:val="en-US"/>
+              </w:rPr>
+              <w:t>Elfring</w:t>
+            </w:r>
+            <w:proofErr w:type="spellEnd"/>
+          </w:p>
+          <w:p>
+            <w:pPr>
+              <w:rPr>
+                <w:lang w:val="en-US"/>
+              </w:rPr>
+            </w:pPr>
+          </w:p>
+          <w:p>
+            <w:pPr>
+              <w:pStyle w:val="Geenafstand"/>
+              <w:rPr>
+                <w:rFonts w:ascii="Arial" w:hAnsi="Arial" w:cs="Arial"/>
+                <w:b/>
+                <w:i/>
+                <w:sz w:val="20"/>
+                <w:szCs w:val="20"/>
+              </w:rPr>
+            </w:pPr>
+            <w:r>
+              <w:rPr>
+                <w:rFonts w:ascii="Arial" w:hAnsi="Arial" w:cs="Arial"/>
+                <w:sz w:val="20"/>
+                <w:szCs w:val="20"/>
+              </w:rPr>
+              <w:t>0318893@student.rocvantwente.nl</w:t>
+            </w:r>
+          </w:p>
+        </w:tc>
+      </w:tr>
+      <w:tr>
+        <w:trPr>
+          <w:cantSplit/>
+        </w:trPr>
+        <w:tc>
+          <w:tcPr>
+            <w:tcW w:w="2268" w:type="dxa"/>
+            <w:tcBorders>
+              <w:top w:val="single" w:sz="6" w:space="0" w:color="auto"/>
+              <w:left w:val="single" w:sz="6" w:space="0" w:color="auto"/>
+              <w:bottom w:val="single" w:sz="6" w:space="0" w:color="auto"/>
+              <w:right w:val="single" w:sz="6" w:space="0" w:color="auto"/>
+            </w:tcBorders>
+          </w:tcPr>
+          <w:p>
+            <w:r>
+              <w:t>Projectcode</w:t>
+            </w:r>
+          </w:p>
+        </w:tc>
+        <w:tc>
+          <w:tcPr>
+            <w:tcW w:w="7230" w:type="dxa"/>
+            <w:gridSpan w:val="2"/>
+            <w:tcBorders>
+              <w:top w:val="single" w:sz="6" w:space="0" w:color="auto"/>
+              <w:left w:val="single" w:sz="6" w:space="0" w:color="auto"/>
+              <w:bottom w:val="single" w:sz="6" w:space="0" w:color="auto"/>
+              <w:right w:val="single" w:sz="6" w:space="0" w:color="auto"/>
+            </w:tcBorders>
+          </w:tcPr>
+          <w:p/>
+        </w:tc>
+      </w:tr>
+    </w:tbl>
+    <w:p>
+      <w:pPr>
+        <w:pStyle w:val="Geenafstand"/>
+        <w:rPr>
+          <w:rFonts w:ascii="Arial" w:hAnsi="Arial" w:cs="Arial"/>
+          <w:b/>
+          <w:i/>
+          <w:sz w:val="20"/>
+          <w:szCs w:val="20"/>
+        </w:rPr>
+      </w:pPr>
+    </w:p>
     <w:sectPr>
-      <w:headerReference w:type="even" r:id="rId8"/>
-      <w:headerReference w:type="default" r:id="rId9"/>
-      <w:footerReference w:type="even" r:id="rId10"/>
-      <w:footerReference w:type="default" r:id="rId11"/>
-      <w:headerReference w:type="first" r:id="rId12"/>
-      <w:footerReference w:type="first" r:id="rId13"/>
+      <w:headerReference w:type="even" r:id="rId9"/>
+      <w:headerReference w:type="default" r:id="rId10"/>
+      <w:footerReference w:type="even" r:id="rId11"/>
+      <w:footerReference w:type="default" r:id="rId12"/>
+      <w:headerReference w:type="first" r:id="rId13"/>
+      <w:footerReference w:type="first" r:id="rId14"/>
       <w:pgSz w:w="11906" w:h="16838"/>
       <w:pgMar w:top="1417" w:right="1417" w:bottom="1417" w:left="1417" w:header="708" w:footer="708" w:gutter="0"/>
       <w:pgNumType w:start="0"/>
@@ -1140,6 +5233,127 @@
     </w:pPr>
   </w:p>
 </w:hdr>
+</file>
+
+<file path=word/numbering.xml><?xml version="1.0" encoding="utf-8"?>
+<w:numbering xmlns:wpc="http://schemas.microsoft.com/office/word/2010/wordprocessingCanvas" xmlns:cx="http://schemas.microsoft.com/office/drawing/2014/chartex" xmlns:cx1="http://schemas.microsoft.com/office/drawing/2015/9/8/chartex" xmlns:cx2="http://schemas.microsoft.com/office/drawing/2015/10/21/chartex" xmlns:cx3="http://schemas.microsoft.com/office/drawing/2016/5/9/chartex" xmlns:cx4="http://schemas.microsoft.com/office/drawing/2016/5/10/chartex" xmlns:cx5="http://schemas.microsoft.com/office/drawing/2016/5/11/chartex" xmlns:cx6="http://schemas.microsoft.com/office/drawing/2016/5/12/chartex" xmlns:cx7="http://schemas.microsoft.com/office/drawing/2016/5/13/chartex" xmlns:cx8="http://schemas.microsoft.com/office/drawing/2016/5/14/chartex" xmlns:mc="http://schemas.openxmlformats.org/markup-compatibility/2006" xmlns:aink="http://schemas.microsoft.com/office/drawing/2016/ink" xmlns:am3d="http://schemas.microsoft.com/office/drawing/2017/model3d" xmlns:o="urn:schemas-microsoft-com:office:office" xmlns:r="http://schemas.openxmlformats.org/officeDocument/2006/relationships" xmlns:m="http://schemas.openxmlformats.org/officeDocument/2006/math" xmlns:v="urn:schemas-microsoft-com:vml" xmlns:wp14="http://schemas.microsoft.com/office/word/2010/wordprocessingDrawing" xmlns:wp="http://schemas.openxmlformats.org/drawingml/2006/wordprocessingDrawing" xmlns:w10="urn:schemas-microsoft-com:office:word" xmlns:w="http://schemas.openxmlformats.org/wordprocessingml/2006/main" xmlns:w14="http://schemas.microsoft.com/office/word/2010/wordml" xmlns:w15="http://schemas.microsoft.com/office/word/2012/wordml" xmlns:w16cex="http://schemas.microsoft.com/office/word/2018/wordml/cex" xmlns:w16cid="http://schemas.microsoft.com/office/word/2016/wordml/cid" xmlns:w16="http://schemas.microsoft.com/office/word/2018/wordml" xmlns:w16sdtdh="http://schemas.microsoft.com/office/word/2020/wordml/sdtdatahash" xmlns:w16se="http://schemas.microsoft.com/office/word/2015/wordml/symex" xmlns:wpg="http://schemas.microsoft.com/office/word/2010/wordprocessingGroup" xmlns:wpi="http://schemas.microsoft.com/office/word/2010/wordprocessingInk" xmlns:wne="http://schemas.microsoft.com/office/word/2006/wordml" xmlns:wps="http://schemas.microsoft.com/office/word/2010/wordprocessingShape" mc:Ignorable="w14 w15 w16se w16cid w16 w16cex w16sdtdh wp14">
+  <w:abstractNum w:abstractNumId="0" w15:restartNumberingAfterBreak="0">
+    <w:nsid w:val="2B9237DB"/>
+    <w:multiLevelType w:val="hybridMultilevel"/>
+    <w:tmpl w:val="1A34C3C6"/>
+    <w:lvl w:ilvl="0" w:tplc="4AA899A6">
+      <w:start w:val="2"/>
+      <w:numFmt w:val="bullet"/>
+      <w:lvlText w:val="-"/>
+      <w:lvlJc w:val="left"/>
+      <w:pPr>
+        <w:ind w:left="420" w:hanging="360"/>
+      </w:pPr>
+      <w:rPr>
+        <w:rFonts w:ascii="Century Gothic" w:eastAsiaTheme="minorEastAsia" w:hAnsi="Century Gothic" w:cstheme="minorBidi" w:hint="default"/>
+      </w:rPr>
+    </w:lvl>
+    <w:lvl w:ilvl="1" w:tplc="04130003">
+      <w:start w:val="1"/>
+      <w:numFmt w:val="bullet"/>
+      <w:lvlText w:val="o"/>
+      <w:lvlJc w:val="left"/>
+      <w:pPr>
+        <w:ind w:left="1140" w:hanging="360"/>
+      </w:pPr>
+      <w:rPr>
+        <w:rFonts w:ascii="Courier New" w:hAnsi="Courier New" w:cs="Courier New" w:hint="default"/>
+      </w:rPr>
+    </w:lvl>
+    <w:lvl w:ilvl="2" w:tplc="04130005">
+      <w:start w:val="1"/>
+      <w:numFmt w:val="bullet"/>
+      <w:lvlText w:val=""/>
+      <w:lvlJc w:val="left"/>
+      <w:pPr>
+        <w:ind w:left="1860" w:hanging="360"/>
+      </w:pPr>
+      <w:rPr>
+        <w:rFonts w:ascii="Wingdings" w:hAnsi="Wingdings" w:hint="default"/>
+      </w:rPr>
+    </w:lvl>
+    <w:lvl w:ilvl="3" w:tplc="04130001">
+      <w:start w:val="1"/>
+      <w:numFmt w:val="bullet"/>
+      <w:lvlText w:val=""/>
+      <w:lvlJc w:val="left"/>
+      <w:pPr>
+        <w:ind w:left="2580" w:hanging="360"/>
+      </w:pPr>
+      <w:rPr>
+        <w:rFonts w:ascii="Symbol" w:hAnsi="Symbol" w:hint="default"/>
+      </w:rPr>
+    </w:lvl>
+    <w:lvl w:ilvl="4" w:tplc="04130003">
+      <w:start w:val="1"/>
+      <w:numFmt w:val="bullet"/>
+      <w:lvlText w:val="o"/>
+      <w:lvlJc w:val="left"/>
+      <w:pPr>
+        <w:ind w:left="3300" w:hanging="360"/>
+      </w:pPr>
+      <w:rPr>
+        <w:rFonts w:ascii="Courier New" w:hAnsi="Courier New" w:cs="Courier New" w:hint="default"/>
+      </w:rPr>
+    </w:lvl>
+    <w:lvl w:ilvl="5" w:tplc="04130005">
+      <w:start w:val="1"/>
+      <w:numFmt w:val="bullet"/>
+      <w:lvlText w:val=""/>
+      <w:lvlJc w:val="left"/>
+      <w:pPr>
+        <w:ind w:left="4020" w:hanging="360"/>
+      </w:pPr>
+      <w:rPr>
+        <w:rFonts w:ascii="Wingdings" w:hAnsi="Wingdings" w:hint="default"/>
+      </w:rPr>
+    </w:lvl>
+    <w:lvl w:ilvl="6" w:tplc="04130001">
+      <w:start w:val="1"/>
+      <w:numFmt w:val="bullet"/>
+      <w:lvlText w:val=""/>
+      <w:lvlJc w:val="left"/>
+      <w:pPr>
+        <w:ind w:left="4740" w:hanging="360"/>
+      </w:pPr>
+      <w:rPr>
+        <w:rFonts w:ascii="Symbol" w:hAnsi="Symbol" w:hint="default"/>
+      </w:rPr>
+    </w:lvl>
+    <w:lvl w:ilvl="7" w:tplc="04130003">
+      <w:start w:val="1"/>
+      <w:numFmt w:val="bullet"/>
+      <w:lvlText w:val="o"/>
+      <w:lvlJc w:val="left"/>
+      <w:pPr>
+        <w:ind w:left="5460" w:hanging="360"/>
+      </w:pPr>
+      <w:rPr>
+        <w:rFonts w:ascii="Courier New" w:hAnsi="Courier New" w:cs="Courier New" w:hint="default"/>
+      </w:rPr>
+    </w:lvl>
+    <w:lvl w:ilvl="8" w:tplc="04130005">
+      <w:start w:val="1"/>
+      <w:numFmt w:val="bullet"/>
+      <w:lvlText w:val=""/>
+      <w:lvlJc w:val="left"/>
+      <w:pPr>
+        <w:ind w:left="6180" w:hanging="360"/>
+      </w:pPr>
+      <w:rPr>
+        <w:rFonts w:ascii="Wingdings" w:hAnsi="Wingdings" w:hint="default"/>
+      </w:rPr>
+    </w:lvl>
+  </w:abstractNum>
+  <w:num w:numId="1">
+    <w:abstractNumId w:val="0"/>
+  </w:num>
+</w:numbering>
 </file>
 
 <file path=word/styles.xml><?xml version="1.0" encoding="utf-8"?>
@@ -1565,6 +5779,29 @@
       <w14:ligatures w14:val="standardContextual"/>
     </w:rPr>
   </w:style>
+  <w:style w:type="paragraph" w:styleId="Kop2">
+    <w:name w:val="heading 2"/>
+    <w:basedOn w:val="Standaard"/>
+    <w:next w:val="Standaard"/>
+    <w:link w:val="Kop2Char"/>
+    <w:uiPriority w:val="9"/>
+    <w:semiHidden/>
+    <w:unhideWhenUsed/>
+    <w:qFormat/>
+    <w:rsid w:val="00DB75CE"/>
+    <w:pPr>
+      <w:keepNext/>
+      <w:keepLines/>
+      <w:spacing w:before="40" w:after="0"/>
+      <w:outlineLvl w:val="1"/>
+    </w:pPr>
+    <w:rPr>
+      <w:rFonts w:asciiTheme="majorHAnsi" w:eastAsiaTheme="majorEastAsia" w:hAnsiTheme="majorHAnsi" w:cstheme="majorBidi"/>
+      <w:color w:val="2F5496" w:themeColor="accent1" w:themeShade="BF"/>
+      <w:sz w:val="26"/>
+      <w:szCs w:val="26"/>
+    </w:rPr>
+  </w:style>
   <w:style w:type="character" w:default="1" w:styleId="Standaardalinea-lettertype">
     <w:name w:val="Default Paragraph Font"/>
     <w:uiPriority w:val="1"/>
@@ -1708,6 +5945,178 @@
       </w:tblBorders>
     </w:tblPr>
   </w:style>
+  <w:style w:type="character" w:styleId="Hyperlink">
+    <w:name w:val="Hyperlink"/>
+    <w:basedOn w:val="Standaardalinea-lettertype"/>
+    <w:uiPriority w:val="99"/>
+    <w:unhideWhenUsed/>
+    <w:rsid w:val="007A2EF7"/>
+    <w:rPr>
+      <w:color w:val="0563C1" w:themeColor="hyperlink"/>
+      <w:u w:val="single"/>
+    </w:rPr>
+  </w:style>
+  <w:style w:type="paragraph" w:styleId="Inhopg1">
+    <w:name w:val="toc 1"/>
+    <w:basedOn w:val="Standaard"/>
+    <w:next w:val="Standaard"/>
+    <w:autoRedefine/>
+    <w:uiPriority w:val="39"/>
+    <w:unhideWhenUsed/>
+    <w:rsid w:val="007A2EF7"/>
+    <w:pPr>
+      <w:tabs>
+        <w:tab w:val="right" w:leader="dot" w:pos="8630"/>
+      </w:tabs>
+      <w:spacing w:before="180" w:after="40" w:line="240" w:lineRule="auto"/>
+    </w:pPr>
+    <w:rPr>
+      <w:rFonts w:ascii="Arial" w:hAnsi="Arial" w:cs="Times New Roman"/>
+      <w:b/>
+      <w:noProof/>
+      <w:kern w:val="24"/>
+      <w:szCs w:val="20"/>
+      <w:lang w:eastAsia="nl-NL"/>
+      <w14:ligatures w14:val="standardContextual"/>
+    </w:rPr>
+  </w:style>
+  <w:style w:type="paragraph" w:styleId="Inhopg2">
+    <w:name w:val="toc 2"/>
+    <w:basedOn w:val="Standaard"/>
+    <w:next w:val="Standaard"/>
+    <w:autoRedefine/>
+    <w:uiPriority w:val="39"/>
+    <w:unhideWhenUsed/>
+    <w:rsid w:val="007A2EF7"/>
+    <w:pPr>
+      <w:tabs>
+        <w:tab w:val="right" w:leader="dot" w:pos="8630"/>
+      </w:tabs>
+      <w:spacing w:after="40" w:line="240" w:lineRule="auto"/>
+      <w:ind w:left="288"/>
+    </w:pPr>
+    <w:rPr>
+      <w:rFonts w:ascii="Arial" w:hAnsi="Arial" w:cs="Times New Roman"/>
+      <w:noProof/>
+      <w:kern w:val="24"/>
+      <w:szCs w:val="20"/>
+      <w:lang w:eastAsia="nl-NL"/>
+      <w14:ligatures w14:val="standardContextual"/>
+    </w:rPr>
+  </w:style>
+  <w:style w:type="paragraph" w:styleId="Kopvaninhoudsopgave">
+    <w:name w:val="TOC Heading"/>
+    <w:basedOn w:val="Kop1"/>
+    <w:next w:val="Standaard"/>
+    <w:uiPriority w:val="39"/>
+    <w:unhideWhenUsed/>
+    <w:qFormat/>
+    <w:rsid w:val="007A2EF7"/>
+    <w:pPr>
+      <w:keepNext/>
+      <w:keepLines/>
+      <w:spacing w:before="240" w:after="0" w:line="259" w:lineRule="auto"/>
+      <w:outlineLvl w:val="9"/>
+    </w:pPr>
+    <w:rPr>
+      <w:rFonts w:eastAsiaTheme="majorEastAsia" w:cstheme="majorBidi"/>
+      <w:caps w:val="0"/>
+      <w:color w:val="2F5496" w:themeColor="accent1" w:themeShade="BF"/>
+      <w:kern w:val="0"/>
+      <w14:ligatures w14:val="none"/>
+    </w:rPr>
+  </w:style>
+  <w:style w:type="character" w:customStyle="1" w:styleId="Kop2Char">
+    <w:name w:val="Kop 2 Char"/>
+    <w:basedOn w:val="Standaardalinea-lettertype"/>
+    <w:link w:val="Kop2"/>
+    <w:uiPriority w:val="9"/>
+    <w:semiHidden/>
+    <w:rsid w:val="00DB75CE"/>
+    <w:rPr>
+      <w:rFonts w:asciiTheme="majorHAnsi" w:eastAsiaTheme="majorEastAsia" w:hAnsiTheme="majorHAnsi" w:cstheme="majorBidi"/>
+      <w:color w:val="2F5496" w:themeColor="accent1" w:themeShade="BF"/>
+      <w:sz w:val="26"/>
+      <w:szCs w:val="26"/>
+    </w:rPr>
+  </w:style>
+  <w:style w:type="table" w:styleId="Rastertabel1licht-Accent1">
+    <w:name w:val="Grid Table 1 Light Accent 1"/>
+    <w:basedOn w:val="Standaardtabel"/>
+    <w:uiPriority w:val="46"/>
+    <w:rsid w:val="00B86C41"/>
+    <w:pPr>
+      <w:spacing w:after="0" w:line="240" w:lineRule="auto"/>
+    </w:pPr>
+    <w:tblPr>
+      <w:tblStyleRowBandSize w:val="1"/>
+      <w:tblStyleColBandSize w:val="1"/>
+      <w:tblInd w:w="0" w:type="nil"/>
+      <w:tblBorders>
+        <w:top w:val="single" w:sz="4" w:space="0" w:color="B4C6E7" w:themeColor="accent1" w:themeTint="66"/>
+        <w:left w:val="single" w:sz="4" w:space="0" w:color="B4C6E7" w:themeColor="accent1" w:themeTint="66"/>
+        <w:bottom w:val="single" w:sz="4" w:space="0" w:color="B4C6E7" w:themeColor="accent1" w:themeTint="66"/>
+        <w:right w:val="single" w:sz="4" w:space="0" w:color="B4C6E7" w:themeColor="accent1" w:themeTint="66"/>
+        <w:insideH w:val="single" w:sz="4" w:space="0" w:color="B4C6E7" w:themeColor="accent1" w:themeTint="66"/>
+        <w:insideV w:val="single" w:sz="4" w:space="0" w:color="B4C6E7" w:themeColor="accent1" w:themeTint="66"/>
+      </w:tblBorders>
+    </w:tblPr>
+    <w:tblStylePr w:type="firstRow">
+      <w:rPr>
+        <w:b/>
+        <w:bCs/>
+      </w:rPr>
+      <w:tblPr/>
+      <w:tcPr>
+        <w:tcBorders>
+          <w:bottom w:val="single" w:sz="12" w:space="0" w:color="8EAADB" w:themeColor="accent1" w:themeTint="99"/>
+        </w:tcBorders>
+      </w:tcPr>
+    </w:tblStylePr>
+    <w:tblStylePr w:type="lastRow">
+      <w:rPr>
+        <w:b/>
+        <w:bCs/>
+      </w:rPr>
+      <w:tblPr/>
+      <w:tcPr>
+        <w:tcBorders>
+          <w:top w:val="double" w:sz="2" w:space="0" w:color="8EAADB" w:themeColor="accent1" w:themeTint="99"/>
+        </w:tcBorders>
+      </w:tcPr>
+    </w:tblStylePr>
+    <w:tblStylePr w:type="firstCol">
+      <w:rPr>
+        <w:b/>
+        <w:bCs/>
+      </w:rPr>
+    </w:tblStylePr>
+    <w:tblStylePr w:type="lastCol">
+      <w:rPr>
+        <w:b/>
+        <w:bCs/>
+      </w:rPr>
+    </w:tblStylePr>
+  </w:style>
+  <w:style w:type="paragraph" w:customStyle="1" w:styleId="GeenAfstand0">
+    <w:name w:val="GeenAfstand"/>
+    <w:basedOn w:val="Standaard"/>
+    <w:qFormat/>
+    <w:rsid w:val="00E13A07"/>
+    <w:pPr>
+      <w:framePr w:wrap="auto" w:hAnchor="page" w:xAlign="center" w:yAlign="top"/>
+      <w:spacing w:after="0" w:line="240" w:lineRule="auto"/>
+      <w:suppressOverlap/>
+    </w:pPr>
+    <w:rPr>
+      <w:rFonts w:ascii="Arial" w:hAnsi="Arial" w:cs="Times New Roman"/>
+      <w:color w:val="002060"/>
+      <w:kern w:val="24"/>
+      <w:szCs w:val="120"/>
+      <w:lang w:eastAsia="nl-NL"/>
+      <w14:ligatures w14:val="standardContextual"/>
+    </w:rPr>
+  </w:style>
 </w:styles>
 </file>
 
@@ -1784,12 +6193,12 @@
 
 <file path=word/glossary/fontTable.xml><?xml version="1.0" encoding="utf-8"?>
 <w:fonts xmlns:mc="http://schemas.openxmlformats.org/markup-compatibility/2006" xmlns:r="http://schemas.openxmlformats.org/officeDocument/2006/relationships" xmlns:w="http://schemas.openxmlformats.org/wordprocessingml/2006/main" xmlns:w14="http://schemas.microsoft.com/office/word/2010/wordml" xmlns:w15="http://schemas.microsoft.com/office/word/2012/wordml" xmlns:w16cex="http://schemas.microsoft.com/office/word/2018/wordml/cex" xmlns:w16cid="http://schemas.microsoft.com/office/word/2016/wordml/cid" xmlns:w16="http://schemas.microsoft.com/office/word/2018/wordml" xmlns:w16sdtdh="http://schemas.microsoft.com/office/word/2020/wordml/sdtdatahash" xmlns:w16se="http://schemas.microsoft.com/office/word/2015/wordml/symex" mc:Ignorable="w14 w15 w16se w16cid w16 w16cex w16sdtdh">
-  <w:font w:name="Calibri">
-    <w:panose1 w:val="020F0502020204030204"/>
+  <w:font w:name="Century Gothic">
+    <w:panose1 w:val="020B0502020202020204"/>
     <w:charset w:val="00"/>
     <w:family w:val="swiss"/>
     <w:pitch w:val="variable"/>
-    <w:sig w:usb0="E4002EFF" w:usb1="C000247B" w:usb2="00000009" w:usb3="00000000" w:csb0="000001FF" w:csb1="00000000"/>
+    <w:sig w:usb0="00000287" w:usb1="00000000" w:usb2="00000000" w:usb3="00000000" w:csb0="0000009F" w:csb1="00000000"/>
   </w:font>
   <w:font w:name="Times New Roman">
     <w:panose1 w:val="02020603050405020304"/>
@@ -1797,6 +6206,34 @@
     <w:family w:val="roman"/>
     <w:pitch w:val="variable"/>
     <w:sig w:usb0="E0002EFF" w:usb1="C000785B" w:usb2="00000009" w:usb3="00000000" w:csb0="000001FF" w:csb1="00000000"/>
+  </w:font>
+  <w:font w:name="Courier New">
+    <w:panose1 w:val="02070309020205020404"/>
+    <w:charset w:val="00"/>
+    <w:family w:val="modern"/>
+    <w:pitch w:val="fixed"/>
+    <w:sig w:usb0="E0002EFF" w:usb1="C0007843" w:usb2="00000009" w:usb3="00000000" w:csb0="000001FF" w:csb1="00000000"/>
+  </w:font>
+  <w:font w:name="Wingdings">
+    <w:panose1 w:val="05000000000000000000"/>
+    <w:charset w:val="02"/>
+    <w:family w:val="auto"/>
+    <w:pitch w:val="variable"/>
+    <w:sig w:usb0="00000000" w:usb1="10000000" w:usb2="00000000" w:usb3="00000000" w:csb0="80000000" w:csb1="00000000"/>
+  </w:font>
+  <w:font w:name="Symbol">
+    <w:panose1 w:val="05050102010706020507"/>
+    <w:charset w:val="02"/>
+    <w:family w:val="roman"/>
+    <w:pitch w:val="variable"/>
+    <w:sig w:usb0="00000000" w:usb1="10000000" w:usb2="00000000" w:usb3="00000000" w:csb0="80000000" w:csb1="00000000"/>
+  </w:font>
+  <w:font w:name="Calibri">
+    <w:panose1 w:val="020F0502020204030204"/>
+    <w:charset w:val="00"/>
+    <w:family w:val="swiss"/>
+    <w:pitch w:val="variable"/>
+    <w:sig w:usb0="E4002EFF" w:usb1="C000247B" w:usb2="00000009" w:usb3="00000000" w:csb0="000001FF" w:csb1="00000000"/>
   </w:font>
   <w:font w:name="Calibri Light">
     <w:panose1 w:val="020F0302020204030204"/>
@@ -1832,9 +6269,12 @@
   </w:compat>
   <w:rsids>
     <w:rsidRoot w:val="00860B33"/>
+    <w:rsid w:val="002749A9"/>
+    <w:rsid w:val="004D2B82"/>
     <w:rsid w:val="0078193D"/>
     <w:rsid w:val="008112B6"/>
     <w:rsid w:val="00860B33"/>
+    <w:rsid w:val="008A59F9"/>
     <w:rsid w:val="00BA28F2"/>
     <w:rsid w:val="00C065D5"/>
     <w:rsid w:val="00DE04CC"/>

</xml_diff>

<commit_message>
[/] textual changes to PVA
</commit_message>
<xml_diff>
--- a/Documentatie/PVA-CCSB.docx
+++ b/Documentatie/PVA-CCSB.docx
@@ -2700,23 +2700,12 @@
           <w:lang w:eastAsia="nl-NL"/>
         </w:rPr>
       </w:pPr>
-    </w:p>
-    <w:p>
-      <w:pPr>
+      <w:r>
         <w:rPr>
           <w:lang w:eastAsia="nl-NL"/>
         </w:rPr>
-      </w:pPr>
-    </w:p>
-    <w:p>
-      <w:pPr>
-        <w:pStyle w:val="Kop1"/>
-      </w:pPr>
-      <w:bookmarkStart w:id="6" w:name="_Toc536687828"/>
-      <w:r>
-        <w:t>Projectresultaat</w:t>
-      </w:r>
-      <w:bookmarkEnd w:id="6"/>
+        <w:t>Normaal is de communicatie tussen de projectleider en opdrachtgever. Dit project is er alleen contact tussen de projectgroep en de leraren.</w:t>
+      </w:r>
     </w:p>
     <w:p>
       <w:pPr>
@@ -2727,11 +2716,50 @@
     </w:p>
     <w:p>
       <w:pPr>
+        <w:rPr>
+          <w:lang w:eastAsia="nl-NL"/>
+        </w:rPr>
+      </w:pPr>
+    </w:p>
+    <w:p>
+      <w:pPr>
+        <w:pStyle w:val="Kop1"/>
+      </w:pPr>
+      <w:bookmarkStart w:id="6" w:name="_Toc536687828"/>
+      <w:r>
+        <w:lastRenderedPageBreak/>
+        <w:t>Projectresultaat</w:t>
+      </w:r>
+      <w:bookmarkEnd w:id="6"/>
+    </w:p>
+    <w:p>
+      <w:pPr>
+        <w:rPr>
+          <w:lang w:eastAsia="nl-NL"/>
+        </w:rPr>
+      </w:pPr>
+    </w:p>
+    <w:p>
+      <w:pPr>
+        <w:pStyle w:val="Geenafstand"/>
+      </w:pPr>
+      <w:r>
+        <w:t>De nieuwe opdracht voor onze SCRUM groep is een database-applicatie in de vorm van een website. Uiteindelijk zullen dealers en applicatie-beheerders met hun specifiek rechten gebruik gaan maken van deze applicatie. Met name bedoeld om overzichtelijkheid, duidelijkheid en gemak te creëren.</w:t>
+      </w:r>
+    </w:p>
+    <w:p>
+      <w:pPr>
+        <w:rPr>
+          <w:lang w:eastAsia="nl-NL"/>
+        </w:rPr>
+      </w:pPr>
+    </w:p>
+    <w:p>
+      <w:pPr>
         <w:pStyle w:val="Kop2"/>
       </w:pPr>
       <w:bookmarkStart w:id="7" w:name="_Toc536687829"/>
       <w:r>
-        <w:lastRenderedPageBreak/>
         <w:t>Eisen</w:t>
       </w:r>
       <w:bookmarkEnd w:id="7"/>
@@ -3097,51 +3125,41 @@
       </w:r>
       <w:bookmarkEnd w:id="10"/>
     </w:p>
+    <w:p/>
+    <w:p>
+      <w:r>
+        <w:t>Wij gaan ons best doen om de planning aan te houden. Eventuele kleine taken worden zo nodig ook gedaan om zo het gewenst eind resultaat te bereiken.</w:t>
+      </w:r>
+    </w:p>
     <w:p>
       <w:pPr>
         <w:pStyle w:val="Geenafstand"/>
-        <w:rPr>
-          <w:lang w:val="en-US"/>
-        </w:rPr>
       </w:pPr>
     </w:p>
     <w:p>
       <w:pPr>
         <w:pStyle w:val="Kop2"/>
-        <w:rPr>
-          <w:lang w:val="en-US"/>
-        </w:rPr>
       </w:pPr>
       <w:bookmarkStart w:id="11" w:name="_Toc536687833"/>
       <w:r>
-        <w:rPr>
-          <w:lang w:val="en-US"/>
-        </w:rPr>
-        <w:t xml:space="preserve">Must </w:t>
+        <w:t xml:space="preserve">Must en </w:t>
       </w:r>
       <w:proofErr w:type="spellStart"/>
       <w:r>
-        <w:rPr>
-          <w:lang w:val="en-US"/>
-        </w:rPr>
-        <w:t>en</w:t>
+        <w:t>Should</w:t>
       </w:r>
       <w:proofErr w:type="spellEnd"/>
       <w:r>
-        <w:rPr>
-          <w:lang w:val="en-US"/>
-        </w:rPr>
-        <w:t xml:space="preserve"> Should Haves</w:t>
+        <w:t xml:space="preserve"> </w:t>
+      </w:r>
+      <w:proofErr w:type="spellStart"/>
+      <w:r>
+        <w:t>Haves</w:t>
       </w:r>
       <w:bookmarkEnd w:id="11"/>
-    </w:p>
-    <w:p>
-      <w:pPr>
-        <w:rPr>
-          <w:lang w:val="en-US"/>
-        </w:rPr>
-      </w:pPr>
-    </w:p>
+      <w:proofErr w:type="spellEnd"/>
+    </w:p>
+    <w:p/>
     <w:p>
       <w:pPr>
         <w:pStyle w:val="Kop2"/>
@@ -3165,13 +3183,7 @@
         <w:t>de kalender</w:t>
       </w:r>
       <w:r>
-        <w:t xml:space="preserve">, overzichten en meer zal hierom gerealiseerd moeten worden voor een projectresultaat. Ongeacht de kosten van het project, moet deze website binnen een tijdsbestek van </w:t>
-      </w:r>
-      <w:r>
-        <w:t>acht</w:t>
-      </w:r>
-      <w:r>
-        <w:t xml:space="preserve"> weken opgeleverd worden.</w:t>
+        <w:t>, overzichten en meer zal hierom gerealiseerd moeten worden voor een projectresultaat. Ongeacht de kosten van het project, moet deze website binnen een tijdsbestek van acht weken opgeleverd worden.</w:t>
       </w:r>
     </w:p>
     <w:p/>
@@ -3210,6 +3222,15 @@
     <w:p/>
     <w:p>
       <w:pPr>
+        <w:pStyle w:val="Geenafstand"/>
+      </w:pPr>
+      <w:r>
+        <w:t>Op 10 Sept zullen we het Plan van Aanpak opleveren, de basis hiervoor zijn de eisen die meneer van der Stal met ons hebben besproken. In dit plan van aanpak wordt duidelijk beschreven hoe het projectverloop eruit komt te zien, evenals de zaken die uitgelicht moeten worden met betrekking tot het project.</w:t>
+      </w:r>
+    </w:p>
+    <w:p/>
+    <w:p>
+      <w:pPr>
         <w:pStyle w:val="Kop2"/>
       </w:pPr>
       <w:bookmarkStart w:id="17" w:name="_Toc482700083"/>
@@ -3220,17 +3241,13 @@
       <w:bookmarkEnd w:id="17"/>
       <w:bookmarkEnd w:id="18"/>
     </w:p>
+    <w:p/>
     <w:p>
       <w:pPr>
         <w:pStyle w:val="Kop2"/>
       </w:pPr>
       <w:bookmarkStart w:id="19" w:name="_Toc482700086"/>
       <w:bookmarkStart w:id="20" w:name="_Toc536687838"/>
-    </w:p>
-    <w:p>
-      <w:pPr>
-        <w:pStyle w:val="Kop2"/>
-      </w:pPr>
       <w:r>
         <w:t>De realisatie</w:t>
       </w:r>
@@ -3283,13 +3300,7 @@
     </w:p>
     <w:p>
       <w:r>
-        <w:t xml:space="preserve">Verder is bij het beschrijven de tussenresultaten al aangegeven dat wij regelmatig tussentijdse testen zullen uitvoeren. De belangrijkste reden voor ons om regelmatig te testen is dat wij willen garanderen dat de kwaliteit van de website overeenkomt met de wensen/eisen van </w:t>
-      </w:r>
-      <w:r>
-        <w:t>heer van der Stal</w:t>
-      </w:r>
-      <w:r>
-        <w:t>.</w:t>
+        <w:t>Verder is bij het beschrijven de tussenresultaten al aangegeven dat wij regelmatig tussentijdse testen zullen uitvoeren. De belangrijkste reden voor ons om regelmatig te testen is dat wij willen garanderen dat de kwaliteit van de website overeenkomt met de wensen/eisen van heer van der Stal.</w:t>
       </w:r>
     </w:p>
     <w:p/>
@@ -3309,13 +3320,7 @@
         <w:pStyle w:val="Geenafstand"/>
       </w:pPr>
       <w:r>
-        <w:t xml:space="preserve">Om </w:t>
-      </w:r>
-      <w:r>
-        <w:t>meneer van der Stal</w:t>
-      </w:r>
-      <w:r>
-        <w:t xml:space="preserve"> een beeld te geven van onze projectorganisatie, ziet u hieronder het aangewezen projectteam als uitvoerende projectleden.</w:t>
+        <w:t>Om meneer van der Stal een beeld te geven van onze projectorganisatie, ziet u hieronder het aangewezen projectteam als uitvoerende projectleden.</w:t>
       </w:r>
     </w:p>
     <w:p>
@@ -4082,7 +4087,86 @@
         <w:pStyle w:val="Geenafstand"/>
       </w:pPr>
     </w:p>
-    <w:p/>
+    <w:p>
+      <w:pPr>
+        <w:pStyle w:val="Geenafstand"/>
+      </w:pPr>
+      <w:r>
+        <w:t xml:space="preserve">Onderstaand schema toont een strokenplanning. Deze planning is gebaseerd op de projectactiviteiten eerder genoemd in dit Plan van Aanpak. Kort komt de planning erop neer dat de het project een doorlooptijd heeft van </w:t>
+      </w:r>
+      <w:r>
+        <w:t>8</w:t>
+      </w:r>
+      <w:r>
+        <w:t xml:space="preserve"> weken en dat de planning aangeeft dat wij op </w:t>
+      </w:r>
+      <w:r>
+        <w:t xml:space="preserve">!!!DATUM!!! </w:t>
+      </w:r>
+      <w:r>
+        <w:t>kunnen gaan opleveren.</w:t>
+      </w:r>
+    </w:p>
+    <w:p>
+      <w:pPr>
+        <w:pStyle w:val="Geenafstand"/>
+      </w:pPr>
+    </w:p>
+    <w:p>
+      <w:r>
+        <w:rPr>
+          <w:noProof/>
+        </w:rPr>
+        <w:drawing>
+          <wp:inline distT="0" distB="0" distL="0" distR="0" wp14:anchorId="5A371AF9" wp14:editId="1073F30B">
+            <wp:extent cx="5760720" cy="2797175"/>
+            <wp:effectExtent l="0" t="0" r="0" b="3175"/>
+            <wp:docPr id="2" name="Afbeelding 2"/>
+            <wp:cNvGraphicFramePr>
+              <a:graphicFrameLocks xmlns:a="http://schemas.openxmlformats.org/drawingml/2006/main" noChangeAspect="1"/>
+            </wp:cNvGraphicFramePr>
+            <a:graphic xmlns:a="http://schemas.openxmlformats.org/drawingml/2006/main">
+              <a:graphicData uri="http://schemas.openxmlformats.org/drawingml/2006/picture">
+                <pic:pic xmlns:pic="http://schemas.openxmlformats.org/drawingml/2006/picture">
+                  <pic:nvPicPr>
+                    <pic:cNvPr id="0" name="Picture 1"/>
+                    <pic:cNvPicPr>
+                      <a:picLocks noChangeAspect="1" noChangeArrowheads="1"/>
+                    </pic:cNvPicPr>
+                  </pic:nvPicPr>
+                  <pic:blipFill>
+                    <a:blip r:embed="rId9" cstate="print">
+                      <a:extLst>
+                        <a:ext uri="{28A0092B-C50C-407E-A947-70E740481C1C}">
+                          <a14:useLocalDpi xmlns:a14="http://schemas.microsoft.com/office/drawing/2010/main" val="0"/>
+                        </a:ext>
+                      </a:extLst>
+                    </a:blip>
+                    <a:srcRect/>
+                    <a:stretch>
+                      <a:fillRect/>
+                    </a:stretch>
+                  </pic:blipFill>
+                  <pic:spPr bwMode="auto">
+                    <a:xfrm>
+                      <a:off x="0" y="0"/>
+                      <a:ext cx="5760720" cy="2797175"/>
+                    </a:xfrm>
+                    <a:prstGeom prst="rect">
+                      <a:avLst/>
+                    </a:prstGeom>
+                    <a:noFill/>
+                    <a:ln>
+                      <a:noFill/>
+                    </a:ln>
+                  </pic:spPr>
+                </pic:pic>
+              </a:graphicData>
+            </a:graphic>
+          </wp:inline>
+        </w:drawing>
+      </w:r>
+    </w:p>
     <w:p/>
     <w:p>
       <w:pPr>
@@ -4181,6 +4265,7 @@
                 <w:sz w:val="24"/>
                 <w:szCs w:val="24"/>
               </w:rPr>
+              <w:lastRenderedPageBreak/>
               <w:t>Risico</w:t>
             </w:r>
           </w:p>
@@ -4881,6 +4966,7 @@
                 <w:i/>
                 <w:sz w:val="20"/>
                 <w:szCs w:val="20"/>
+                <w:lang w:val="en-US"/>
               </w:rPr>
             </w:pPr>
             <w:r>
@@ -4888,6 +4974,7 @@
                 <w:rFonts w:ascii="Arial" w:hAnsi="Arial" w:cs="Arial"/>
                 <w:sz w:val="20"/>
                 <w:szCs w:val="20"/>
+                <w:lang w:val="en-US"/>
               </w:rPr>
               <w:t>0318893@student.rocvantwente.nl</w:t>
             </w:r>
@@ -4942,12 +5029,12 @@
       </w:pPr>
     </w:p>
     <w:sectPr>
-      <w:headerReference w:type="even" r:id="rId9"/>
-      <w:headerReference w:type="default" r:id="rId10"/>
-      <w:footerReference w:type="even" r:id="rId11"/>
-      <w:footerReference w:type="default" r:id="rId12"/>
-      <w:headerReference w:type="first" r:id="rId13"/>
-      <w:footerReference w:type="first" r:id="rId14"/>
+      <w:headerReference w:type="even" r:id="rId10"/>
+      <w:headerReference w:type="default" r:id="rId11"/>
+      <w:footerReference w:type="even" r:id="rId12"/>
+      <w:footerReference w:type="default" r:id="rId13"/>
+      <w:headerReference w:type="first" r:id="rId14"/>
+      <w:footerReference w:type="first" r:id="rId15"/>
       <w:pgSz w:w="11906" w:h="16838"/>
       <w:pgMar w:top="1417" w:right="1417" w:bottom="1417" w:left="1417" w:header="708" w:footer="708" w:gutter="0"/>
       <w:pgNumType w:start="0"/>
@@ -6269,8 +6356,10 @@
   </w:compat>
   <w:rsids>
     <w:rsidRoot w:val="00860B33"/>
+    <w:rsid w:val="0026085E"/>
     <w:rsid w:val="002749A9"/>
     <w:rsid w:val="004D2B82"/>
+    <w:rsid w:val="005B549B"/>
     <w:rsid w:val="0078193D"/>
     <w:rsid w:val="008112B6"/>
     <w:rsid w:val="00860B33"/>

</xml_diff>

<commit_message>
[/] changes to PVA]
</commit_message>
<xml_diff>
--- a/Documentatie/PVA-CCSB.docx
+++ b/Documentatie/PVA-CCSB.docx
@@ -667,8 +667,13 @@
           </w:tcPr>
           <w:p>
             <w:r>
-              <w:t>Eerste opzet PvA</w:t>
-            </w:r>
+              <w:t xml:space="preserve">Eerste opzet </w:t>
+            </w:r>
+            <w:proofErr w:type="spellStart"/>
+            <w:r>
+              <w:t>PvA</w:t>
+            </w:r>
+            <w:proofErr w:type="spellEnd"/>
           </w:p>
         </w:tc>
         <w:tc>
@@ -888,6 +893,7 @@
           <w:kern w:val="24"/>
           <w:sz w:val="22"/>
           <w:szCs w:val="20"/>
+          <w:lang w:eastAsia="en-US"/>
           <w14:ligatures w14:val="standardContextual"/>
         </w:rPr>
         <w:id w:val="-1792512299"/>
@@ -904,7 +910,6 @@
           <w:color w:val="auto"/>
           <w:kern w:val="0"/>
           <w:szCs w:val="22"/>
-          <w:lang w:eastAsia="en-US"/>
           <w14:ligatures w14:val="none"/>
         </w:rPr>
       </w:sdtEndPr>
@@ -1918,17 +1923,19 @@
     </w:p>
     <w:p>
       <w:pPr>
-        <w:spacing w:after="200" w:line="276" w:lineRule="auto"/>
-      </w:pPr>
-      <w:r>
-        <w:t>De opdracht is een database-applicatie op het web die de gegevens van de stalling gaat bijhouden voor 60 voertuigen.</w:t>
-      </w:r>
-    </w:p>
-    <w:p>
-      <w:pPr>
         <w:pStyle w:val="Kop2"/>
       </w:pPr>
       <w:bookmarkStart w:id="5" w:name="_Toc536687827"/>
+    </w:p>
+    <w:p>
+      <w:pPr>
+        <w:pStyle w:val="Kop2"/>
+      </w:pPr>
+    </w:p>
+    <w:p>
+      <w:pPr>
+        <w:pStyle w:val="Kop2"/>
+      </w:pPr>
       <w:r>
         <w:t>Communicatie en Organisatie</w:t>
       </w:r>
@@ -2266,7 +2273,15 @@
         <w:t xml:space="preserve">CCSB </w:t>
       </w:r>
       <w:r>
-        <w:t>zijn hieronder gespecificeerd. We gaan de grenzen van dit project bespreken qua tijd en wat er allemaal bij het project hoort. De basis hiervoor wordt gelegd in de MoSCoW-methode (</w:t>
+        <w:t xml:space="preserve">zijn hieronder gespecificeerd. We gaan de grenzen van dit project bespreken qua tijd en wat er allemaal bij het project hoort. De basis hiervoor wordt gelegd in de </w:t>
+      </w:r>
+      <w:proofErr w:type="spellStart"/>
+      <w:r>
+        <w:t>MoSCoW</w:t>
+      </w:r>
+      <w:proofErr w:type="spellEnd"/>
+      <w:r>
+        <w:t>-methode (</w:t>
       </w:r>
       <w:r>
         <w:rPr>
@@ -2275,8 +2290,17 @@
         <w:t>M</w:t>
       </w:r>
       <w:r>
-        <w:t xml:space="preserve">ust haves, </w:t>
-      </w:r>
+        <w:t xml:space="preserve">ust </w:t>
+      </w:r>
+      <w:proofErr w:type="spellStart"/>
+      <w:r>
+        <w:t>haves</w:t>
+      </w:r>
+      <w:proofErr w:type="spellEnd"/>
+      <w:r>
+        <w:t xml:space="preserve">, </w:t>
+      </w:r>
+      <w:proofErr w:type="spellStart"/>
       <w:r>
         <w:rPr>
           <w:b/>
@@ -2284,8 +2308,21 @@
         <w:t>S</w:t>
       </w:r>
       <w:r>
-        <w:t xml:space="preserve">hould haves, </w:t>
-      </w:r>
+        <w:t>hould</w:t>
+      </w:r>
+      <w:proofErr w:type="spellEnd"/>
+      <w:r>
+        <w:t xml:space="preserve"> </w:t>
+      </w:r>
+      <w:proofErr w:type="spellStart"/>
+      <w:r>
+        <w:t>haves</w:t>
+      </w:r>
+      <w:proofErr w:type="spellEnd"/>
+      <w:r>
+        <w:t xml:space="preserve">, </w:t>
+      </w:r>
+      <w:proofErr w:type="spellStart"/>
       <w:r>
         <w:rPr>
           <w:b/>
@@ -2293,8 +2330,21 @@
         <w:t>C</w:t>
       </w:r>
       <w:r>
-        <w:t xml:space="preserve">ould haves en </w:t>
-      </w:r>
+        <w:t>ould</w:t>
+      </w:r>
+      <w:proofErr w:type="spellEnd"/>
+      <w:r>
+        <w:t xml:space="preserve"> </w:t>
+      </w:r>
+      <w:proofErr w:type="spellStart"/>
+      <w:r>
+        <w:t>haves</w:t>
+      </w:r>
+      <w:proofErr w:type="spellEnd"/>
+      <w:r>
+        <w:t xml:space="preserve"> en </w:t>
+      </w:r>
+      <w:proofErr w:type="spellStart"/>
       <w:r>
         <w:rPr>
           <w:b/>
@@ -2302,13 +2352,49 @@
         <w:t>W</w:t>
       </w:r>
       <w:r>
-        <w:t xml:space="preserve">on’t haves). Overleg met </w:t>
+        <w:t>on’t</w:t>
+      </w:r>
+      <w:proofErr w:type="spellEnd"/>
+      <w:r>
+        <w:t xml:space="preserve"> </w:t>
+      </w:r>
+      <w:proofErr w:type="spellStart"/>
+      <w:r>
+        <w:t>haves</w:t>
+      </w:r>
+      <w:proofErr w:type="spellEnd"/>
+      <w:r>
+        <w:t xml:space="preserve">). Overleg met </w:t>
       </w:r>
       <w:r>
         <w:t xml:space="preserve">heer van der Stal </w:t>
       </w:r>
       <w:r>
-        <w:t>heeft geleerd wat er in het project moet komen (de Must en Should). Buiten de scope van dit project vallen dan de Could en Won’t. De laatste kunnen in een nieuw project opgepakt worden.</w:t>
+        <w:t xml:space="preserve">heeft geleerd wat er in het project moet komen (de Must en </w:t>
+      </w:r>
+      <w:proofErr w:type="spellStart"/>
+      <w:r>
+        <w:t>Should</w:t>
+      </w:r>
+      <w:proofErr w:type="spellEnd"/>
+      <w:r>
+        <w:t xml:space="preserve">). Buiten de scope van dit project vallen dan de </w:t>
+      </w:r>
+      <w:proofErr w:type="spellStart"/>
+      <w:r>
+        <w:t>Could</w:t>
+      </w:r>
+      <w:proofErr w:type="spellEnd"/>
+      <w:r>
+        <w:t xml:space="preserve"> en </w:t>
+      </w:r>
+      <w:proofErr w:type="spellStart"/>
+      <w:r>
+        <w:t>Won’t</w:t>
+      </w:r>
+      <w:proofErr w:type="spellEnd"/>
+      <w:r>
+        <w:t>. De laatste kunnen in een nieuw project opgepakt worden.</w:t>
       </w:r>
     </w:p>
     <w:p>
@@ -2524,7 +2610,15 @@
         <w:pStyle w:val="Geenafstand"/>
       </w:pPr>
       <w:r>
-        <w:t>Gedurende het realiseren zullen wij regelmatig testen uitvoeren om te kijken of de web-applicatie naar behoren werkt. Aan het eind van de realisatie gaa</w:t>
+        <w:t xml:space="preserve">Gedurende het realiseren zullen wij regelmatig testen uitvoeren om te kijken of de </w:t>
+      </w:r>
+      <w:proofErr w:type="spellStart"/>
+      <w:r>
+        <w:t>web-applicatie</w:t>
+      </w:r>
+      <w:proofErr w:type="spellEnd"/>
+      <w:r>
+        <w:t xml:space="preserve"> naar behoren werkt. Aan het eind van de realisatie gaa</w:t>
       </w:r>
       <w:r>
         <w:t>n we</w:t>
@@ -2619,14 +2713,6 @@
       </w:pPr>
       <w:r>
         <w:t>Per lid van het project bekijken we de vaardigheden, maar ook de contactgegevens voor eventuele communicatie richting de projectorganisatie in geval van nood of gerichte vragen aan een ontwikkelaar.</w:t>
-      </w:r>
-    </w:p>
-    <w:p>
-      <w:pPr>
-        <w:pStyle w:val="Geenafstand"/>
-      </w:pPr>
-      <w:r>
-        <w:t xml:space="preserve">De standaard manier van communiceren tijden dit project is via mail. </w:t>
       </w:r>
     </w:p>
     <w:p>
@@ -2642,9 +2728,9 @@
         <w:tblLook w:val="04A0" w:firstRow="1" w:lastRow="0" w:firstColumn="1" w:lastColumn="0" w:noHBand="0" w:noVBand="1"/>
       </w:tblPr>
       <w:tblGrid>
-        <w:gridCol w:w="2234"/>
-        <w:gridCol w:w="3273"/>
-        <w:gridCol w:w="3555"/>
+        <w:gridCol w:w="2303"/>
+        <w:gridCol w:w="3448"/>
+        <w:gridCol w:w="3311"/>
       </w:tblGrid>
       <w:tr>
         <w:trPr>
@@ -2875,8 +2961,18 @@
                 <w:sz w:val="20"/>
                 <w:szCs w:val="20"/>
               </w:rPr>
-              <w:t>Sam Elfring</w:t>
-            </w:r>
+              <w:t xml:space="preserve">Sam </w:t>
+            </w:r>
+            <w:proofErr w:type="spellStart"/>
+            <w:r>
+              <w:rPr>
+                <w:rFonts w:ascii="Arial" w:hAnsi="Arial" w:cs="Arial"/>
+                <w:sz w:val="20"/>
+                <w:szCs w:val="20"/>
+              </w:rPr>
+              <w:t>Elfring</w:t>
+            </w:r>
+            <w:proofErr w:type="spellEnd"/>
           </w:p>
         </w:tc>
         <w:tc>
@@ -2970,15 +3066,33 @@
                 <w:sz w:val="20"/>
                 <w:szCs w:val="20"/>
               </w:rPr>
-              <w:t>Software developer</w:t>
-            </w:r>
+              <w:t xml:space="preserve">Software </w:t>
+            </w:r>
+            <w:proofErr w:type="spellStart"/>
             <w:r>
               <w:rPr>
                 <w:rFonts w:ascii="Arial" w:hAnsi="Arial" w:cs="Arial"/>
                 <w:sz w:val="20"/>
                 <w:szCs w:val="20"/>
               </w:rPr>
-              <w:t>s/Web Designers</w:t>
+              <w:t>developer</w:t>
+            </w:r>
+            <w:r>
+              <w:rPr>
+                <w:rFonts w:ascii="Arial" w:hAnsi="Arial" w:cs="Arial"/>
+                <w:sz w:val="20"/>
+                <w:szCs w:val="20"/>
+              </w:rPr>
+              <w:t>s</w:t>
+            </w:r>
+            <w:proofErr w:type="spellEnd"/>
+            <w:r>
+              <w:rPr>
+                <w:rFonts w:ascii="Arial" w:hAnsi="Arial" w:cs="Arial"/>
+                <w:sz w:val="20"/>
+                <w:szCs w:val="20"/>
+              </w:rPr>
+              <w:t>/Web Designers</w:t>
             </w:r>
           </w:p>
         </w:tc>
@@ -3070,7 +3184,15 @@
                 <w:sz w:val="20"/>
                 <w:szCs w:val="20"/>
               </w:rPr>
-              <w:t>ghinrichs01@student.rocvantwente.nl</w:t>
+              <w:t>0313484</w:t>
+            </w:r>
+            <w:r>
+              <w:rPr>
+                <w:rFonts w:ascii="Arial" w:hAnsi="Arial" w:cs="Arial"/>
+                <w:sz w:val="20"/>
+                <w:szCs w:val="20"/>
+              </w:rPr>
+              <w:t>@student.rocvantwente.nl</w:t>
             </w:r>
           </w:p>
         </w:tc>
@@ -3266,44 +3388,26 @@
         <w:pStyle w:val="Geenafstand"/>
       </w:pPr>
     </w:p>
-    <w:p>
-      <w:pPr>
-        <w:pStyle w:val="Kop2"/>
-      </w:pPr>
-      <w:bookmarkStart w:id="24" w:name="_Toc536687843"/>
-      <w:r>
-        <w:t>Voortgangsbespreking</w:t>
+    <w:p/>
+    <w:p>
+      <w:r>
+        <w:br w:type="page"/>
+      </w:r>
+    </w:p>
+    <w:p>
+      <w:pPr>
+        <w:pStyle w:val="Geenafstand"/>
+      </w:pPr>
+    </w:p>
+    <w:p>
+      <w:pPr>
+        <w:pStyle w:val="Kop1"/>
+      </w:pPr>
+      <w:bookmarkStart w:id="24" w:name="_Toc536687844"/>
+      <w:r>
+        <w:t>Planning</w:t>
       </w:r>
       <w:bookmarkEnd w:id="24"/>
-    </w:p>
-    <w:p>
-      <w:pPr>
-        <w:pStyle w:val="Geenafstand"/>
-      </w:pPr>
-      <w:r>
-        <w:t>We doen er alles aan om structureel en gedisciplineerd te werken. Wij gaan voor dit project Scrum introduceren. Er worden stand-up’s gehouden in de ochtend. Elke ochtend bespreken we met elkaar wat er de vorige werkdag gerealiseerd is en wat er gerealiseerd moet worden. Zo creëren we een efficiënte en betrouwbare planning die we volgen om het project te realiseren.</w:t>
-      </w:r>
-    </w:p>
-    <w:p/>
-    <w:p>
-      <w:r>
-        <w:br w:type="page"/>
-      </w:r>
-    </w:p>
-    <w:p>
-      <w:pPr>
-        <w:pStyle w:val="Geenafstand"/>
-      </w:pPr>
-    </w:p>
-    <w:p>
-      <w:pPr>
-        <w:pStyle w:val="Kop1"/>
-      </w:pPr>
-      <w:bookmarkStart w:id="25" w:name="_Toc536687844"/>
-      <w:r>
-        <w:t>Planning</w:t>
-      </w:r>
-      <w:bookmarkEnd w:id="25"/>
     </w:p>
     <w:p>
       <w:pPr>
@@ -3378,11 +3482,11 @@
       <w:pPr>
         <w:pStyle w:val="Kop1"/>
       </w:pPr>
-      <w:bookmarkStart w:id="26" w:name="_Toc536687845"/>
+      <w:bookmarkStart w:id="25" w:name="_Toc536687845"/>
       <w:r>
         <w:t>Kosten &amp; Baten</w:t>
       </w:r>
-      <w:bookmarkEnd w:id="26"/>
+      <w:bookmarkEnd w:id="25"/>
     </w:p>
     <w:p>
       <w:r>
@@ -3752,7 +3856,7 @@
       <w:pPr>
         <w:pStyle w:val="Kop1"/>
       </w:pPr>
-      <w:bookmarkStart w:id="27" w:name="_Toc536687846"/>
+      <w:bookmarkStart w:id="26" w:name="_Toc536687846"/>
     </w:p>
     <w:p>
       <w:pPr>
@@ -3769,7 +3873,7 @@
         <w:lastRenderedPageBreak/>
         <w:t>Risico’s</w:t>
       </w:r>
-      <w:bookmarkEnd w:id="27"/>
+      <w:bookmarkEnd w:id="26"/>
     </w:p>
     <w:p>
       <w:pPr>
@@ -4488,7 +4592,13 @@
           </w:tcPr>
           <w:p>
             <w:r>
-              <w:t xml:space="preserve">Naam projectleider </w:t>
+              <w:t xml:space="preserve">Naam </w:t>
+            </w:r>
+            <w:r>
+              <w:t>opdrachtnemer</w:t>
+            </w:r>
+            <w:r>
+              <w:t xml:space="preserve"> </w:t>
             </w:r>
           </w:p>
           <w:p/>
@@ -4519,8 +4629,16 @@
               <w:rPr>
                 <w:lang w:val="en-US"/>
               </w:rPr>
-              <w:t>Sam Elfring</w:t>
-            </w:r>
+              <w:t xml:space="preserve">Sam </w:t>
+            </w:r>
+            <w:proofErr w:type="spellStart"/>
+            <w:r>
+              <w:rPr>
+                <w:lang w:val="en-US"/>
+              </w:rPr>
+              <w:t>Elfring</w:t>
+            </w:r>
+            <w:proofErr w:type="spellEnd"/>
           </w:p>
           <w:p>
             <w:pPr>
@@ -6333,8 +6451,10 @@
     <w:rsid w:val="008112B6"/>
     <w:rsid w:val="00860B33"/>
     <w:rsid w:val="008A59F9"/>
+    <w:rsid w:val="00922EA3"/>
     <w:rsid w:val="00BA28F2"/>
     <w:rsid w:val="00C065D5"/>
+    <w:rsid w:val="00C13C0B"/>
     <w:rsid w:val="00DE04CC"/>
     <w:rsid w:val="00EC269A"/>
     <w:rsid w:val="00FF710F"/>

</xml_diff>

<commit_message>
[/] added changes to pva
</commit_message>
<xml_diff>
--- a/Documentatie/PVA-CCSB.docx
+++ b/Documentatie/PVA-CCSB.docx
@@ -1723,7 +1723,7 @@
               <w:rPr>
                 <w:webHidden/>
               </w:rPr>
-              <w:t>9</w:t>
+              <w:t>10</w:t>
             </w:r>
           </w:hyperlink>
         </w:p>
@@ -1787,7 +1787,13 @@
               <w:rPr>
                 <w:webHidden/>
               </w:rPr>
-              <w:t>10</w:t>
+              <w:t>1</w:t>
+            </w:r>
+            <w:r>
+              <w:rPr>
+                <w:webHidden/>
+              </w:rPr>
+              <w:t>1</w:t>
             </w:r>
           </w:hyperlink>
           <w:hyperlink w:anchor="_Toc536687848" w:history="1"/>
@@ -2017,6 +2023,19 @@
     <w:p>
       <w:pPr>
         <w:pStyle w:val="Geenafstand"/>
+        <w:numPr>
+          <w:ilvl w:val="0"/>
+          <w:numId w:val="1"/>
+        </w:numPr>
+        <w:spacing w:after="120" w:line="280" w:lineRule="exact"/>
+      </w:pPr>
+      <w:r>
+        <w:t>Een (FTP) hostingomgeving van tenminste 8GB</w:t>
+      </w:r>
+    </w:p>
+    <w:p>
+      <w:pPr>
+        <w:pStyle w:val="Geenafstand"/>
       </w:pPr>
     </w:p>
     <w:p>
@@ -2073,6 +2092,22 @@
       </w:pPr>
       <w:r>
         <w:t>Overzicht geplande afspraken</w:t>
+      </w:r>
+    </w:p>
+    <w:p>
+      <w:pPr>
+        <w:pStyle w:val="Geenafstand"/>
+      </w:pPr>
+    </w:p>
+    <w:p>
+      <w:pPr>
+        <w:pStyle w:val="Geenafstand"/>
+      </w:pPr>
+      <w:r>
+        <w:t xml:space="preserve">Uiteraard moet het projectresultaat </w:t>
+      </w:r>
+      <w:r>
+        <w:t>goedgekeurd worden door de opdrachtgever.</w:t>
       </w:r>
     </w:p>
     <w:p>
@@ -2430,42 +2465,8 @@
         <w:pStyle w:val="Geenafstand"/>
       </w:pPr>
       <w:r>
-        <w:t xml:space="preserve">De website voor </w:t>
-      </w:r>
-      <w:r>
-        <w:t>CCSB</w:t>
-      </w:r>
-      <w:r>
-        <w:t xml:space="preserve"> zal uitdagingen met zich meebrengen als we denken in tijdsbegrippen. </w:t>
-      </w:r>
-      <w:r>
-        <w:t xml:space="preserve">Onze projectgroep </w:t>
-      </w:r>
-      <w:r>
-        <w:t xml:space="preserve">zal </w:t>
-      </w:r>
-      <w:r>
-        <w:t>zijn</w:t>
-      </w:r>
-      <w:r>
-        <w:t xml:space="preserve"> uiterste best doen om de planning van het project (zie hoofdstuk 8 ‘Planning’) aan te houden als leidraad voor alle kerntaken die in hoofdstuk 3 genoemd zijn.</w:t>
-      </w:r>
-    </w:p>
-    <w:p>
-      <w:pPr>
-        <w:pStyle w:val="Geenafstand"/>
-      </w:pPr>
-      <w:r>
-        <w:t>We zullen</w:t>
-      </w:r>
-      <w:r>
-        <w:t xml:space="preserve"> een flexibele houding aannemen als er kleine taken bijkomen die van belang zijn voor een gewenst projectresultaat, waarbij wel de restrictie geldt dat het binnen het budget en binnen de afgesproken tijdspad past.</w:t>
-      </w:r>
-    </w:p>
-    <w:p>
-      <w:pPr>
-        <w:pStyle w:val="Geenafstand"/>
-      </w:pPr>
+        <w:t>Wij zullen onze planning aanhouden om zo het afgesproken eindresultaat te bereiken.</w:t>
+      </w:r>
     </w:p>
     <w:p/>
     <w:p>
@@ -3483,7 +3484,53 @@
         <w:pStyle w:val="Kop1"/>
       </w:pPr>
       <w:bookmarkStart w:id="25" w:name="_Toc536687845"/>
-      <w:r>
+    </w:p>
+    <w:p>
+      <w:pPr>
+        <w:pStyle w:val="Kop1"/>
+      </w:pPr>
+    </w:p>
+    <w:p>
+      <w:pPr>
+        <w:pStyle w:val="Kop1"/>
+      </w:pPr>
+    </w:p>
+    <w:p>
+      <w:pPr>
+        <w:pStyle w:val="Kop1"/>
+      </w:pPr>
+    </w:p>
+    <w:p>
+      <w:pPr>
+        <w:pStyle w:val="Kop1"/>
+      </w:pPr>
+    </w:p>
+    <w:p>
+      <w:pPr>
+        <w:pStyle w:val="Kop1"/>
+      </w:pPr>
+    </w:p>
+    <w:p>
+      <w:pPr>
+        <w:pStyle w:val="Kop1"/>
+      </w:pPr>
+    </w:p>
+    <w:p>
+      <w:pPr>
+        <w:pStyle w:val="Kop1"/>
+      </w:pPr>
+    </w:p>
+    <w:p>
+      <w:pPr>
+        <w:pStyle w:val="Kop1"/>
+      </w:pPr>
+    </w:p>
+    <w:p>
+      <w:pPr>
+        <w:pStyle w:val="Kop1"/>
+      </w:pPr>
+      <w:r>
+        <w:lastRenderedPageBreak/>
         <w:t>Kosten &amp; Baten</w:t>
       </w:r>
       <w:bookmarkEnd w:id="25"/>
@@ -3509,7 +3556,7 @@
       <w:tr>
         <w:tc>
           <w:tcPr>
-            <w:tcW w:w="2263" w:type="dxa"/>
+            <w:tcW w:w="2114" w:type="dxa"/>
           </w:tcPr>
           <w:p>
             <w:r>
@@ -3519,7 +3566,7 @@
         </w:tc>
         <w:tc>
           <w:tcPr>
-            <w:tcW w:w="1093" w:type="dxa"/>
+            <w:tcW w:w="1136" w:type="dxa"/>
           </w:tcPr>
           <w:p>
             <w:r>
@@ -3529,7 +3576,7 @@
         </w:tc>
         <w:tc>
           <w:tcPr>
-            <w:tcW w:w="1678" w:type="dxa"/>
+            <w:tcW w:w="1443" w:type="dxa"/>
           </w:tcPr>
           <w:p>
             <w:r>
@@ -3539,7 +3586,7 @@
         </w:tc>
         <w:tc>
           <w:tcPr>
-            <w:tcW w:w="1678" w:type="dxa"/>
+            <w:tcW w:w="1524" w:type="dxa"/>
           </w:tcPr>
           <w:p>
             <w:pPr>
@@ -3552,7 +3599,7 @@
         </w:tc>
         <w:tc>
           <w:tcPr>
-            <w:tcW w:w="3206" w:type="dxa"/>
+            <w:tcW w:w="2845" w:type="dxa"/>
           </w:tcPr>
           <w:p>
             <w:r>
@@ -3564,7 +3611,7 @@
       <w:tr>
         <w:tc>
           <w:tcPr>
-            <w:tcW w:w="2263" w:type="dxa"/>
+            <w:tcW w:w="2114" w:type="dxa"/>
           </w:tcPr>
           <w:p>
             <w:r>
@@ -3574,7 +3621,7 @@
         </w:tc>
         <w:tc>
           <w:tcPr>
-            <w:tcW w:w="1093" w:type="dxa"/>
+            <w:tcW w:w="1136" w:type="dxa"/>
           </w:tcPr>
           <w:p>
             <w:r>
@@ -3584,7 +3631,7 @@
         </w:tc>
         <w:tc>
           <w:tcPr>
-            <w:tcW w:w="1678" w:type="dxa"/>
+            <w:tcW w:w="1443" w:type="dxa"/>
           </w:tcPr>
           <w:p>
             <w:r>
@@ -3594,7 +3641,7 @@
         </w:tc>
         <w:tc>
           <w:tcPr>
-            <w:tcW w:w="1678" w:type="dxa"/>
+            <w:tcW w:w="1524" w:type="dxa"/>
           </w:tcPr>
           <w:p>
             <w:r>
@@ -3604,7 +3651,7 @@
         </w:tc>
         <w:tc>
           <w:tcPr>
-            <w:tcW w:w="3206" w:type="dxa"/>
+            <w:tcW w:w="2845" w:type="dxa"/>
           </w:tcPr>
           <w:p>
             <w:r>
@@ -3616,7 +3663,7 @@
       <w:tr>
         <w:tc>
           <w:tcPr>
-            <w:tcW w:w="2263" w:type="dxa"/>
+            <w:tcW w:w="2114" w:type="dxa"/>
           </w:tcPr>
           <w:p>
             <w:r>
@@ -3626,7 +3673,7 @@
         </w:tc>
         <w:tc>
           <w:tcPr>
-            <w:tcW w:w="1093" w:type="dxa"/>
+            <w:tcW w:w="1136" w:type="dxa"/>
           </w:tcPr>
           <w:p>
             <w:r>
@@ -3636,7 +3683,7 @@
         </w:tc>
         <w:tc>
           <w:tcPr>
-            <w:tcW w:w="1678" w:type="dxa"/>
+            <w:tcW w:w="1443" w:type="dxa"/>
           </w:tcPr>
           <w:p>
             <w:r>
@@ -3646,7 +3693,7 @@
         </w:tc>
         <w:tc>
           <w:tcPr>
-            <w:tcW w:w="1678" w:type="dxa"/>
+            <w:tcW w:w="1524" w:type="dxa"/>
           </w:tcPr>
           <w:p>
             <w:r>
@@ -3656,7 +3703,7 @@
         </w:tc>
         <w:tc>
           <w:tcPr>
-            <w:tcW w:w="3206" w:type="dxa"/>
+            <w:tcW w:w="2845" w:type="dxa"/>
           </w:tcPr>
           <w:p/>
         </w:tc>
@@ -3664,7 +3711,7 @@
       <w:tr>
         <w:tc>
           <w:tcPr>
-            <w:tcW w:w="2263" w:type="dxa"/>
+            <w:tcW w:w="2114" w:type="dxa"/>
           </w:tcPr>
           <w:p>
             <w:r>
@@ -3674,7 +3721,7 @@
         </w:tc>
         <w:tc>
           <w:tcPr>
-            <w:tcW w:w="1093" w:type="dxa"/>
+            <w:tcW w:w="1136" w:type="dxa"/>
           </w:tcPr>
           <w:p>
             <w:r>
@@ -3684,7 +3731,7 @@
         </w:tc>
         <w:tc>
           <w:tcPr>
-            <w:tcW w:w="1678" w:type="dxa"/>
+            <w:tcW w:w="1443" w:type="dxa"/>
           </w:tcPr>
           <w:p>
             <w:r>
@@ -3694,7 +3741,7 @@
         </w:tc>
         <w:tc>
           <w:tcPr>
-            <w:tcW w:w="1678" w:type="dxa"/>
+            <w:tcW w:w="1524" w:type="dxa"/>
           </w:tcPr>
           <w:p>
             <w:r>
@@ -3704,7 +3751,7 @@
         </w:tc>
         <w:tc>
           <w:tcPr>
-            <w:tcW w:w="3206" w:type="dxa"/>
+            <w:tcW w:w="2845" w:type="dxa"/>
           </w:tcPr>
           <w:p/>
         </w:tc>
@@ -3712,7 +3759,7 @@
       <w:tr>
         <w:tc>
           <w:tcPr>
-            <w:tcW w:w="2263" w:type="dxa"/>
+            <w:tcW w:w="2114" w:type="dxa"/>
           </w:tcPr>
           <w:p>
             <w:r>
@@ -3722,7 +3769,7 @@
         </w:tc>
         <w:tc>
           <w:tcPr>
-            <w:tcW w:w="1093" w:type="dxa"/>
+            <w:tcW w:w="1136" w:type="dxa"/>
           </w:tcPr>
           <w:p>
             <w:r>
@@ -3732,7 +3779,7 @@
         </w:tc>
         <w:tc>
           <w:tcPr>
-            <w:tcW w:w="1678" w:type="dxa"/>
+            <w:tcW w:w="1443" w:type="dxa"/>
           </w:tcPr>
           <w:p>
             <w:r>
@@ -3742,7 +3789,7 @@
         </w:tc>
         <w:tc>
           <w:tcPr>
-            <w:tcW w:w="1678" w:type="dxa"/>
+            <w:tcW w:w="1524" w:type="dxa"/>
           </w:tcPr>
           <w:p>
             <w:r>
@@ -3752,7 +3799,7 @@
         </w:tc>
         <w:tc>
           <w:tcPr>
-            <w:tcW w:w="3206" w:type="dxa"/>
+            <w:tcW w:w="2845" w:type="dxa"/>
           </w:tcPr>
           <w:p/>
         </w:tc>
@@ -3760,7 +3807,7 @@
       <w:tr>
         <w:tc>
           <w:tcPr>
-            <w:tcW w:w="2263" w:type="dxa"/>
+            <w:tcW w:w="2114" w:type="dxa"/>
           </w:tcPr>
           <w:p>
             <w:r>
@@ -3770,7 +3817,7 @@
         </w:tc>
         <w:tc>
           <w:tcPr>
-            <w:tcW w:w="1093" w:type="dxa"/>
+            <w:tcW w:w="1136" w:type="dxa"/>
           </w:tcPr>
           <w:p>
             <w:r>
@@ -3780,7 +3827,7 @@
         </w:tc>
         <w:tc>
           <w:tcPr>
-            <w:tcW w:w="1678" w:type="dxa"/>
+            <w:tcW w:w="1443" w:type="dxa"/>
           </w:tcPr>
           <w:p>
             <w:r>
@@ -3790,7 +3837,7 @@
         </w:tc>
         <w:tc>
           <w:tcPr>
-            <w:tcW w:w="1678" w:type="dxa"/>
+            <w:tcW w:w="1524" w:type="dxa"/>
           </w:tcPr>
           <w:p>
             <w:r>
@@ -3800,7 +3847,7 @@
         </w:tc>
         <w:tc>
           <w:tcPr>
-            <w:tcW w:w="3206" w:type="dxa"/>
+            <w:tcW w:w="2845" w:type="dxa"/>
           </w:tcPr>
           <w:p/>
         </w:tc>
@@ -3808,7 +3855,7 @@
       <w:tr>
         <w:tc>
           <w:tcPr>
-            <w:tcW w:w="2263" w:type="dxa"/>
+            <w:tcW w:w="2114" w:type="dxa"/>
           </w:tcPr>
           <w:p>
             <w:pPr>
@@ -3824,19 +3871,19 @@
         </w:tc>
         <w:tc>
           <w:tcPr>
-            <w:tcW w:w="1093" w:type="dxa"/>
+            <w:tcW w:w="1136" w:type="dxa"/>
           </w:tcPr>
           <w:p/>
         </w:tc>
         <w:tc>
           <w:tcPr>
-            <w:tcW w:w="1678" w:type="dxa"/>
+            <w:tcW w:w="1443" w:type="dxa"/>
           </w:tcPr>
           <w:p/>
         </w:tc>
         <w:tc>
           <w:tcPr>
-            <w:tcW w:w="1678" w:type="dxa"/>
+            <w:tcW w:w="1524" w:type="dxa"/>
           </w:tcPr>
           <w:p>
             <w:r>
@@ -3846,31 +3893,347 @@
         </w:tc>
         <w:tc>
           <w:tcPr>
-            <w:tcW w:w="3206" w:type="dxa"/>
+            <w:tcW w:w="2845" w:type="dxa"/>
           </w:tcPr>
           <w:p/>
         </w:tc>
       </w:tr>
     </w:tbl>
     <w:p>
+      <w:bookmarkStart w:id="26" w:name="_Toc536687846"/>
+    </w:p>
+    <w:tbl>
+      <w:tblPr>
+        <w:tblStyle w:val="Tabelraster"/>
+        <w:tblW w:w="0" w:type="auto"/>
+        <w:tblLook w:val="04A0" w:firstRow="1" w:lastRow="0" w:firstColumn="1" w:lastColumn="0" w:noHBand="0" w:noVBand="1"/>
+      </w:tblPr>
+      <w:tblGrid>
+        <w:gridCol w:w="2044"/>
+        <w:gridCol w:w="1071"/>
+        <w:gridCol w:w="1511"/>
+        <w:gridCol w:w="1544"/>
+        <w:gridCol w:w="2892"/>
+      </w:tblGrid>
+      <w:tr>
+        <w:tc>
+          <w:tcPr>
+            <w:tcW w:w="2263" w:type="dxa"/>
+          </w:tcPr>
+          <w:p>
+            <w:r>
+              <w:t>Software</w:t>
+            </w:r>
+          </w:p>
+        </w:tc>
+        <w:tc>
+          <w:tcPr>
+            <w:tcW w:w="1093" w:type="dxa"/>
+          </w:tcPr>
+          <w:p>
+            <w:r>
+              <w:t>kosten (€)</w:t>
+            </w:r>
+          </w:p>
+        </w:tc>
+        <w:tc>
+          <w:tcPr>
+            <w:tcW w:w="1678" w:type="dxa"/>
+          </w:tcPr>
+          <w:p>
+            <w:r>
+              <w:t>aantal</w:t>
+            </w:r>
+          </w:p>
+        </w:tc>
+        <w:tc>
+          <w:tcPr>
+            <w:tcW w:w="1678" w:type="dxa"/>
+          </w:tcPr>
+          <w:p>
+            <w:pPr>
+              <w:spacing w:before="240"/>
+            </w:pPr>
+            <w:r>
+              <w:t xml:space="preserve">Totalen (€) </w:t>
+            </w:r>
+          </w:p>
+        </w:tc>
+        <w:tc>
+          <w:tcPr>
+            <w:tcW w:w="3206" w:type="dxa"/>
+          </w:tcPr>
+          <w:p>
+            <w:r>
+              <w:t>Opmerkingen</w:t>
+            </w:r>
+          </w:p>
+        </w:tc>
+      </w:tr>
+      <w:tr>
+        <w:tc>
+          <w:tcPr>
+            <w:tcW w:w="2263" w:type="dxa"/>
+          </w:tcPr>
+          <w:p>
+            <w:r>
+              <w:t>Licenties</w:t>
+            </w:r>
+          </w:p>
+        </w:tc>
+        <w:tc>
+          <w:tcPr>
+            <w:tcW w:w="1093" w:type="dxa"/>
+          </w:tcPr>
+          <w:p>
+            <w:r>
+              <w:t>1500</w:t>
+            </w:r>
+          </w:p>
+        </w:tc>
+        <w:tc>
+          <w:tcPr>
+            <w:tcW w:w="1678" w:type="dxa"/>
+          </w:tcPr>
+          <w:p>
+            <w:r>
+              <w:t>1</w:t>
+            </w:r>
+          </w:p>
+        </w:tc>
+        <w:tc>
+          <w:tcPr>
+            <w:tcW w:w="1678" w:type="dxa"/>
+          </w:tcPr>
+          <w:p>
+            <w:r>
+              <w:t>1500</w:t>
+            </w:r>
+          </w:p>
+        </w:tc>
+        <w:tc>
+          <w:tcPr>
+            <w:tcW w:w="3206" w:type="dxa"/>
+          </w:tcPr>
+          <w:p/>
+        </w:tc>
+      </w:tr>
+      <w:tr>
+        <w:tc>
+          <w:tcPr>
+            <w:tcW w:w="2263" w:type="dxa"/>
+          </w:tcPr>
+          <w:p>
+            <w:pPr>
+              <w:jc w:val="right"/>
+              <w:rPr>
+                <w:b w:val="0"/>
+              </w:rPr>
+            </w:pPr>
+            <w:r>
+              <w:t>Totaal</w:t>
+            </w:r>
+          </w:p>
+        </w:tc>
+        <w:tc>
+          <w:tcPr>
+            <w:tcW w:w="1093" w:type="dxa"/>
+          </w:tcPr>
+          <w:p/>
+        </w:tc>
+        <w:tc>
+          <w:tcPr>
+            <w:tcW w:w="1678" w:type="dxa"/>
+          </w:tcPr>
+          <w:p/>
+        </w:tc>
+        <w:tc>
+          <w:tcPr>
+            <w:tcW w:w="1678" w:type="dxa"/>
+          </w:tcPr>
+          <w:p>
+            <w:r>
+              <w:t>1500</w:t>
+            </w:r>
+          </w:p>
+        </w:tc>
+        <w:tc>
+          <w:tcPr>
+            <w:tcW w:w="3206" w:type="dxa"/>
+          </w:tcPr>
+          <w:p/>
+        </w:tc>
+      </w:tr>
+    </w:tbl>
+    <w:p/>
+    <w:tbl>
+      <w:tblPr>
+        <w:tblStyle w:val="Tabelraster"/>
+        <w:tblW w:w="0" w:type="auto"/>
+        <w:tblLook w:val="04A0" w:firstRow="1" w:lastRow="0" w:firstColumn="1" w:lastColumn="0" w:noHBand="0" w:noVBand="1"/>
+      </w:tblPr>
+      <w:tblGrid>
+        <w:gridCol w:w="2083"/>
+        <w:gridCol w:w="1069"/>
+        <w:gridCol w:w="1501"/>
+        <w:gridCol w:w="1536"/>
+        <w:gridCol w:w="2873"/>
+      </w:tblGrid>
+      <w:tr>
+        <w:tc>
+          <w:tcPr>
+            <w:tcW w:w="2263" w:type="dxa"/>
+          </w:tcPr>
+          <w:p>
+            <w:r>
+              <w:t>Hardware</w:t>
+            </w:r>
+          </w:p>
+        </w:tc>
+        <w:tc>
+          <w:tcPr>
+            <w:tcW w:w="1093" w:type="dxa"/>
+          </w:tcPr>
+          <w:p>
+            <w:r>
+              <w:t>kosten (€)</w:t>
+            </w:r>
+          </w:p>
+        </w:tc>
+        <w:tc>
+          <w:tcPr>
+            <w:tcW w:w="1678" w:type="dxa"/>
+          </w:tcPr>
+          <w:p>
+            <w:r>
+              <w:t>aantal</w:t>
+            </w:r>
+          </w:p>
+        </w:tc>
+        <w:tc>
+          <w:tcPr>
+            <w:tcW w:w="1678" w:type="dxa"/>
+          </w:tcPr>
+          <w:p>
+            <w:pPr>
+              <w:spacing w:before="240"/>
+            </w:pPr>
+            <w:r>
+              <w:t xml:space="preserve">Totalen (€) </w:t>
+            </w:r>
+          </w:p>
+        </w:tc>
+        <w:tc>
+          <w:tcPr>
+            <w:tcW w:w="3206" w:type="dxa"/>
+          </w:tcPr>
+          <w:p>
+            <w:r>
+              <w:t>Opmerkingen</w:t>
+            </w:r>
+          </w:p>
+        </w:tc>
+      </w:tr>
+      <w:tr>
+        <w:tc>
+          <w:tcPr>
+            <w:tcW w:w="2263" w:type="dxa"/>
+          </w:tcPr>
+          <w:p>
+            <w:r>
+              <w:t>Uitbreiding 8Gb</w:t>
+            </w:r>
+          </w:p>
+        </w:tc>
+        <w:tc>
+          <w:tcPr>
+            <w:tcW w:w="1093" w:type="dxa"/>
+          </w:tcPr>
+          <w:p>
+            <w:r>
+              <w:t>250</w:t>
+            </w:r>
+          </w:p>
+        </w:tc>
+        <w:tc>
+          <w:tcPr>
+            <w:tcW w:w="1678" w:type="dxa"/>
+          </w:tcPr>
+          <w:p>
+            <w:r>
+              <w:t>1</w:t>
+            </w:r>
+          </w:p>
+        </w:tc>
+        <w:tc>
+          <w:tcPr>
+            <w:tcW w:w="1678" w:type="dxa"/>
+          </w:tcPr>
+          <w:p>
+            <w:r>
+              <w:t>250</w:t>
+            </w:r>
+          </w:p>
+        </w:tc>
+        <w:tc>
+          <w:tcPr>
+            <w:tcW w:w="3206" w:type="dxa"/>
+          </w:tcPr>
+          <w:p/>
+        </w:tc>
+      </w:tr>
+      <w:tr>
+        <w:tc>
+          <w:tcPr>
+            <w:tcW w:w="2263" w:type="dxa"/>
+          </w:tcPr>
+          <w:p>
+            <w:pPr>
+              <w:jc w:val="right"/>
+              <w:rPr>
+                <w:b w:val="0"/>
+              </w:rPr>
+            </w:pPr>
+            <w:r>
+              <w:t>Totaal</w:t>
+            </w:r>
+          </w:p>
+        </w:tc>
+        <w:tc>
+          <w:tcPr>
+            <w:tcW w:w="1093" w:type="dxa"/>
+          </w:tcPr>
+          <w:p/>
+        </w:tc>
+        <w:tc>
+          <w:tcPr>
+            <w:tcW w:w="1678" w:type="dxa"/>
+          </w:tcPr>
+          <w:p/>
+        </w:tc>
+        <w:tc>
+          <w:tcPr>
+            <w:tcW w:w="1678" w:type="dxa"/>
+          </w:tcPr>
+          <w:p>
+            <w:r>
+              <w:t>250</w:t>
+            </w:r>
+          </w:p>
+        </w:tc>
+        <w:tc>
+          <w:tcPr>
+            <w:tcW w:w="3206" w:type="dxa"/>
+          </w:tcPr>
+          <w:p/>
+        </w:tc>
+      </w:tr>
+    </w:tbl>
+    <w:p>
       <w:pPr>
         <w:pStyle w:val="Kop1"/>
       </w:pPr>
-      <w:bookmarkStart w:id="26" w:name="_Toc536687846"/>
-    </w:p>
-    <w:p>
-      <w:pPr>
-        <w:rPr>
-          <w:lang w:eastAsia="nl-NL"/>
-        </w:rPr>
-      </w:pPr>
-    </w:p>
-    <w:p>
-      <w:pPr>
-        <w:pStyle w:val="Kop1"/>
-      </w:pPr>
-      <w:r>
-        <w:lastRenderedPageBreak/>
+      <w:r>
         <w:t>Risico’s</w:t>
       </w:r>
       <w:bookmarkEnd w:id="26"/>
@@ -4327,15 +4690,12 @@
         <w:t>De hierboven geschetste risico's hebben direct invloed op de kwaliteit, doorlooptijd en kosten van het project. Het signaleren en oplossen heeft daarmee ook de hoogste prioriteit.</w:t>
       </w:r>
     </w:p>
-    <w:p/>
-    <w:p/>
-    <w:p/>
-    <w:p/>
     <w:p>
       <w:pPr>
         <w:pStyle w:val="Kop1"/>
       </w:pPr>
       <w:r>
+        <w:lastRenderedPageBreak/>
         <w:t>Akkoord</w:t>
       </w:r>
     </w:p>
@@ -6455,8 +6815,10 @@
     <w:rsid w:val="00BA28F2"/>
     <w:rsid w:val="00C065D5"/>
     <w:rsid w:val="00C13C0B"/>
+    <w:rsid w:val="00D06073"/>
     <w:rsid w:val="00DE04CC"/>
     <w:rsid w:val="00EC269A"/>
+    <w:rsid w:val="00F65E91"/>
     <w:rsid w:val="00FF710F"/>
   </w:rsids>
   <m:mathPr>

</xml_diff>

<commit_message>
[/] pushed final version of pva
</commit_message>
<xml_diff>
--- a/Documentatie/PVA-CCSB.docx
+++ b/Documentatie/PVA-CCSB.docx
@@ -3467,10 +3467,10 @@
           <w:noProof/>
         </w:rPr>
         <w:drawing>
-          <wp:inline distT="0" distB="0" distL="0" distR="0" wp14:anchorId="6776D76D" wp14:editId="4C26C20A">
-            <wp:extent cx="5760720" cy="2797175"/>
-            <wp:effectExtent l="0" t="0" r="0" b="3175"/>
-            <wp:docPr id="2" name="Afbeelding 2"/>
+          <wp:inline distT="0" distB="0" distL="0" distR="0" wp14:anchorId="79DA3F8B" wp14:editId="0D3FC39D">
+            <wp:extent cx="6058688" cy="1859280"/>
+            <wp:effectExtent l="0" t="0" r="0" b="7620"/>
+            <wp:docPr id="4" name="Afbeelding 4"/>
             <wp:cNvGraphicFramePr>
               <a:graphicFrameLocks xmlns:a="http://schemas.openxmlformats.org/drawingml/2006/main" noChangeAspect="1"/>
             </wp:cNvGraphicFramePr>
@@ -3499,7 +3499,7 @@
                   <pic:spPr bwMode="auto">
                     <a:xfrm>
                       <a:off x="0" y="0"/>
-                      <a:ext cx="5760720" cy="2797175"/>
+                      <a:ext cx="6063861" cy="1860868"/>
                     </a:xfrm>
                     <a:prstGeom prst="rect">
                       <a:avLst/>
@@ -3516,6 +3516,9 @@
         </w:drawing>
       </w:r>
     </w:p>
+    <w:p/>
+    <w:p/>
+    <w:p/>
     <w:p/>
     <w:p>
       <w:pPr>
@@ -6841,6 +6844,7 @@
   </w:compat>
   <w:rsids>
     <w:rsidRoot w:val="00860B33"/>
+    <w:rsid w:val="00013FEA"/>
     <w:rsid w:val="00126007"/>
     <w:rsid w:val="001A6A6E"/>
     <w:rsid w:val="002749A9"/>

</xml_diff>